<commit_message>
Modify Project_3: 1st submission
</commit_message>
<xml_diff>
--- a/Projects/Project_3/writeup.docx
+++ b/Projects/Project_3/writeup.docx
@@ -49,8 +49,6 @@
         </w:rPr>
         <w:t>Doubly Linked Lists</w:t>
       </w:r>
-      <w:bookmarkStart w:id="0" w:name="_GoBack"/>
-      <w:bookmarkEnd w:id="0"/>
     </w:p>
     <w:p>
       <w:pPr>
@@ -75,7 +73,287 @@
           <w:sz w:val="24"/>
           <w:szCs w:val="24"/>
         </w:rPr>
-        <w:t>Talk…</w:t>
+        <w:t xml:space="preserve">In Project 3, I am tasked with making a JavaFX GUI function by implementing two classes, </w:t>
+      </w:r>
+      <w:proofErr w:type="spellStart"/>
+      <w:r>
+        <w:rPr>
+          <w:rFonts w:ascii="Times New Roman" w:hAnsi="Times New Roman" w:cs="Times New Roman"/>
+          <w:sz w:val="24"/>
+          <w:szCs w:val="24"/>
+        </w:rPr>
+        <w:t>BasicDoubleLinkedList</w:t>
+      </w:r>
+      <w:proofErr w:type="spellEnd"/>
+      <w:r>
+        <w:rPr>
+          <w:rFonts w:ascii="Times New Roman" w:hAnsi="Times New Roman" w:cs="Times New Roman"/>
+          <w:sz w:val="24"/>
+          <w:szCs w:val="24"/>
+        </w:rPr>
+        <w:t xml:space="preserve"> and </w:t>
+      </w:r>
+      <w:proofErr w:type="spellStart"/>
+      <w:r>
+        <w:rPr>
+          <w:rFonts w:ascii="Times New Roman" w:hAnsi="Times New Roman" w:cs="Times New Roman"/>
+          <w:sz w:val="24"/>
+          <w:szCs w:val="24"/>
+        </w:rPr>
+        <w:t>SortedDoubleLinkedList</w:t>
+      </w:r>
+      <w:proofErr w:type="spellEnd"/>
+      <w:r>
+        <w:rPr>
+          <w:rFonts w:ascii="Times New Roman" w:hAnsi="Times New Roman" w:cs="Times New Roman"/>
+          <w:sz w:val="24"/>
+          <w:szCs w:val="24"/>
+        </w:rPr>
+        <w:t xml:space="preserve">. I was provided Javadoc files as guidelines for creating the two classes. Both classes are made </w:t>
+      </w:r>
+      <w:proofErr w:type="spellStart"/>
+      <w:r>
+        <w:rPr>
+          <w:rFonts w:ascii="Times New Roman" w:hAnsi="Times New Roman" w:cs="Times New Roman"/>
+          <w:sz w:val="24"/>
+          <w:szCs w:val="24"/>
+        </w:rPr>
+        <w:t>iterable</w:t>
+      </w:r>
+      <w:proofErr w:type="spellEnd"/>
+      <w:r>
+        <w:rPr>
+          <w:rFonts w:ascii="Times New Roman" w:hAnsi="Times New Roman" w:cs="Times New Roman"/>
+          <w:sz w:val="24"/>
+          <w:szCs w:val="24"/>
+        </w:rPr>
+        <w:t xml:space="preserve"> by implementing the </w:t>
+      </w:r>
+      <w:proofErr w:type="spellStart"/>
+      <w:r>
+        <w:rPr>
+          <w:rFonts w:ascii="Times New Roman" w:hAnsi="Times New Roman" w:cs="Times New Roman"/>
+          <w:sz w:val="24"/>
+          <w:szCs w:val="24"/>
+        </w:rPr>
+        <w:t>java.lang.Iterable</w:t>
+      </w:r>
+      <w:proofErr w:type="spellEnd"/>
+      <w:r>
+        <w:rPr>
+          <w:rFonts w:ascii="Times New Roman" w:hAnsi="Times New Roman" w:cs="Times New Roman"/>
+          <w:sz w:val="24"/>
+          <w:szCs w:val="24"/>
+        </w:rPr>
+        <w:t xml:space="preserve"> interface. This also means that both classes implement an </w:t>
+      </w:r>
+      <w:proofErr w:type="gramStart"/>
+      <w:r>
+        <w:rPr>
+          <w:rFonts w:ascii="Times New Roman" w:hAnsi="Times New Roman" w:cs="Times New Roman"/>
+          <w:sz w:val="24"/>
+          <w:szCs w:val="24"/>
+        </w:rPr>
+        <w:t>iterator(</w:t>
+      </w:r>
+      <w:proofErr w:type="gramEnd"/>
+      <w:r>
+        <w:rPr>
+          <w:rFonts w:ascii="Times New Roman" w:hAnsi="Times New Roman" w:cs="Times New Roman"/>
+          <w:sz w:val="24"/>
+          <w:szCs w:val="24"/>
+        </w:rPr>
+        <w:t xml:space="preserve">) method. </w:t>
+      </w:r>
+      <w:proofErr w:type="spellStart"/>
+      <w:r>
+        <w:rPr>
+          <w:rFonts w:ascii="Times New Roman" w:hAnsi="Times New Roman" w:cs="Times New Roman"/>
+          <w:sz w:val="24"/>
+          <w:szCs w:val="24"/>
+        </w:rPr>
+        <w:t>BasicDoubleLinkedList</w:t>
+      </w:r>
+      <w:proofErr w:type="spellEnd"/>
+      <w:r>
+        <w:rPr>
+          <w:rFonts w:ascii="Times New Roman" w:hAnsi="Times New Roman" w:cs="Times New Roman"/>
+          <w:sz w:val="24"/>
+          <w:szCs w:val="24"/>
+        </w:rPr>
+        <w:t xml:space="preserve"> is a generic double-linked list, meaning that there are both a head reference and a tail reference to locate the first and last nodes in the linked list respectively. The class for these node objects is an inner class that stores references to the next and previous node elements in the linked list. Another inner class within </w:t>
+      </w:r>
+      <w:proofErr w:type="spellStart"/>
+      <w:r>
+        <w:rPr>
+          <w:rFonts w:ascii="Times New Roman" w:hAnsi="Times New Roman" w:cs="Times New Roman"/>
+          <w:sz w:val="24"/>
+          <w:szCs w:val="24"/>
+        </w:rPr>
+        <w:t>BasicDoubleLinkedList</w:t>
+      </w:r>
+      <w:proofErr w:type="spellEnd"/>
+      <w:r>
+        <w:rPr>
+          <w:rFonts w:ascii="Times New Roman" w:hAnsi="Times New Roman" w:cs="Times New Roman"/>
+          <w:sz w:val="24"/>
+          <w:szCs w:val="24"/>
+        </w:rPr>
+        <w:t xml:space="preserve"> is </w:t>
+      </w:r>
+      <w:proofErr w:type="spellStart"/>
+      <w:r>
+        <w:rPr>
+          <w:rFonts w:ascii="Times New Roman" w:hAnsi="Times New Roman" w:cs="Times New Roman"/>
+          <w:sz w:val="24"/>
+          <w:szCs w:val="24"/>
+        </w:rPr>
+        <w:t>MyIterator</w:t>
+      </w:r>
+      <w:proofErr w:type="spellEnd"/>
+      <w:r>
+        <w:rPr>
+          <w:rFonts w:ascii="Times New Roman" w:hAnsi="Times New Roman" w:cs="Times New Roman"/>
+          <w:sz w:val="24"/>
+          <w:szCs w:val="24"/>
+        </w:rPr>
+        <w:t xml:space="preserve">, which implements </w:t>
+      </w:r>
+      <w:proofErr w:type="spellStart"/>
+      <w:r>
+        <w:rPr>
+          <w:rFonts w:ascii="Times New Roman" w:hAnsi="Times New Roman" w:cs="Times New Roman"/>
+          <w:sz w:val="24"/>
+          <w:szCs w:val="24"/>
+        </w:rPr>
+        <w:t>java.util.ListIterator</w:t>
+      </w:r>
+      <w:proofErr w:type="spellEnd"/>
+      <w:r>
+        <w:rPr>
+          <w:rFonts w:ascii="Times New Roman" w:hAnsi="Times New Roman" w:cs="Times New Roman"/>
+          <w:sz w:val="24"/>
+          <w:szCs w:val="24"/>
+        </w:rPr>
+        <w:t xml:space="preserve"> and only defines the </w:t>
+      </w:r>
+      <w:proofErr w:type="spellStart"/>
+      <w:proofErr w:type="gramStart"/>
+      <w:r>
+        <w:rPr>
+          <w:rFonts w:ascii="Times New Roman" w:hAnsi="Times New Roman" w:cs="Times New Roman"/>
+          <w:sz w:val="24"/>
+          <w:szCs w:val="24"/>
+        </w:rPr>
+        <w:t>hasNext</w:t>
+      </w:r>
+      <w:proofErr w:type="spellEnd"/>
+      <w:r>
+        <w:rPr>
+          <w:rFonts w:ascii="Times New Roman" w:hAnsi="Times New Roman" w:cs="Times New Roman"/>
+          <w:sz w:val="24"/>
+          <w:szCs w:val="24"/>
+        </w:rPr>
+        <w:t>(</w:t>
+      </w:r>
+      <w:proofErr w:type="gramEnd"/>
+      <w:r>
+        <w:rPr>
+          <w:rFonts w:ascii="Times New Roman" w:hAnsi="Times New Roman" w:cs="Times New Roman"/>
+          <w:sz w:val="24"/>
+          <w:szCs w:val="24"/>
+        </w:rPr>
+        <w:t xml:space="preserve">), next(), </w:t>
+      </w:r>
+      <w:proofErr w:type="spellStart"/>
+      <w:r>
+        <w:rPr>
+          <w:rFonts w:ascii="Times New Roman" w:hAnsi="Times New Roman" w:cs="Times New Roman"/>
+          <w:sz w:val="24"/>
+          <w:szCs w:val="24"/>
+        </w:rPr>
+        <w:t>hasPrevious</w:t>
+      </w:r>
+      <w:proofErr w:type="spellEnd"/>
+      <w:r>
+        <w:rPr>
+          <w:rFonts w:ascii="Times New Roman" w:hAnsi="Times New Roman" w:cs="Times New Roman"/>
+          <w:sz w:val="24"/>
+          <w:szCs w:val="24"/>
+        </w:rPr>
+        <w:t xml:space="preserve">(), and previous() methods. </w:t>
+      </w:r>
+      <w:proofErr w:type="spellStart"/>
+      <w:r>
+        <w:rPr>
+          <w:rFonts w:ascii="Times New Roman" w:hAnsi="Times New Roman" w:cs="Times New Roman"/>
+          <w:sz w:val="24"/>
+          <w:szCs w:val="24"/>
+        </w:rPr>
+        <w:t>SortedDoubleLinkedList</w:t>
+      </w:r>
+      <w:proofErr w:type="spellEnd"/>
+      <w:r>
+        <w:rPr>
+          <w:rFonts w:ascii="Times New Roman" w:hAnsi="Times New Roman" w:cs="Times New Roman"/>
+          <w:sz w:val="24"/>
+          <w:szCs w:val="24"/>
+        </w:rPr>
+        <w:t xml:space="preserve"> is a class that extends </w:t>
+      </w:r>
+      <w:proofErr w:type="spellStart"/>
+      <w:r>
+        <w:rPr>
+          <w:rFonts w:ascii="Times New Roman" w:hAnsi="Times New Roman" w:cs="Times New Roman"/>
+          <w:sz w:val="24"/>
+          <w:szCs w:val="24"/>
+        </w:rPr>
+        <w:t>BasicDoubleLinkedList</w:t>
+      </w:r>
+      <w:proofErr w:type="spellEnd"/>
+      <w:r>
+        <w:rPr>
+          <w:rFonts w:ascii="Times New Roman" w:hAnsi="Times New Roman" w:cs="Times New Roman"/>
+          <w:sz w:val="24"/>
+          <w:szCs w:val="24"/>
+        </w:rPr>
+        <w:t xml:space="preserve"> and is a sorted version of a generic double-linked list. The class uses a provided Comparator to compare data elements for sorting. Unlike </w:t>
+      </w:r>
+      <w:proofErr w:type="spellStart"/>
+      <w:r>
+        <w:rPr>
+          <w:rFonts w:ascii="Times New Roman" w:hAnsi="Times New Roman" w:cs="Times New Roman"/>
+          <w:sz w:val="24"/>
+          <w:szCs w:val="24"/>
+        </w:rPr>
+        <w:t>BasicDoubleLinkedList</w:t>
+      </w:r>
+      <w:proofErr w:type="spellEnd"/>
+      <w:r>
+        <w:rPr>
+          <w:rFonts w:ascii="Times New Roman" w:hAnsi="Times New Roman" w:cs="Times New Roman"/>
+          <w:sz w:val="24"/>
+          <w:szCs w:val="24"/>
+        </w:rPr>
+        <w:t xml:space="preserve">, </w:t>
+      </w:r>
+      <w:proofErr w:type="spellStart"/>
+      <w:r>
+        <w:rPr>
+          <w:rFonts w:ascii="Times New Roman" w:hAnsi="Times New Roman" w:cs="Times New Roman"/>
+          <w:sz w:val="24"/>
+          <w:szCs w:val="24"/>
+        </w:rPr>
+        <w:t>SortedDoubleLinkedList</w:t>
+      </w:r>
+      <w:proofErr w:type="spellEnd"/>
+      <w:r>
+        <w:rPr>
+          <w:rFonts w:ascii="Times New Roman" w:hAnsi="Times New Roman" w:cs="Times New Roman"/>
+          <w:sz w:val="24"/>
+          <w:szCs w:val="24"/>
+        </w:rPr>
+        <w:t xml:space="preserve"> does not support adding elements to the front or end of the linked list because doing so would destroy the sorted aspect of the generic double-linked list.</w:t>
       </w:r>
     </w:p>
     <w:p>
@@ -150,6 +428,7 @@
           <w:rFonts w:ascii="Times New Roman" w:hAnsi="Times New Roman" w:cs="Times New Roman"/>
           <w:sz w:val="24"/>
           <w:szCs w:val="24"/>
+          <w:u w:val="single"/>
         </w:rPr>
       </w:pPr>
       <w:r>
@@ -160,21 +439,57 @@
         </w:rPr>
         <w:t xml:space="preserve">The GUI works and will work with </w:t>
       </w:r>
-      <w:r>
-        <w:rPr>
-          <w:rFonts w:ascii="Times New Roman" w:hAnsi="Times New Roman" w:cs="Times New Roman"/>
-          <w:sz w:val="24"/>
-          <w:szCs w:val="24"/>
-        </w:rPr>
-        <w:t>Notation</w:t>
-      </w:r>
-      <w:r>
-        <w:rPr>
-          <w:rFonts w:ascii="Times New Roman" w:hAnsi="Times New Roman" w:cs="Times New Roman"/>
-          <w:sz w:val="24"/>
-          <w:szCs w:val="24"/>
-        </w:rPr>
-        <w:t>, if implemented correctly</w:t>
+      <w:proofErr w:type="spellStart"/>
+      <w:r>
+        <w:rPr>
+          <w:rFonts w:ascii="Times New Roman" w:hAnsi="Times New Roman" w:cs="Times New Roman"/>
+          <w:sz w:val="24"/>
+          <w:szCs w:val="24"/>
+        </w:rPr>
+        <w:t>BasicDoubleLinkedList</w:t>
+      </w:r>
+      <w:proofErr w:type="spellEnd"/>
+      <w:r>
+        <w:rPr>
+          <w:rFonts w:ascii="Times New Roman" w:hAnsi="Times New Roman" w:cs="Times New Roman"/>
+          <w:sz w:val="24"/>
+          <w:szCs w:val="24"/>
+        </w:rPr>
+        <w:t xml:space="preserve"> and </w:t>
+      </w:r>
+      <w:proofErr w:type="spellStart"/>
+      <w:r>
+        <w:rPr>
+          <w:rFonts w:ascii="Times New Roman" w:hAnsi="Times New Roman" w:cs="Times New Roman"/>
+          <w:sz w:val="24"/>
+          <w:szCs w:val="24"/>
+        </w:rPr>
+        <w:t>SortedDoubl</w:t>
+      </w:r>
+      <w:r>
+        <w:rPr>
+          <w:rFonts w:ascii="Times New Roman" w:hAnsi="Times New Roman" w:cs="Times New Roman"/>
+          <w:sz w:val="24"/>
+          <w:szCs w:val="24"/>
+        </w:rPr>
+        <w:t>e</w:t>
+      </w:r>
+      <w:r>
+        <w:rPr>
+          <w:rFonts w:ascii="Times New Roman" w:hAnsi="Times New Roman" w:cs="Times New Roman"/>
+          <w:sz w:val="24"/>
+          <w:szCs w:val="24"/>
+        </w:rPr>
+        <w:t>LinkedList</w:t>
+      </w:r>
+      <w:proofErr w:type="spellEnd"/>
+      <w:r>
+        <w:rPr>
+          <w:rFonts w:ascii="Times New Roman" w:hAnsi="Times New Roman" w:cs="Times New Roman"/>
+          <w:sz w:val="24"/>
+          <w:szCs w:val="24"/>
+        </w:rPr>
+        <w:t xml:space="preserve"> if implemented correctly</w:t>
       </w:r>
     </w:p>
     <w:p>
@@ -189,155 +504,19 @@
           <w:rFonts w:ascii="Times New Roman" w:hAnsi="Times New Roman" w:cs="Times New Roman"/>
           <w:sz w:val="24"/>
           <w:szCs w:val="24"/>
-        </w:rPr>
-      </w:pPr>
-      <w:r>
-        <w:rPr>
-          <w:rFonts w:ascii="Times New Roman" w:hAnsi="Times New Roman" w:cs="Times New Roman"/>
-          <w:sz w:val="24"/>
-          <w:szCs w:val="24"/>
-        </w:rPr>
-        <w:t xml:space="preserve">Exceptions thrown by </w:t>
-      </w:r>
-      <w:proofErr w:type="spellStart"/>
-      <w:r>
-        <w:rPr>
-          <w:rFonts w:ascii="Times New Roman" w:hAnsi="Times New Roman" w:cs="Times New Roman"/>
-          <w:sz w:val="24"/>
-          <w:szCs w:val="24"/>
-        </w:rPr>
-        <w:t>NotationStack</w:t>
-      </w:r>
-      <w:proofErr w:type="spellEnd"/>
-      <w:r>
-        <w:rPr>
-          <w:rFonts w:ascii="Times New Roman" w:hAnsi="Times New Roman" w:cs="Times New Roman"/>
-          <w:sz w:val="24"/>
-          <w:szCs w:val="24"/>
-        </w:rPr>
-        <w:t xml:space="preserve"> and </w:t>
-      </w:r>
-      <w:proofErr w:type="spellStart"/>
-      <w:r>
-        <w:rPr>
-          <w:rFonts w:ascii="Times New Roman" w:hAnsi="Times New Roman" w:cs="Times New Roman"/>
-          <w:sz w:val="24"/>
-          <w:szCs w:val="24"/>
-        </w:rPr>
-        <w:t>NotationQueue</w:t>
-      </w:r>
-      <w:proofErr w:type="spellEnd"/>
-      <w:r>
-        <w:rPr>
-          <w:rFonts w:ascii="Times New Roman" w:hAnsi="Times New Roman" w:cs="Times New Roman"/>
-          <w:sz w:val="24"/>
-          <w:szCs w:val="24"/>
-        </w:rPr>
-        <w:t xml:space="preserve"> methods will not be checked</w:t>
-      </w:r>
-    </w:p>
-    <w:p>
-      <w:pPr>
-        <w:pStyle w:val="ListParagraph"/>
-        <w:numPr>
-          <w:ilvl w:val="0"/>
-          <w:numId w:val="2"/>
-        </w:numPr>
-        <w:spacing w:line="276" w:lineRule="auto"/>
-        <w:rPr>
-          <w:rFonts w:ascii="Times New Roman" w:hAnsi="Times New Roman" w:cs="Times New Roman"/>
-          <w:sz w:val="24"/>
-          <w:szCs w:val="24"/>
-        </w:rPr>
-      </w:pPr>
-      <w:r>
-        <w:rPr>
-          <w:rFonts w:ascii="Times New Roman" w:hAnsi="Times New Roman" w:cs="Times New Roman"/>
-          <w:sz w:val="24"/>
-          <w:szCs w:val="24"/>
-        </w:rPr>
-        <w:t>Exponents are not required to be</w:t>
-      </w:r>
-      <w:r>
-        <w:rPr>
-          <w:rFonts w:ascii="Times New Roman" w:hAnsi="Times New Roman" w:cs="Times New Roman"/>
-          <w:sz w:val="24"/>
-          <w:szCs w:val="24"/>
-        </w:rPr>
-        <w:t xml:space="preserve"> handled correctly</w:t>
-      </w:r>
-    </w:p>
-    <w:p>
-      <w:pPr>
-        <w:pStyle w:val="ListParagraph"/>
-        <w:numPr>
-          <w:ilvl w:val="0"/>
-          <w:numId w:val="2"/>
-        </w:numPr>
-        <w:spacing w:line="276" w:lineRule="auto"/>
-        <w:rPr>
-          <w:rFonts w:ascii="Times New Roman" w:hAnsi="Times New Roman" w:cs="Times New Roman"/>
-          <w:sz w:val="24"/>
-          <w:szCs w:val="24"/>
-        </w:rPr>
-      </w:pPr>
-      <w:r>
-        <w:rPr>
-          <w:rFonts w:ascii="Times New Roman" w:hAnsi="Times New Roman" w:cs="Times New Roman"/>
-          <w:sz w:val="24"/>
-          <w:szCs w:val="24"/>
-        </w:rPr>
-        <w:t>Spaces are ignored and no spaces are shown in the calculated conversion</w:t>
-      </w:r>
-    </w:p>
-    <w:p>
-      <w:pPr>
-        <w:pStyle w:val="ListParagraph"/>
-        <w:numPr>
-          <w:ilvl w:val="0"/>
-          <w:numId w:val="2"/>
-        </w:numPr>
-        <w:spacing w:line="276" w:lineRule="auto"/>
-        <w:rPr>
-          <w:rFonts w:ascii="Times New Roman" w:hAnsi="Times New Roman" w:cs="Times New Roman"/>
-          <w:sz w:val="24"/>
-          <w:szCs w:val="24"/>
-        </w:rPr>
-      </w:pPr>
-      <w:r>
-        <w:rPr>
-          <w:rFonts w:ascii="Times New Roman" w:hAnsi="Times New Roman" w:cs="Times New Roman"/>
-          <w:sz w:val="24"/>
-          <w:szCs w:val="24"/>
-        </w:rPr>
-        <w:t>Only numbers of single digits can be entered for the calculator to</w:t>
-      </w:r>
-      <w:r>
-        <w:rPr>
-          <w:rFonts w:ascii="Times New Roman" w:hAnsi="Times New Roman" w:cs="Times New Roman"/>
-          <w:sz w:val="24"/>
-          <w:szCs w:val="24"/>
-        </w:rPr>
-        <w:t xml:space="preserve"> work correctly</w:t>
-      </w:r>
-      <w:r>
-        <w:rPr>
-          <w:rFonts w:ascii="Times New Roman" w:hAnsi="Times New Roman" w:cs="Times New Roman"/>
-          <w:sz w:val="24"/>
-          <w:szCs w:val="24"/>
-        </w:rPr>
-        <w:t xml:space="preserve"> since spaces are ignored</w:t>
-      </w:r>
-    </w:p>
-    <w:p>
-      <w:pPr>
-        <w:rPr>
-          <w:rFonts w:ascii="Times New Roman" w:hAnsi="Times New Roman" w:cs="Times New Roman"/>
-          <w:sz w:val="24"/>
-          <w:szCs w:val="24"/>
           <w:u w:val="single"/>
         </w:rPr>
       </w:pPr>
+      <w:r>
+        <w:rPr>
+          <w:rFonts w:ascii="Times New Roman" w:hAnsi="Times New Roman" w:cs="Times New Roman"/>
+          <w:sz w:val="24"/>
+          <w:szCs w:val="24"/>
+        </w:rPr>
+        <w:t>…</w:t>
+      </w:r>
+      <w:bookmarkStart w:id="0" w:name="_GoBack"/>
+      <w:bookmarkEnd w:id="0"/>
       <w:r>
         <w:rPr>
           <w:rFonts w:ascii="Times New Roman" w:hAnsi="Times New Roman" w:cs="Times New Roman"/>
@@ -386,9 +565,9 @@
           <w:szCs w:val="24"/>
         </w:rPr>
         <w:drawing>
-          <wp:inline distT="0" distB="0" distL="0" distR="0" wp14:anchorId="25FB48C7" wp14:editId="48C067F9">
-            <wp:extent cx="5943600" cy="5111168"/>
-            <wp:effectExtent l="0" t="0" r="0" b="0"/>
+          <wp:inline distT="0" distB="0" distL="0" distR="0" wp14:anchorId="25FB48C7" wp14:editId="7B6B3D62">
+            <wp:extent cx="5943599" cy="5111168"/>
+            <wp:effectExtent l="0" t="0" r="635" b="0"/>
             <wp:docPr id="2" name="Picture 2"/>
             <wp:cNvGraphicFramePr>
               <a:graphicFrameLocks xmlns:a="http://schemas.openxmlformats.org/drawingml/2006/main" noChangeAspect="1"/>
@@ -415,7 +594,7 @@
                   <pic:spPr bwMode="auto">
                     <a:xfrm>
                       <a:off x="0" y="0"/>
-                      <a:ext cx="5943600" cy="5111168"/>
+                      <a:ext cx="5943599" cy="5111168"/>
                     </a:xfrm>
                     <a:prstGeom prst="rect">
                       <a:avLst/>
@@ -1850,23 +2029,6 @@
     </w:p>
     <w:p>
       <w:pPr>
-        <w:rPr>
-          <w:rFonts w:ascii="Times New Roman" w:hAnsi="Times New Roman" w:cs="Times New Roman"/>
-          <w:sz w:val="24"/>
-          <w:szCs w:val="24"/>
-        </w:rPr>
-      </w:pPr>
-      <w:r>
-        <w:rPr>
-          <w:rFonts w:ascii="Times New Roman" w:hAnsi="Times New Roman" w:cs="Times New Roman"/>
-          <w:sz w:val="24"/>
-          <w:szCs w:val="24"/>
-        </w:rPr>
-        <w:br w:type="page"/>
-      </w:r>
-    </w:p>
-    <w:p>
-      <w:pPr>
         <w:spacing w:after="0" w:line="240" w:lineRule="auto"/>
         <w:rPr>
           <w:rFonts w:ascii="Times New Roman" w:hAnsi="Times New Roman" w:cs="Times New Roman"/>
@@ -1880,7 +2042,6 @@
           <w:sz w:val="24"/>
           <w:szCs w:val="24"/>
         </w:rPr>
-        <w:lastRenderedPageBreak/>
         <w:t>Test 5</w:t>
       </w:r>
     </w:p>
@@ -1933,23 +2094,6 @@
     </w:p>
     <w:p>
       <w:pPr>
-        <w:rPr>
-          <w:rFonts w:ascii="Times New Roman" w:hAnsi="Times New Roman" w:cs="Times New Roman"/>
-          <w:sz w:val="24"/>
-          <w:szCs w:val="24"/>
-        </w:rPr>
-      </w:pPr>
-      <w:r>
-        <w:rPr>
-          <w:rFonts w:ascii="Times New Roman" w:hAnsi="Times New Roman" w:cs="Times New Roman"/>
-          <w:sz w:val="24"/>
-          <w:szCs w:val="24"/>
-        </w:rPr>
-        <w:br w:type="page"/>
-      </w:r>
-    </w:p>
-    <w:p>
-      <w:pPr>
         <w:spacing w:after="0" w:line="240" w:lineRule="auto"/>
         <w:rPr>
           <w:rFonts w:ascii="Times New Roman" w:hAnsi="Times New Roman" w:cs="Times New Roman"/>
@@ -1963,7 +2107,6 @@
           <w:sz w:val="24"/>
           <w:szCs w:val="24"/>
         </w:rPr>
-        <w:lastRenderedPageBreak/>
         <w:t>Test 7</w:t>
       </w:r>
       <w:r>
@@ -2027,23 +2170,6 @@
     </w:p>
     <w:p>
       <w:pPr>
-        <w:rPr>
-          <w:rFonts w:ascii="Times New Roman" w:hAnsi="Times New Roman" w:cs="Times New Roman"/>
-          <w:sz w:val="24"/>
-          <w:szCs w:val="24"/>
-        </w:rPr>
-      </w:pPr>
-      <w:r>
-        <w:rPr>
-          <w:rFonts w:ascii="Times New Roman" w:hAnsi="Times New Roman" w:cs="Times New Roman"/>
-          <w:sz w:val="24"/>
-          <w:szCs w:val="24"/>
-        </w:rPr>
-        <w:br w:type="page"/>
-      </w:r>
-    </w:p>
-    <w:p>
-      <w:pPr>
         <w:spacing w:after="0" w:line="240" w:lineRule="auto"/>
         <w:rPr>
           <w:rFonts w:ascii="Times New Roman" w:hAnsi="Times New Roman" w:cs="Times New Roman"/>
@@ -2057,7 +2183,6 @@
           <w:sz w:val="24"/>
           <w:szCs w:val="24"/>
         </w:rPr>
-        <w:lastRenderedPageBreak/>
         <w:t>Test 9</w:t>
       </w:r>
     </w:p>
@@ -3425,7 +3550,7 @@
   <a:extraClrSchemeLst/>
   <a:extLst>
     <a:ext uri="{05A4C25C-085E-4340-85A3-A5531E510DB2}">
-      <thm15:themeFamily xmlns="" xmlns:thm15="http://schemas.microsoft.com/office/thememl/2012/main" name="Office Theme" id="{62F939B6-93AF-4DB8-9C6B-D6C7DFDC589F}" vid="{4A3C46E8-61CC-4603-A589-7422A47A8E4A}"/>
+      <thm15:themeFamily xmlns:thm15="http://schemas.microsoft.com/office/thememl/2012/main" xmlns="" name="Office Theme" id="{62F939B6-93AF-4DB8-9C6B-D6C7DFDC589F}" vid="{4A3C46E8-61CC-4603-A589-7422A47A8E4A}"/>
     </a:ext>
   </a:extLst>
 </a:theme>

</xml_diff>

<commit_message>
Modify Project_3: add test case screenshots
</commit_message>
<xml_diff>
--- a/Projects/Project_3/writeup.docx
+++ b/Projects/Project_3/writeup.docx
@@ -515,8 +515,6 @@
         </w:rPr>
         <w:t>…</w:t>
       </w:r>
-      <w:bookmarkStart w:id="0" w:name="_GoBack"/>
-      <w:bookmarkEnd w:id="0"/>
       <w:r>
         <w:rPr>
           <w:rFonts w:ascii="Times New Roman" w:hAnsi="Times New Roman" w:cs="Times New Roman"/>
@@ -905,6 +903,12 @@
                 <w:rFonts w:ascii="Times New Roman" w:hAnsi="Times New Roman" w:cs="Times New Roman"/>
               </w:rPr>
             </w:pPr>
+            <w:r>
+              <w:rPr>
+                <w:rFonts w:ascii="Times New Roman" w:hAnsi="Times New Roman" w:cs="Times New Roman"/>
+              </w:rPr>
+              <w:t>Y</w:t>
+            </w:r>
           </w:p>
         </w:tc>
       </w:tr>
@@ -1009,6 +1013,12 @@
                 <w:rFonts w:ascii="Times New Roman" w:hAnsi="Times New Roman" w:cs="Times New Roman"/>
               </w:rPr>
             </w:pPr>
+            <w:r>
+              <w:rPr>
+                <w:rFonts w:ascii="Times New Roman" w:hAnsi="Times New Roman" w:cs="Times New Roman"/>
+              </w:rPr>
+              <w:t>Y</w:t>
+            </w:r>
           </w:p>
         </w:tc>
       </w:tr>
@@ -1034,6 +1044,7 @@
                 <w:rFonts w:ascii="Times New Roman" w:hAnsi="Times New Roman" w:cs="Times New Roman"/>
               </w:rPr>
             </w:pPr>
+            <w:bookmarkStart w:id="0" w:name="_GoBack" w:colFirst="4" w:colLast="4"/>
             <w:r>
               <w:rPr>
                 <w:rFonts w:ascii="Times New Roman" w:hAnsi="Times New Roman" w:cs="Times New Roman"/>
@@ -1113,6 +1124,12 @@
                 <w:rFonts w:ascii="Times New Roman" w:hAnsi="Times New Roman" w:cs="Times New Roman"/>
               </w:rPr>
             </w:pPr>
+            <w:r>
+              <w:rPr>
+                <w:rFonts w:ascii="Times New Roman" w:hAnsi="Times New Roman" w:cs="Times New Roman"/>
+              </w:rPr>
+              <w:t>Y</w:t>
+            </w:r>
           </w:p>
         </w:tc>
       </w:tr>
@@ -1217,6 +1234,12 @@
                 <w:rFonts w:ascii="Times New Roman" w:hAnsi="Times New Roman" w:cs="Times New Roman"/>
               </w:rPr>
             </w:pPr>
+            <w:r>
+              <w:rPr>
+                <w:rFonts w:ascii="Times New Roman" w:hAnsi="Times New Roman" w:cs="Times New Roman"/>
+              </w:rPr>
+              <w:t>Y</w:t>
+            </w:r>
           </w:p>
         </w:tc>
       </w:tr>
@@ -1324,6 +1347,12 @@
                 <w:rFonts w:ascii="Times New Roman" w:hAnsi="Times New Roman" w:cs="Times New Roman"/>
               </w:rPr>
             </w:pPr>
+            <w:r>
+              <w:rPr>
+                <w:rFonts w:ascii="Times New Roman" w:hAnsi="Times New Roman" w:cs="Times New Roman"/>
+              </w:rPr>
+              <w:t>Y</w:t>
+            </w:r>
           </w:p>
         </w:tc>
       </w:tr>
@@ -1428,6 +1457,12 @@
                 <w:rFonts w:ascii="Times New Roman" w:hAnsi="Times New Roman" w:cs="Times New Roman"/>
               </w:rPr>
             </w:pPr>
+            <w:r>
+              <w:rPr>
+                <w:rFonts w:ascii="Times New Roman" w:hAnsi="Times New Roman" w:cs="Times New Roman"/>
+              </w:rPr>
+              <w:t>Y</w:t>
+            </w:r>
           </w:p>
         </w:tc>
       </w:tr>
@@ -1532,6 +1567,12 @@
                 <w:rFonts w:ascii="Times New Roman" w:hAnsi="Times New Roman" w:cs="Times New Roman"/>
               </w:rPr>
             </w:pPr>
+            <w:r>
+              <w:rPr>
+                <w:rFonts w:ascii="Times New Roman" w:hAnsi="Times New Roman" w:cs="Times New Roman"/>
+              </w:rPr>
+              <w:t>Y</w:t>
+            </w:r>
           </w:p>
         </w:tc>
       </w:tr>
@@ -1636,6 +1677,12 @@
                 <w:rFonts w:ascii="Times New Roman" w:hAnsi="Times New Roman" w:cs="Times New Roman"/>
               </w:rPr>
             </w:pPr>
+            <w:r>
+              <w:rPr>
+                <w:rFonts w:ascii="Times New Roman" w:hAnsi="Times New Roman" w:cs="Times New Roman"/>
+              </w:rPr>
+              <w:t>Y</w:t>
+            </w:r>
           </w:p>
         </w:tc>
       </w:tr>
@@ -1740,6 +1787,12 @@
                 <w:rFonts w:ascii="Times New Roman" w:hAnsi="Times New Roman" w:cs="Times New Roman"/>
               </w:rPr>
             </w:pPr>
+            <w:r>
+              <w:rPr>
+                <w:rFonts w:ascii="Times New Roman" w:hAnsi="Times New Roman" w:cs="Times New Roman"/>
+              </w:rPr>
+              <w:t>Y</w:t>
+            </w:r>
           </w:p>
         </w:tc>
       </w:tr>
@@ -1844,9 +1897,1107 @@
                 <w:rFonts w:ascii="Times New Roman" w:hAnsi="Times New Roman" w:cs="Times New Roman"/>
               </w:rPr>
             </w:pPr>
+            <w:r>
+              <w:rPr>
+                <w:rFonts w:ascii="Times New Roman" w:hAnsi="Times New Roman" w:cs="Times New Roman"/>
+              </w:rPr>
+              <w:t>Y</w:t>
+            </w:r>
           </w:p>
         </w:tc>
       </w:tr>
+      <w:tr>
+        <w:trPr>
+          <w:trHeight w:val="1088"/>
+        </w:trPr>
+        <w:tc>
+          <w:tcPr>
+            <w:tcW w:w="630" w:type="dxa"/>
+            <w:tcBorders>
+              <w:top w:val="single" w:sz="4" w:space="0" w:color="auto"/>
+              <w:left w:val="single" w:sz="4" w:space="0" w:color="auto"/>
+              <w:bottom w:val="single" w:sz="4" w:space="0" w:color="auto"/>
+              <w:right w:val="single" w:sz="4" w:space="0" w:color="auto"/>
+            </w:tcBorders>
+          </w:tcPr>
+          <w:p>
+            <w:pPr>
+              <w:jc w:val="center"/>
+              <w:rPr>
+                <w:rFonts w:ascii="Times New Roman" w:hAnsi="Times New Roman" w:cs="Times New Roman"/>
+              </w:rPr>
+            </w:pPr>
+            <w:r>
+              <w:rPr>
+                <w:rFonts w:ascii="Times New Roman" w:hAnsi="Times New Roman" w:cs="Times New Roman"/>
+              </w:rPr>
+              <w:t>11</w:t>
+            </w:r>
+          </w:p>
+        </w:tc>
+        <w:tc>
+          <w:tcPr>
+            <w:tcW w:w="3150" w:type="dxa"/>
+            <w:tcBorders>
+              <w:top w:val="single" w:sz="4" w:space="0" w:color="auto"/>
+              <w:left w:val="single" w:sz="4" w:space="0" w:color="auto"/>
+              <w:bottom w:val="single" w:sz="4" w:space="0" w:color="auto"/>
+              <w:right w:val="single" w:sz="4" w:space="0" w:color="auto"/>
+            </w:tcBorders>
+          </w:tcPr>
+          <w:p>
+            <w:pPr>
+              <w:rPr>
+                <w:rFonts w:ascii="Times New Roman" w:hAnsi="Times New Roman" w:cs="Times New Roman"/>
+              </w:rPr>
+            </w:pPr>
+          </w:p>
+        </w:tc>
+        <w:tc>
+          <w:tcPr>
+            <w:tcW w:w="2430" w:type="dxa"/>
+            <w:tcBorders>
+              <w:top w:val="single" w:sz="4" w:space="0" w:color="auto"/>
+              <w:left w:val="single" w:sz="4" w:space="0" w:color="auto"/>
+              <w:bottom w:val="single" w:sz="4" w:space="0" w:color="auto"/>
+              <w:right w:val="single" w:sz="4" w:space="0" w:color="auto"/>
+            </w:tcBorders>
+          </w:tcPr>
+          <w:p>
+            <w:pPr>
+              <w:rPr>
+                <w:rFonts w:ascii="Times New Roman" w:hAnsi="Times New Roman" w:cs="Times New Roman"/>
+              </w:rPr>
+            </w:pPr>
+          </w:p>
+        </w:tc>
+        <w:tc>
+          <w:tcPr>
+            <w:tcW w:w="2430" w:type="dxa"/>
+            <w:tcBorders>
+              <w:top w:val="single" w:sz="4" w:space="0" w:color="auto"/>
+              <w:left w:val="single" w:sz="4" w:space="0" w:color="auto"/>
+              <w:bottom w:val="single" w:sz="4" w:space="0" w:color="auto"/>
+              <w:right w:val="single" w:sz="4" w:space="0" w:color="auto"/>
+            </w:tcBorders>
+          </w:tcPr>
+          <w:p>
+            <w:pPr>
+              <w:rPr>
+                <w:rFonts w:ascii="Times New Roman" w:hAnsi="Times New Roman" w:cs="Times New Roman"/>
+              </w:rPr>
+            </w:pPr>
+          </w:p>
+        </w:tc>
+        <w:tc>
+          <w:tcPr>
+            <w:tcW w:w="810" w:type="dxa"/>
+            <w:tcBorders>
+              <w:top w:val="single" w:sz="4" w:space="0" w:color="auto"/>
+              <w:left w:val="single" w:sz="4" w:space="0" w:color="auto"/>
+              <w:bottom w:val="single" w:sz="4" w:space="0" w:color="auto"/>
+              <w:right w:val="single" w:sz="4" w:space="0" w:color="auto"/>
+            </w:tcBorders>
+          </w:tcPr>
+          <w:p>
+            <w:pPr>
+              <w:jc w:val="center"/>
+              <w:rPr>
+                <w:rFonts w:ascii="Times New Roman" w:hAnsi="Times New Roman" w:cs="Times New Roman"/>
+              </w:rPr>
+            </w:pPr>
+            <w:r>
+              <w:rPr>
+                <w:rFonts w:ascii="Times New Roman" w:hAnsi="Times New Roman" w:cs="Times New Roman"/>
+              </w:rPr>
+              <w:t>Y</w:t>
+            </w:r>
+          </w:p>
+        </w:tc>
+      </w:tr>
+      <w:tr>
+        <w:trPr>
+          <w:trHeight w:val="1088"/>
+        </w:trPr>
+        <w:tc>
+          <w:tcPr>
+            <w:tcW w:w="630" w:type="dxa"/>
+            <w:tcBorders>
+              <w:top w:val="single" w:sz="4" w:space="0" w:color="auto"/>
+              <w:left w:val="single" w:sz="4" w:space="0" w:color="auto"/>
+              <w:bottom w:val="single" w:sz="4" w:space="0" w:color="auto"/>
+              <w:right w:val="single" w:sz="4" w:space="0" w:color="auto"/>
+            </w:tcBorders>
+          </w:tcPr>
+          <w:p>
+            <w:pPr>
+              <w:jc w:val="center"/>
+              <w:rPr>
+                <w:rFonts w:ascii="Times New Roman" w:hAnsi="Times New Roman" w:cs="Times New Roman"/>
+              </w:rPr>
+            </w:pPr>
+            <w:r>
+              <w:rPr>
+                <w:rFonts w:ascii="Times New Roman" w:hAnsi="Times New Roman" w:cs="Times New Roman"/>
+              </w:rPr>
+              <w:lastRenderedPageBreak/>
+              <w:t>12</w:t>
+            </w:r>
+          </w:p>
+        </w:tc>
+        <w:tc>
+          <w:tcPr>
+            <w:tcW w:w="3150" w:type="dxa"/>
+            <w:tcBorders>
+              <w:top w:val="single" w:sz="4" w:space="0" w:color="auto"/>
+              <w:left w:val="single" w:sz="4" w:space="0" w:color="auto"/>
+              <w:bottom w:val="single" w:sz="4" w:space="0" w:color="auto"/>
+              <w:right w:val="single" w:sz="4" w:space="0" w:color="auto"/>
+            </w:tcBorders>
+          </w:tcPr>
+          <w:p>
+            <w:pPr>
+              <w:rPr>
+                <w:rFonts w:ascii="Times New Roman" w:hAnsi="Times New Roman" w:cs="Times New Roman"/>
+              </w:rPr>
+            </w:pPr>
+          </w:p>
+        </w:tc>
+        <w:tc>
+          <w:tcPr>
+            <w:tcW w:w="2430" w:type="dxa"/>
+            <w:tcBorders>
+              <w:top w:val="single" w:sz="4" w:space="0" w:color="auto"/>
+              <w:left w:val="single" w:sz="4" w:space="0" w:color="auto"/>
+              <w:bottom w:val="single" w:sz="4" w:space="0" w:color="auto"/>
+              <w:right w:val="single" w:sz="4" w:space="0" w:color="auto"/>
+            </w:tcBorders>
+          </w:tcPr>
+          <w:p>
+            <w:pPr>
+              <w:rPr>
+                <w:rFonts w:ascii="Times New Roman" w:hAnsi="Times New Roman" w:cs="Times New Roman"/>
+              </w:rPr>
+            </w:pPr>
+          </w:p>
+        </w:tc>
+        <w:tc>
+          <w:tcPr>
+            <w:tcW w:w="2430" w:type="dxa"/>
+            <w:tcBorders>
+              <w:top w:val="single" w:sz="4" w:space="0" w:color="auto"/>
+              <w:left w:val="single" w:sz="4" w:space="0" w:color="auto"/>
+              <w:bottom w:val="single" w:sz="4" w:space="0" w:color="auto"/>
+              <w:right w:val="single" w:sz="4" w:space="0" w:color="auto"/>
+            </w:tcBorders>
+          </w:tcPr>
+          <w:p>
+            <w:pPr>
+              <w:rPr>
+                <w:rFonts w:ascii="Times New Roman" w:hAnsi="Times New Roman" w:cs="Times New Roman"/>
+              </w:rPr>
+            </w:pPr>
+          </w:p>
+        </w:tc>
+        <w:tc>
+          <w:tcPr>
+            <w:tcW w:w="810" w:type="dxa"/>
+            <w:tcBorders>
+              <w:top w:val="single" w:sz="4" w:space="0" w:color="auto"/>
+              <w:left w:val="single" w:sz="4" w:space="0" w:color="auto"/>
+              <w:bottom w:val="single" w:sz="4" w:space="0" w:color="auto"/>
+              <w:right w:val="single" w:sz="4" w:space="0" w:color="auto"/>
+            </w:tcBorders>
+          </w:tcPr>
+          <w:p>
+            <w:pPr>
+              <w:jc w:val="center"/>
+              <w:rPr>
+                <w:rFonts w:ascii="Times New Roman" w:hAnsi="Times New Roman" w:cs="Times New Roman"/>
+              </w:rPr>
+            </w:pPr>
+            <w:r>
+              <w:rPr>
+                <w:rFonts w:ascii="Times New Roman" w:hAnsi="Times New Roman" w:cs="Times New Roman"/>
+              </w:rPr>
+              <w:t>Y</w:t>
+            </w:r>
+          </w:p>
+        </w:tc>
+      </w:tr>
+      <w:tr>
+        <w:trPr>
+          <w:trHeight w:val="1088"/>
+        </w:trPr>
+        <w:tc>
+          <w:tcPr>
+            <w:tcW w:w="630" w:type="dxa"/>
+            <w:tcBorders>
+              <w:top w:val="single" w:sz="4" w:space="0" w:color="auto"/>
+              <w:left w:val="single" w:sz="4" w:space="0" w:color="auto"/>
+              <w:bottom w:val="single" w:sz="4" w:space="0" w:color="auto"/>
+              <w:right w:val="single" w:sz="4" w:space="0" w:color="auto"/>
+            </w:tcBorders>
+          </w:tcPr>
+          <w:p>
+            <w:pPr>
+              <w:jc w:val="center"/>
+              <w:rPr>
+                <w:rFonts w:ascii="Times New Roman" w:hAnsi="Times New Roman" w:cs="Times New Roman"/>
+              </w:rPr>
+            </w:pPr>
+            <w:r>
+              <w:rPr>
+                <w:rFonts w:ascii="Times New Roman" w:hAnsi="Times New Roman" w:cs="Times New Roman"/>
+              </w:rPr>
+              <w:t>13</w:t>
+            </w:r>
+          </w:p>
+        </w:tc>
+        <w:tc>
+          <w:tcPr>
+            <w:tcW w:w="3150" w:type="dxa"/>
+            <w:tcBorders>
+              <w:top w:val="single" w:sz="4" w:space="0" w:color="auto"/>
+              <w:left w:val="single" w:sz="4" w:space="0" w:color="auto"/>
+              <w:bottom w:val="single" w:sz="4" w:space="0" w:color="auto"/>
+              <w:right w:val="single" w:sz="4" w:space="0" w:color="auto"/>
+            </w:tcBorders>
+          </w:tcPr>
+          <w:p>
+            <w:pPr>
+              <w:rPr>
+                <w:rFonts w:ascii="Times New Roman" w:hAnsi="Times New Roman" w:cs="Times New Roman"/>
+              </w:rPr>
+            </w:pPr>
+          </w:p>
+        </w:tc>
+        <w:tc>
+          <w:tcPr>
+            <w:tcW w:w="2430" w:type="dxa"/>
+            <w:tcBorders>
+              <w:top w:val="single" w:sz="4" w:space="0" w:color="auto"/>
+              <w:left w:val="single" w:sz="4" w:space="0" w:color="auto"/>
+              <w:bottom w:val="single" w:sz="4" w:space="0" w:color="auto"/>
+              <w:right w:val="single" w:sz="4" w:space="0" w:color="auto"/>
+            </w:tcBorders>
+          </w:tcPr>
+          <w:p>
+            <w:pPr>
+              <w:rPr>
+                <w:rFonts w:ascii="Times New Roman" w:hAnsi="Times New Roman" w:cs="Times New Roman"/>
+              </w:rPr>
+            </w:pPr>
+          </w:p>
+        </w:tc>
+        <w:tc>
+          <w:tcPr>
+            <w:tcW w:w="2430" w:type="dxa"/>
+            <w:tcBorders>
+              <w:top w:val="single" w:sz="4" w:space="0" w:color="auto"/>
+              <w:left w:val="single" w:sz="4" w:space="0" w:color="auto"/>
+              <w:bottom w:val="single" w:sz="4" w:space="0" w:color="auto"/>
+              <w:right w:val="single" w:sz="4" w:space="0" w:color="auto"/>
+            </w:tcBorders>
+          </w:tcPr>
+          <w:p>
+            <w:pPr>
+              <w:rPr>
+                <w:rFonts w:ascii="Times New Roman" w:hAnsi="Times New Roman" w:cs="Times New Roman"/>
+              </w:rPr>
+            </w:pPr>
+          </w:p>
+        </w:tc>
+        <w:tc>
+          <w:tcPr>
+            <w:tcW w:w="810" w:type="dxa"/>
+            <w:tcBorders>
+              <w:top w:val="single" w:sz="4" w:space="0" w:color="auto"/>
+              <w:left w:val="single" w:sz="4" w:space="0" w:color="auto"/>
+              <w:bottom w:val="single" w:sz="4" w:space="0" w:color="auto"/>
+              <w:right w:val="single" w:sz="4" w:space="0" w:color="auto"/>
+            </w:tcBorders>
+          </w:tcPr>
+          <w:p>
+            <w:pPr>
+              <w:jc w:val="center"/>
+              <w:rPr>
+                <w:rFonts w:ascii="Times New Roman" w:hAnsi="Times New Roman" w:cs="Times New Roman"/>
+              </w:rPr>
+            </w:pPr>
+            <w:r>
+              <w:rPr>
+                <w:rFonts w:ascii="Times New Roman" w:hAnsi="Times New Roman" w:cs="Times New Roman"/>
+              </w:rPr>
+              <w:t>Y</w:t>
+            </w:r>
+          </w:p>
+        </w:tc>
+      </w:tr>
+      <w:tr>
+        <w:trPr>
+          <w:trHeight w:val="1088"/>
+        </w:trPr>
+        <w:tc>
+          <w:tcPr>
+            <w:tcW w:w="630" w:type="dxa"/>
+            <w:tcBorders>
+              <w:top w:val="single" w:sz="4" w:space="0" w:color="auto"/>
+              <w:left w:val="single" w:sz="4" w:space="0" w:color="auto"/>
+              <w:bottom w:val="single" w:sz="4" w:space="0" w:color="auto"/>
+              <w:right w:val="single" w:sz="4" w:space="0" w:color="auto"/>
+            </w:tcBorders>
+          </w:tcPr>
+          <w:p>
+            <w:pPr>
+              <w:jc w:val="center"/>
+              <w:rPr>
+                <w:rFonts w:ascii="Times New Roman" w:hAnsi="Times New Roman" w:cs="Times New Roman"/>
+              </w:rPr>
+            </w:pPr>
+            <w:r>
+              <w:rPr>
+                <w:rFonts w:ascii="Times New Roman" w:hAnsi="Times New Roman" w:cs="Times New Roman"/>
+              </w:rPr>
+              <w:t>14</w:t>
+            </w:r>
+          </w:p>
+        </w:tc>
+        <w:tc>
+          <w:tcPr>
+            <w:tcW w:w="3150" w:type="dxa"/>
+            <w:tcBorders>
+              <w:top w:val="single" w:sz="4" w:space="0" w:color="auto"/>
+              <w:left w:val="single" w:sz="4" w:space="0" w:color="auto"/>
+              <w:bottom w:val="single" w:sz="4" w:space="0" w:color="auto"/>
+              <w:right w:val="single" w:sz="4" w:space="0" w:color="auto"/>
+            </w:tcBorders>
+          </w:tcPr>
+          <w:p>
+            <w:pPr>
+              <w:rPr>
+                <w:rFonts w:ascii="Times New Roman" w:hAnsi="Times New Roman" w:cs="Times New Roman"/>
+              </w:rPr>
+            </w:pPr>
+          </w:p>
+        </w:tc>
+        <w:tc>
+          <w:tcPr>
+            <w:tcW w:w="2430" w:type="dxa"/>
+            <w:tcBorders>
+              <w:top w:val="single" w:sz="4" w:space="0" w:color="auto"/>
+              <w:left w:val="single" w:sz="4" w:space="0" w:color="auto"/>
+              <w:bottom w:val="single" w:sz="4" w:space="0" w:color="auto"/>
+              <w:right w:val="single" w:sz="4" w:space="0" w:color="auto"/>
+            </w:tcBorders>
+          </w:tcPr>
+          <w:p>
+            <w:pPr>
+              <w:rPr>
+                <w:rFonts w:ascii="Times New Roman" w:hAnsi="Times New Roman" w:cs="Times New Roman"/>
+              </w:rPr>
+            </w:pPr>
+          </w:p>
+        </w:tc>
+        <w:tc>
+          <w:tcPr>
+            <w:tcW w:w="2430" w:type="dxa"/>
+            <w:tcBorders>
+              <w:top w:val="single" w:sz="4" w:space="0" w:color="auto"/>
+              <w:left w:val="single" w:sz="4" w:space="0" w:color="auto"/>
+              <w:bottom w:val="single" w:sz="4" w:space="0" w:color="auto"/>
+              <w:right w:val="single" w:sz="4" w:space="0" w:color="auto"/>
+            </w:tcBorders>
+          </w:tcPr>
+          <w:p>
+            <w:pPr>
+              <w:rPr>
+                <w:rFonts w:ascii="Times New Roman" w:hAnsi="Times New Roman" w:cs="Times New Roman"/>
+              </w:rPr>
+            </w:pPr>
+          </w:p>
+        </w:tc>
+        <w:tc>
+          <w:tcPr>
+            <w:tcW w:w="810" w:type="dxa"/>
+            <w:tcBorders>
+              <w:top w:val="single" w:sz="4" w:space="0" w:color="auto"/>
+              <w:left w:val="single" w:sz="4" w:space="0" w:color="auto"/>
+              <w:bottom w:val="single" w:sz="4" w:space="0" w:color="auto"/>
+              <w:right w:val="single" w:sz="4" w:space="0" w:color="auto"/>
+            </w:tcBorders>
+          </w:tcPr>
+          <w:p>
+            <w:pPr>
+              <w:jc w:val="center"/>
+              <w:rPr>
+                <w:rFonts w:ascii="Times New Roman" w:hAnsi="Times New Roman" w:cs="Times New Roman"/>
+              </w:rPr>
+            </w:pPr>
+            <w:r>
+              <w:rPr>
+                <w:rFonts w:ascii="Times New Roman" w:hAnsi="Times New Roman" w:cs="Times New Roman"/>
+              </w:rPr>
+              <w:t>Y</w:t>
+            </w:r>
+          </w:p>
+        </w:tc>
+      </w:tr>
+      <w:tr>
+        <w:trPr>
+          <w:trHeight w:val="1088"/>
+        </w:trPr>
+        <w:tc>
+          <w:tcPr>
+            <w:tcW w:w="630" w:type="dxa"/>
+            <w:tcBorders>
+              <w:top w:val="single" w:sz="4" w:space="0" w:color="auto"/>
+              <w:left w:val="single" w:sz="4" w:space="0" w:color="auto"/>
+              <w:bottom w:val="single" w:sz="4" w:space="0" w:color="auto"/>
+              <w:right w:val="single" w:sz="4" w:space="0" w:color="auto"/>
+            </w:tcBorders>
+          </w:tcPr>
+          <w:p>
+            <w:pPr>
+              <w:jc w:val="center"/>
+              <w:rPr>
+                <w:rFonts w:ascii="Times New Roman" w:hAnsi="Times New Roman" w:cs="Times New Roman"/>
+              </w:rPr>
+            </w:pPr>
+            <w:r>
+              <w:rPr>
+                <w:rFonts w:ascii="Times New Roman" w:hAnsi="Times New Roman" w:cs="Times New Roman"/>
+              </w:rPr>
+              <w:t>15</w:t>
+            </w:r>
+          </w:p>
+        </w:tc>
+        <w:tc>
+          <w:tcPr>
+            <w:tcW w:w="3150" w:type="dxa"/>
+            <w:tcBorders>
+              <w:top w:val="single" w:sz="4" w:space="0" w:color="auto"/>
+              <w:left w:val="single" w:sz="4" w:space="0" w:color="auto"/>
+              <w:bottom w:val="single" w:sz="4" w:space="0" w:color="auto"/>
+              <w:right w:val="single" w:sz="4" w:space="0" w:color="auto"/>
+            </w:tcBorders>
+          </w:tcPr>
+          <w:p>
+            <w:pPr>
+              <w:rPr>
+                <w:rFonts w:ascii="Times New Roman" w:hAnsi="Times New Roman" w:cs="Times New Roman"/>
+              </w:rPr>
+            </w:pPr>
+          </w:p>
+        </w:tc>
+        <w:tc>
+          <w:tcPr>
+            <w:tcW w:w="2430" w:type="dxa"/>
+            <w:tcBorders>
+              <w:top w:val="single" w:sz="4" w:space="0" w:color="auto"/>
+              <w:left w:val="single" w:sz="4" w:space="0" w:color="auto"/>
+              <w:bottom w:val="single" w:sz="4" w:space="0" w:color="auto"/>
+              <w:right w:val="single" w:sz="4" w:space="0" w:color="auto"/>
+            </w:tcBorders>
+          </w:tcPr>
+          <w:p>
+            <w:pPr>
+              <w:rPr>
+                <w:rFonts w:ascii="Times New Roman" w:hAnsi="Times New Roman" w:cs="Times New Roman"/>
+              </w:rPr>
+            </w:pPr>
+          </w:p>
+        </w:tc>
+        <w:tc>
+          <w:tcPr>
+            <w:tcW w:w="2430" w:type="dxa"/>
+            <w:tcBorders>
+              <w:top w:val="single" w:sz="4" w:space="0" w:color="auto"/>
+              <w:left w:val="single" w:sz="4" w:space="0" w:color="auto"/>
+              <w:bottom w:val="single" w:sz="4" w:space="0" w:color="auto"/>
+              <w:right w:val="single" w:sz="4" w:space="0" w:color="auto"/>
+            </w:tcBorders>
+          </w:tcPr>
+          <w:p>
+            <w:pPr>
+              <w:rPr>
+                <w:rFonts w:ascii="Times New Roman" w:hAnsi="Times New Roman" w:cs="Times New Roman"/>
+              </w:rPr>
+            </w:pPr>
+          </w:p>
+        </w:tc>
+        <w:tc>
+          <w:tcPr>
+            <w:tcW w:w="810" w:type="dxa"/>
+            <w:tcBorders>
+              <w:top w:val="single" w:sz="4" w:space="0" w:color="auto"/>
+              <w:left w:val="single" w:sz="4" w:space="0" w:color="auto"/>
+              <w:bottom w:val="single" w:sz="4" w:space="0" w:color="auto"/>
+              <w:right w:val="single" w:sz="4" w:space="0" w:color="auto"/>
+            </w:tcBorders>
+          </w:tcPr>
+          <w:p>
+            <w:pPr>
+              <w:jc w:val="center"/>
+              <w:rPr>
+                <w:rFonts w:ascii="Times New Roman" w:hAnsi="Times New Roman" w:cs="Times New Roman"/>
+              </w:rPr>
+            </w:pPr>
+            <w:r>
+              <w:rPr>
+                <w:rFonts w:ascii="Times New Roman" w:hAnsi="Times New Roman" w:cs="Times New Roman"/>
+              </w:rPr>
+              <w:t>Y</w:t>
+            </w:r>
+          </w:p>
+        </w:tc>
+      </w:tr>
+      <w:tr>
+        <w:trPr>
+          <w:trHeight w:val="1088"/>
+        </w:trPr>
+        <w:tc>
+          <w:tcPr>
+            <w:tcW w:w="630" w:type="dxa"/>
+            <w:tcBorders>
+              <w:top w:val="single" w:sz="4" w:space="0" w:color="auto"/>
+              <w:left w:val="single" w:sz="4" w:space="0" w:color="auto"/>
+              <w:bottom w:val="single" w:sz="4" w:space="0" w:color="auto"/>
+              <w:right w:val="single" w:sz="4" w:space="0" w:color="auto"/>
+            </w:tcBorders>
+          </w:tcPr>
+          <w:p>
+            <w:pPr>
+              <w:jc w:val="center"/>
+              <w:rPr>
+                <w:rFonts w:ascii="Times New Roman" w:hAnsi="Times New Roman" w:cs="Times New Roman"/>
+              </w:rPr>
+            </w:pPr>
+            <w:r>
+              <w:rPr>
+                <w:rFonts w:ascii="Times New Roman" w:hAnsi="Times New Roman" w:cs="Times New Roman"/>
+              </w:rPr>
+              <w:t>16</w:t>
+            </w:r>
+          </w:p>
+        </w:tc>
+        <w:tc>
+          <w:tcPr>
+            <w:tcW w:w="3150" w:type="dxa"/>
+            <w:tcBorders>
+              <w:top w:val="single" w:sz="4" w:space="0" w:color="auto"/>
+              <w:left w:val="single" w:sz="4" w:space="0" w:color="auto"/>
+              <w:bottom w:val="single" w:sz="4" w:space="0" w:color="auto"/>
+              <w:right w:val="single" w:sz="4" w:space="0" w:color="auto"/>
+            </w:tcBorders>
+          </w:tcPr>
+          <w:p>
+            <w:pPr>
+              <w:rPr>
+                <w:rFonts w:ascii="Times New Roman" w:hAnsi="Times New Roman" w:cs="Times New Roman"/>
+              </w:rPr>
+            </w:pPr>
+          </w:p>
+        </w:tc>
+        <w:tc>
+          <w:tcPr>
+            <w:tcW w:w="2430" w:type="dxa"/>
+            <w:tcBorders>
+              <w:top w:val="single" w:sz="4" w:space="0" w:color="auto"/>
+              <w:left w:val="single" w:sz="4" w:space="0" w:color="auto"/>
+              <w:bottom w:val="single" w:sz="4" w:space="0" w:color="auto"/>
+              <w:right w:val="single" w:sz="4" w:space="0" w:color="auto"/>
+            </w:tcBorders>
+          </w:tcPr>
+          <w:p>
+            <w:pPr>
+              <w:rPr>
+                <w:rFonts w:ascii="Times New Roman" w:hAnsi="Times New Roman" w:cs="Times New Roman"/>
+              </w:rPr>
+            </w:pPr>
+          </w:p>
+        </w:tc>
+        <w:tc>
+          <w:tcPr>
+            <w:tcW w:w="2430" w:type="dxa"/>
+            <w:tcBorders>
+              <w:top w:val="single" w:sz="4" w:space="0" w:color="auto"/>
+              <w:left w:val="single" w:sz="4" w:space="0" w:color="auto"/>
+              <w:bottom w:val="single" w:sz="4" w:space="0" w:color="auto"/>
+              <w:right w:val="single" w:sz="4" w:space="0" w:color="auto"/>
+            </w:tcBorders>
+          </w:tcPr>
+          <w:p>
+            <w:pPr>
+              <w:rPr>
+                <w:rFonts w:ascii="Times New Roman" w:hAnsi="Times New Roman" w:cs="Times New Roman"/>
+              </w:rPr>
+            </w:pPr>
+          </w:p>
+        </w:tc>
+        <w:tc>
+          <w:tcPr>
+            <w:tcW w:w="810" w:type="dxa"/>
+            <w:tcBorders>
+              <w:top w:val="single" w:sz="4" w:space="0" w:color="auto"/>
+              <w:left w:val="single" w:sz="4" w:space="0" w:color="auto"/>
+              <w:bottom w:val="single" w:sz="4" w:space="0" w:color="auto"/>
+              <w:right w:val="single" w:sz="4" w:space="0" w:color="auto"/>
+            </w:tcBorders>
+          </w:tcPr>
+          <w:p>
+            <w:pPr>
+              <w:jc w:val="center"/>
+              <w:rPr>
+                <w:rFonts w:ascii="Times New Roman" w:hAnsi="Times New Roman" w:cs="Times New Roman"/>
+              </w:rPr>
+            </w:pPr>
+            <w:r>
+              <w:rPr>
+                <w:rFonts w:ascii="Times New Roman" w:hAnsi="Times New Roman" w:cs="Times New Roman"/>
+              </w:rPr>
+              <w:t>Y</w:t>
+            </w:r>
+          </w:p>
+        </w:tc>
+      </w:tr>
+      <w:tr>
+        <w:trPr>
+          <w:trHeight w:val="1088"/>
+        </w:trPr>
+        <w:tc>
+          <w:tcPr>
+            <w:tcW w:w="630" w:type="dxa"/>
+            <w:tcBorders>
+              <w:top w:val="single" w:sz="4" w:space="0" w:color="auto"/>
+              <w:left w:val="single" w:sz="4" w:space="0" w:color="auto"/>
+              <w:bottom w:val="single" w:sz="4" w:space="0" w:color="auto"/>
+              <w:right w:val="single" w:sz="4" w:space="0" w:color="auto"/>
+            </w:tcBorders>
+          </w:tcPr>
+          <w:p>
+            <w:pPr>
+              <w:jc w:val="center"/>
+              <w:rPr>
+                <w:rFonts w:ascii="Times New Roman" w:hAnsi="Times New Roman" w:cs="Times New Roman"/>
+              </w:rPr>
+            </w:pPr>
+            <w:r>
+              <w:rPr>
+                <w:rFonts w:ascii="Times New Roman" w:hAnsi="Times New Roman" w:cs="Times New Roman"/>
+              </w:rPr>
+              <w:t>17</w:t>
+            </w:r>
+          </w:p>
+        </w:tc>
+        <w:tc>
+          <w:tcPr>
+            <w:tcW w:w="3150" w:type="dxa"/>
+            <w:tcBorders>
+              <w:top w:val="single" w:sz="4" w:space="0" w:color="auto"/>
+              <w:left w:val="single" w:sz="4" w:space="0" w:color="auto"/>
+              <w:bottom w:val="single" w:sz="4" w:space="0" w:color="auto"/>
+              <w:right w:val="single" w:sz="4" w:space="0" w:color="auto"/>
+            </w:tcBorders>
+          </w:tcPr>
+          <w:p>
+            <w:pPr>
+              <w:rPr>
+                <w:rFonts w:ascii="Times New Roman" w:hAnsi="Times New Roman" w:cs="Times New Roman"/>
+              </w:rPr>
+            </w:pPr>
+          </w:p>
+        </w:tc>
+        <w:tc>
+          <w:tcPr>
+            <w:tcW w:w="2430" w:type="dxa"/>
+            <w:tcBorders>
+              <w:top w:val="single" w:sz="4" w:space="0" w:color="auto"/>
+              <w:left w:val="single" w:sz="4" w:space="0" w:color="auto"/>
+              <w:bottom w:val="single" w:sz="4" w:space="0" w:color="auto"/>
+              <w:right w:val="single" w:sz="4" w:space="0" w:color="auto"/>
+            </w:tcBorders>
+          </w:tcPr>
+          <w:p>
+            <w:pPr>
+              <w:rPr>
+                <w:rFonts w:ascii="Times New Roman" w:hAnsi="Times New Roman" w:cs="Times New Roman"/>
+              </w:rPr>
+            </w:pPr>
+          </w:p>
+        </w:tc>
+        <w:tc>
+          <w:tcPr>
+            <w:tcW w:w="2430" w:type="dxa"/>
+            <w:tcBorders>
+              <w:top w:val="single" w:sz="4" w:space="0" w:color="auto"/>
+              <w:left w:val="single" w:sz="4" w:space="0" w:color="auto"/>
+              <w:bottom w:val="single" w:sz="4" w:space="0" w:color="auto"/>
+              <w:right w:val="single" w:sz="4" w:space="0" w:color="auto"/>
+            </w:tcBorders>
+          </w:tcPr>
+          <w:p>
+            <w:pPr>
+              <w:rPr>
+                <w:rFonts w:ascii="Times New Roman" w:hAnsi="Times New Roman" w:cs="Times New Roman"/>
+              </w:rPr>
+            </w:pPr>
+          </w:p>
+        </w:tc>
+        <w:tc>
+          <w:tcPr>
+            <w:tcW w:w="810" w:type="dxa"/>
+            <w:tcBorders>
+              <w:top w:val="single" w:sz="4" w:space="0" w:color="auto"/>
+              <w:left w:val="single" w:sz="4" w:space="0" w:color="auto"/>
+              <w:bottom w:val="single" w:sz="4" w:space="0" w:color="auto"/>
+              <w:right w:val="single" w:sz="4" w:space="0" w:color="auto"/>
+            </w:tcBorders>
+          </w:tcPr>
+          <w:p>
+            <w:pPr>
+              <w:jc w:val="center"/>
+              <w:rPr>
+                <w:rFonts w:ascii="Times New Roman" w:hAnsi="Times New Roman" w:cs="Times New Roman"/>
+              </w:rPr>
+            </w:pPr>
+            <w:r>
+              <w:rPr>
+                <w:rFonts w:ascii="Times New Roman" w:hAnsi="Times New Roman" w:cs="Times New Roman"/>
+              </w:rPr>
+              <w:t>Y</w:t>
+            </w:r>
+          </w:p>
+        </w:tc>
+      </w:tr>
+      <w:tr>
+        <w:trPr>
+          <w:trHeight w:val="1088"/>
+        </w:trPr>
+        <w:tc>
+          <w:tcPr>
+            <w:tcW w:w="630" w:type="dxa"/>
+            <w:tcBorders>
+              <w:top w:val="single" w:sz="4" w:space="0" w:color="auto"/>
+              <w:left w:val="single" w:sz="4" w:space="0" w:color="auto"/>
+              <w:bottom w:val="single" w:sz="4" w:space="0" w:color="auto"/>
+              <w:right w:val="single" w:sz="4" w:space="0" w:color="auto"/>
+            </w:tcBorders>
+          </w:tcPr>
+          <w:p>
+            <w:pPr>
+              <w:jc w:val="center"/>
+              <w:rPr>
+                <w:rFonts w:ascii="Times New Roman" w:hAnsi="Times New Roman" w:cs="Times New Roman"/>
+              </w:rPr>
+            </w:pPr>
+            <w:r>
+              <w:rPr>
+                <w:rFonts w:ascii="Times New Roman" w:hAnsi="Times New Roman" w:cs="Times New Roman"/>
+              </w:rPr>
+              <w:t>18</w:t>
+            </w:r>
+          </w:p>
+        </w:tc>
+        <w:tc>
+          <w:tcPr>
+            <w:tcW w:w="3150" w:type="dxa"/>
+            <w:tcBorders>
+              <w:top w:val="single" w:sz="4" w:space="0" w:color="auto"/>
+              <w:left w:val="single" w:sz="4" w:space="0" w:color="auto"/>
+              <w:bottom w:val="single" w:sz="4" w:space="0" w:color="auto"/>
+              <w:right w:val="single" w:sz="4" w:space="0" w:color="auto"/>
+            </w:tcBorders>
+          </w:tcPr>
+          <w:p>
+            <w:pPr>
+              <w:rPr>
+                <w:rFonts w:ascii="Times New Roman" w:hAnsi="Times New Roman" w:cs="Times New Roman"/>
+              </w:rPr>
+            </w:pPr>
+          </w:p>
+        </w:tc>
+        <w:tc>
+          <w:tcPr>
+            <w:tcW w:w="2430" w:type="dxa"/>
+            <w:tcBorders>
+              <w:top w:val="single" w:sz="4" w:space="0" w:color="auto"/>
+              <w:left w:val="single" w:sz="4" w:space="0" w:color="auto"/>
+              <w:bottom w:val="single" w:sz="4" w:space="0" w:color="auto"/>
+              <w:right w:val="single" w:sz="4" w:space="0" w:color="auto"/>
+            </w:tcBorders>
+          </w:tcPr>
+          <w:p>
+            <w:pPr>
+              <w:rPr>
+                <w:rFonts w:ascii="Times New Roman" w:hAnsi="Times New Roman" w:cs="Times New Roman"/>
+              </w:rPr>
+            </w:pPr>
+          </w:p>
+        </w:tc>
+        <w:tc>
+          <w:tcPr>
+            <w:tcW w:w="2430" w:type="dxa"/>
+            <w:tcBorders>
+              <w:top w:val="single" w:sz="4" w:space="0" w:color="auto"/>
+              <w:left w:val="single" w:sz="4" w:space="0" w:color="auto"/>
+              <w:bottom w:val="single" w:sz="4" w:space="0" w:color="auto"/>
+              <w:right w:val="single" w:sz="4" w:space="0" w:color="auto"/>
+            </w:tcBorders>
+          </w:tcPr>
+          <w:p>
+            <w:pPr>
+              <w:rPr>
+                <w:rFonts w:ascii="Times New Roman" w:hAnsi="Times New Roman" w:cs="Times New Roman"/>
+              </w:rPr>
+            </w:pPr>
+          </w:p>
+        </w:tc>
+        <w:tc>
+          <w:tcPr>
+            <w:tcW w:w="810" w:type="dxa"/>
+            <w:tcBorders>
+              <w:top w:val="single" w:sz="4" w:space="0" w:color="auto"/>
+              <w:left w:val="single" w:sz="4" w:space="0" w:color="auto"/>
+              <w:bottom w:val="single" w:sz="4" w:space="0" w:color="auto"/>
+              <w:right w:val="single" w:sz="4" w:space="0" w:color="auto"/>
+            </w:tcBorders>
+          </w:tcPr>
+          <w:p>
+            <w:pPr>
+              <w:jc w:val="center"/>
+              <w:rPr>
+                <w:rFonts w:ascii="Times New Roman" w:hAnsi="Times New Roman" w:cs="Times New Roman"/>
+              </w:rPr>
+            </w:pPr>
+            <w:r>
+              <w:rPr>
+                <w:rFonts w:ascii="Times New Roman" w:hAnsi="Times New Roman" w:cs="Times New Roman"/>
+              </w:rPr>
+              <w:t>Y</w:t>
+            </w:r>
+          </w:p>
+        </w:tc>
+      </w:tr>
+      <w:tr>
+        <w:trPr>
+          <w:trHeight w:val="1088"/>
+        </w:trPr>
+        <w:tc>
+          <w:tcPr>
+            <w:tcW w:w="630" w:type="dxa"/>
+            <w:tcBorders>
+              <w:top w:val="single" w:sz="4" w:space="0" w:color="auto"/>
+              <w:left w:val="single" w:sz="4" w:space="0" w:color="auto"/>
+              <w:bottom w:val="single" w:sz="4" w:space="0" w:color="auto"/>
+              <w:right w:val="single" w:sz="4" w:space="0" w:color="auto"/>
+            </w:tcBorders>
+          </w:tcPr>
+          <w:p>
+            <w:pPr>
+              <w:jc w:val="center"/>
+              <w:rPr>
+                <w:rFonts w:ascii="Times New Roman" w:hAnsi="Times New Roman" w:cs="Times New Roman"/>
+              </w:rPr>
+            </w:pPr>
+            <w:r>
+              <w:rPr>
+                <w:rFonts w:ascii="Times New Roman" w:hAnsi="Times New Roman" w:cs="Times New Roman"/>
+              </w:rPr>
+              <w:t>19</w:t>
+            </w:r>
+          </w:p>
+        </w:tc>
+        <w:tc>
+          <w:tcPr>
+            <w:tcW w:w="3150" w:type="dxa"/>
+            <w:tcBorders>
+              <w:top w:val="single" w:sz="4" w:space="0" w:color="auto"/>
+              <w:left w:val="single" w:sz="4" w:space="0" w:color="auto"/>
+              <w:bottom w:val="single" w:sz="4" w:space="0" w:color="auto"/>
+              <w:right w:val="single" w:sz="4" w:space="0" w:color="auto"/>
+            </w:tcBorders>
+          </w:tcPr>
+          <w:p>
+            <w:pPr>
+              <w:rPr>
+                <w:rFonts w:ascii="Times New Roman" w:hAnsi="Times New Roman" w:cs="Times New Roman"/>
+              </w:rPr>
+            </w:pPr>
+          </w:p>
+        </w:tc>
+        <w:tc>
+          <w:tcPr>
+            <w:tcW w:w="2430" w:type="dxa"/>
+            <w:tcBorders>
+              <w:top w:val="single" w:sz="4" w:space="0" w:color="auto"/>
+              <w:left w:val="single" w:sz="4" w:space="0" w:color="auto"/>
+              <w:bottom w:val="single" w:sz="4" w:space="0" w:color="auto"/>
+              <w:right w:val="single" w:sz="4" w:space="0" w:color="auto"/>
+            </w:tcBorders>
+          </w:tcPr>
+          <w:p>
+            <w:pPr>
+              <w:rPr>
+                <w:rFonts w:ascii="Times New Roman" w:hAnsi="Times New Roman" w:cs="Times New Roman"/>
+              </w:rPr>
+            </w:pPr>
+          </w:p>
+        </w:tc>
+        <w:tc>
+          <w:tcPr>
+            <w:tcW w:w="2430" w:type="dxa"/>
+            <w:tcBorders>
+              <w:top w:val="single" w:sz="4" w:space="0" w:color="auto"/>
+              <w:left w:val="single" w:sz="4" w:space="0" w:color="auto"/>
+              <w:bottom w:val="single" w:sz="4" w:space="0" w:color="auto"/>
+              <w:right w:val="single" w:sz="4" w:space="0" w:color="auto"/>
+            </w:tcBorders>
+          </w:tcPr>
+          <w:p>
+            <w:pPr>
+              <w:rPr>
+                <w:rFonts w:ascii="Times New Roman" w:hAnsi="Times New Roman" w:cs="Times New Roman"/>
+              </w:rPr>
+            </w:pPr>
+          </w:p>
+        </w:tc>
+        <w:tc>
+          <w:tcPr>
+            <w:tcW w:w="810" w:type="dxa"/>
+            <w:tcBorders>
+              <w:top w:val="single" w:sz="4" w:space="0" w:color="auto"/>
+              <w:left w:val="single" w:sz="4" w:space="0" w:color="auto"/>
+              <w:bottom w:val="single" w:sz="4" w:space="0" w:color="auto"/>
+              <w:right w:val="single" w:sz="4" w:space="0" w:color="auto"/>
+            </w:tcBorders>
+          </w:tcPr>
+          <w:p>
+            <w:pPr>
+              <w:jc w:val="center"/>
+              <w:rPr>
+                <w:rFonts w:ascii="Times New Roman" w:hAnsi="Times New Roman" w:cs="Times New Roman"/>
+              </w:rPr>
+            </w:pPr>
+            <w:r>
+              <w:rPr>
+                <w:rFonts w:ascii="Times New Roman" w:hAnsi="Times New Roman" w:cs="Times New Roman"/>
+              </w:rPr>
+              <w:t>Y</w:t>
+            </w:r>
+          </w:p>
+        </w:tc>
+      </w:tr>
+      <w:tr>
+        <w:trPr>
+          <w:trHeight w:val="1088"/>
+        </w:trPr>
+        <w:tc>
+          <w:tcPr>
+            <w:tcW w:w="630" w:type="dxa"/>
+            <w:tcBorders>
+              <w:top w:val="single" w:sz="4" w:space="0" w:color="auto"/>
+              <w:left w:val="single" w:sz="4" w:space="0" w:color="auto"/>
+              <w:bottom w:val="single" w:sz="4" w:space="0" w:color="auto"/>
+              <w:right w:val="single" w:sz="4" w:space="0" w:color="auto"/>
+            </w:tcBorders>
+          </w:tcPr>
+          <w:p>
+            <w:pPr>
+              <w:jc w:val="center"/>
+              <w:rPr>
+                <w:rFonts w:ascii="Times New Roman" w:hAnsi="Times New Roman" w:cs="Times New Roman"/>
+              </w:rPr>
+            </w:pPr>
+            <w:r>
+              <w:rPr>
+                <w:rFonts w:ascii="Times New Roman" w:hAnsi="Times New Roman" w:cs="Times New Roman"/>
+              </w:rPr>
+              <w:t>20</w:t>
+            </w:r>
+          </w:p>
+        </w:tc>
+        <w:tc>
+          <w:tcPr>
+            <w:tcW w:w="3150" w:type="dxa"/>
+            <w:tcBorders>
+              <w:top w:val="single" w:sz="4" w:space="0" w:color="auto"/>
+              <w:left w:val="single" w:sz="4" w:space="0" w:color="auto"/>
+              <w:bottom w:val="single" w:sz="4" w:space="0" w:color="auto"/>
+              <w:right w:val="single" w:sz="4" w:space="0" w:color="auto"/>
+            </w:tcBorders>
+          </w:tcPr>
+          <w:p>
+            <w:pPr>
+              <w:rPr>
+                <w:rFonts w:ascii="Times New Roman" w:hAnsi="Times New Roman" w:cs="Times New Roman"/>
+              </w:rPr>
+            </w:pPr>
+          </w:p>
+        </w:tc>
+        <w:tc>
+          <w:tcPr>
+            <w:tcW w:w="2430" w:type="dxa"/>
+            <w:tcBorders>
+              <w:top w:val="single" w:sz="4" w:space="0" w:color="auto"/>
+              <w:left w:val="single" w:sz="4" w:space="0" w:color="auto"/>
+              <w:bottom w:val="single" w:sz="4" w:space="0" w:color="auto"/>
+              <w:right w:val="single" w:sz="4" w:space="0" w:color="auto"/>
+            </w:tcBorders>
+          </w:tcPr>
+          <w:p>
+            <w:pPr>
+              <w:rPr>
+                <w:rFonts w:ascii="Times New Roman" w:hAnsi="Times New Roman" w:cs="Times New Roman"/>
+              </w:rPr>
+            </w:pPr>
+          </w:p>
+        </w:tc>
+        <w:tc>
+          <w:tcPr>
+            <w:tcW w:w="2430" w:type="dxa"/>
+            <w:tcBorders>
+              <w:top w:val="single" w:sz="4" w:space="0" w:color="auto"/>
+              <w:left w:val="single" w:sz="4" w:space="0" w:color="auto"/>
+              <w:bottom w:val="single" w:sz="4" w:space="0" w:color="auto"/>
+              <w:right w:val="single" w:sz="4" w:space="0" w:color="auto"/>
+            </w:tcBorders>
+          </w:tcPr>
+          <w:p>
+            <w:pPr>
+              <w:rPr>
+                <w:rFonts w:ascii="Times New Roman" w:hAnsi="Times New Roman" w:cs="Times New Roman"/>
+              </w:rPr>
+            </w:pPr>
+          </w:p>
+        </w:tc>
+        <w:tc>
+          <w:tcPr>
+            <w:tcW w:w="810" w:type="dxa"/>
+            <w:tcBorders>
+              <w:top w:val="single" w:sz="4" w:space="0" w:color="auto"/>
+              <w:left w:val="single" w:sz="4" w:space="0" w:color="auto"/>
+              <w:bottom w:val="single" w:sz="4" w:space="0" w:color="auto"/>
+              <w:right w:val="single" w:sz="4" w:space="0" w:color="auto"/>
+            </w:tcBorders>
+          </w:tcPr>
+          <w:p>
+            <w:pPr>
+              <w:jc w:val="center"/>
+              <w:rPr>
+                <w:rFonts w:ascii="Times New Roman" w:hAnsi="Times New Roman" w:cs="Times New Roman"/>
+              </w:rPr>
+            </w:pPr>
+            <w:r>
+              <w:rPr>
+                <w:rFonts w:ascii="Times New Roman" w:hAnsi="Times New Roman" w:cs="Times New Roman"/>
+              </w:rPr>
+              <w:t>Y</w:t>
+            </w:r>
+          </w:p>
+        </w:tc>
+      </w:tr>
+      <w:bookmarkEnd w:id="0"/>
     </w:tbl>
     <w:p>
       <w:pPr>
@@ -1915,37 +3066,137 @@
           <w:szCs w:val="24"/>
         </w:rPr>
       </w:pPr>
-    </w:p>
-    <w:p>
-      <w:pPr>
-        <w:spacing w:after="0" w:line="240" w:lineRule="auto"/>
-        <w:rPr>
-          <w:rFonts w:ascii="Times New Roman" w:hAnsi="Times New Roman" w:cs="Times New Roman"/>
-          <w:sz w:val="24"/>
-          <w:szCs w:val="24"/>
-        </w:rPr>
-      </w:pPr>
-    </w:p>
-    <w:p>
-      <w:pPr>
-        <w:spacing w:after="0" w:line="240" w:lineRule="auto"/>
-        <w:rPr>
-          <w:rFonts w:ascii="Times New Roman" w:hAnsi="Times New Roman" w:cs="Times New Roman"/>
-          <w:sz w:val="24"/>
-          <w:szCs w:val="24"/>
-        </w:rPr>
-      </w:pPr>
-      <w:r>
-        <w:rPr>
-          <w:rFonts w:ascii="Times New Roman" w:hAnsi="Times New Roman" w:cs="Times New Roman"/>
-          <w:sz w:val="24"/>
-          <w:szCs w:val="24"/>
-        </w:rPr>
+      <w:r>
+        <w:rPr>
+          <w:rFonts w:ascii="Times New Roman" w:hAnsi="Times New Roman" w:cs="Times New Roman"/>
+          <w:noProof/>
+          <w:sz w:val="24"/>
+          <w:szCs w:val="24"/>
+        </w:rPr>
+        <w:drawing>
+          <wp:inline distT="0" distB="0" distL="0" distR="0" wp14:anchorId="76265963" wp14:editId="1BEAB1EE">
+            <wp:extent cx="4586054" cy="7680960"/>
+            <wp:effectExtent l="0" t="0" r="5080" b="0"/>
+            <wp:docPr id="1" name="Picture 1"/>
+            <wp:cNvGraphicFramePr>
+              <a:graphicFrameLocks xmlns:a="http://schemas.openxmlformats.org/drawingml/2006/main" noChangeAspect="1"/>
+            </wp:cNvGraphicFramePr>
+            <a:graphic xmlns:a="http://schemas.openxmlformats.org/drawingml/2006/main">
+              <a:graphicData uri="http://schemas.openxmlformats.org/drawingml/2006/picture">
+                <pic:pic xmlns:pic="http://schemas.openxmlformats.org/drawingml/2006/picture">
+                  <pic:nvPicPr>
+                    <pic:cNvPr id="0" name="1.JPG"/>
+                    <pic:cNvPicPr/>
+                  </pic:nvPicPr>
+                  <pic:blipFill>
+                    <a:blip r:embed="rId9">
+                      <a:extLst>
+                        <a:ext uri="{28A0092B-C50C-407E-A947-70E740481C1C}">
+                          <a14:useLocalDpi xmlns:a14="http://schemas.microsoft.com/office/drawing/2010/main" val="0"/>
+                        </a:ext>
+                      </a:extLst>
+                    </a:blip>
+                    <a:stretch>
+                      <a:fillRect/>
+                    </a:stretch>
+                  </pic:blipFill>
+                  <pic:spPr>
+                    <a:xfrm>
+                      <a:off x="0" y="0"/>
+                      <a:ext cx="4586054" cy="7680960"/>
+                    </a:xfrm>
+                    <a:prstGeom prst="rect">
+                      <a:avLst/>
+                    </a:prstGeom>
+                  </pic:spPr>
+                </pic:pic>
+              </a:graphicData>
+            </a:graphic>
+          </wp:inline>
+        </w:drawing>
+      </w:r>
+    </w:p>
+    <w:p>
+      <w:pPr>
+        <w:spacing w:after="0" w:line="240" w:lineRule="auto"/>
+        <w:rPr>
+          <w:rFonts w:ascii="Times New Roman" w:hAnsi="Times New Roman" w:cs="Times New Roman"/>
+          <w:sz w:val="24"/>
+          <w:szCs w:val="24"/>
+        </w:rPr>
+      </w:pPr>
+      <w:r>
+        <w:rPr>
+          <w:rFonts w:ascii="Times New Roman" w:hAnsi="Times New Roman" w:cs="Times New Roman"/>
+          <w:sz w:val="24"/>
+          <w:szCs w:val="24"/>
+        </w:rPr>
+        <w:lastRenderedPageBreak/>
         <w:t>Test 2</w:t>
       </w:r>
     </w:p>
     <w:p>
       <w:pPr>
+        <w:spacing w:after="0"/>
+        <w:rPr>
+          <w:rFonts w:ascii="Times New Roman" w:hAnsi="Times New Roman" w:cs="Times New Roman"/>
+          <w:sz w:val="24"/>
+          <w:szCs w:val="24"/>
+        </w:rPr>
+      </w:pPr>
+      <w:r>
+        <w:rPr>
+          <w:rFonts w:ascii="Times New Roman" w:hAnsi="Times New Roman" w:cs="Times New Roman"/>
+          <w:noProof/>
+          <w:sz w:val="24"/>
+          <w:szCs w:val="24"/>
+        </w:rPr>
+        <w:drawing>
+          <wp:inline distT="0" distB="0" distL="0" distR="0" wp14:anchorId="617488AB" wp14:editId="3C5EA3B2">
+            <wp:extent cx="4599432" cy="7680960"/>
+            <wp:effectExtent l="0" t="0" r="0" b="0"/>
+            <wp:docPr id="3" name="Picture 3"/>
+            <wp:cNvGraphicFramePr>
+              <a:graphicFrameLocks xmlns:a="http://schemas.openxmlformats.org/drawingml/2006/main" noChangeAspect="1"/>
+            </wp:cNvGraphicFramePr>
+            <a:graphic xmlns:a="http://schemas.openxmlformats.org/drawingml/2006/main">
+              <a:graphicData uri="http://schemas.openxmlformats.org/drawingml/2006/picture">
+                <pic:pic xmlns:pic="http://schemas.openxmlformats.org/drawingml/2006/picture">
+                  <pic:nvPicPr>
+                    <pic:cNvPr id="0" name="2.JPG"/>
+                    <pic:cNvPicPr/>
+                  </pic:nvPicPr>
+                  <pic:blipFill>
+                    <a:blip r:embed="rId10">
+                      <a:extLst>
+                        <a:ext uri="{28A0092B-C50C-407E-A947-70E740481C1C}">
+                          <a14:useLocalDpi xmlns:a14="http://schemas.microsoft.com/office/drawing/2010/main" val="0"/>
+                        </a:ext>
+                      </a:extLst>
+                    </a:blip>
+                    <a:stretch>
+                      <a:fillRect/>
+                    </a:stretch>
+                  </pic:blipFill>
+                  <pic:spPr>
+                    <a:xfrm>
+                      <a:off x="0" y="0"/>
+                      <a:ext cx="4599432" cy="7680960"/>
+                    </a:xfrm>
+                    <a:prstGeom prst="rect">
+                      <a:avLst/>
+                    </a:prstGeom>
+                  </pic:spPr>
+                </pic:pic>
+              </a:graphicData>
+            </a:graphic>
+          </wp:inline>
+        </w:drawing>
+      </w:r>
+    </w:p>
+    <w:p>
+      <w:pPr>
+        <w:spacing w:after="0"/>
         <w:rPr>
           <w:rFonts w:ascii="Times New Roman" w:hAnsi="Times New Roman" w:cs="Times New Roman"/>
           <w:sz w:val="24"/>
@@ -1971,77 +3222,203 @@
           <w:sz w:val="24"/>
           <w:szCs w:val="24"/>
         </w:rPr>
+        <w:lastRenderedPageBreak/>
         <w:t>Test 3</w:t>
       </w:r>
     </w:p>
     <w:p>
       <w:pPr>
-        <w:tabs>
-          <w:tab w:val="left" w:pos="1065"/>
-        </w:tabs>
-        <w:spacing w:after="0" w:line="240" w:lineRule="auto"/>
-        <w:rPr>
-          <w:rFonts w:ascii="Times New Roman" w:hAnsi="Times New Roman" w:cs="Times New Roman"/>
-          <w:sz w:val="24"/>
-          <w:szCs w:val="24"/>
-        </w:rPr>
-      </w:pPr>
-    </w:p>
-    <w:p>
-      <w:pPr>
-        <w:tabs>
-          <w:tab w:val="left" w:pos="1065"/>
-        </w:tabs>
-        <w:spacing w:after="0" w:line="240" w:lineRule="auto"/>
-        <w:rPr>
-          <w:rFonts w:ascii="Times New Roman" w:hAnsi="Times New Roman" w:cs="Times New Roman"/>
-          <w:sz w:val="24"/>
-          <w:szCs w:val="24"/>
-        </w:rPr>
-      </w:pPr>
-    </w:p>
-    <w:p>
-      <w:pPr>
-        <w:spacing w:after="0" w:line="240" w:lineRule="auto"/>
-        <w:rPr>
-          <w:rFonts w:ascii="Times New Roman" w:hAnsi="Times New Roman" w:cs="Times New Roman"/>
-          <w:sz w:val="24"/>
-          <w:szCs w:val="24"/>
-        </w:rPr>
-      </w:pPr>
-      <w:r>
-        <w:rPr>
-          <w:rFonts w:ascii="Times New Roman" w:hAnsi="Times New Roman" w:cs="Times New Roman"/>
-          <w:sz w:val="24"/>
-          <w:szCs w:val="24"/>
-        </w:rPr>
+        <w:spacing w:after="0"/>
+        <w:rPr>
+          <w:rFonts w:ascii="Times New Roman" w:hAnsi="Times New Roman" w:cs="Times New Roman"/>
+          <w:sz w:val="24"/>
+          <w:szCs w:val="24"/>
+        </w:rPr>
+      </w:pPr>
+      <w:r>
+        <w:rPr>
+          <w:rFonts w:ascii="Times New Roman" w:hAnsi="Times New Roman" w:cs="Times New Roman"/>
+          <w:noProof/>
+          <w:sz w:val="24"/>
+          <w:szCs w:val="24"/>
+        </w:rPr>
+        <w:drawing>
+          <wp:inline distT="0" distB="0" distL="0" distR="0" wp14:anchorId="536DC27B" wp14:editId="15BABC28">
+            <wp:extent cx="4572000" cy="7680960"/>
+            <wp:effectExtent l="0" t="0" r="0" b="0"/>
+            <wp:docPr id="4" name="Picture 4"/>
+            <wp:cNvGraphicFramePr>
+              <a:graphicFrameLocks xmlns:a="http://schemas.openxmlformats.org/drawingml/2006/main" noChangeAspect="1"/>
+            </wp:cNvGraphicFramePr>
+            <a:graphic xmlns:a="http://schemas.openxmlformats.org/drawingml/2006/main">
+              <a:graphicData uri="http://schemas.openxmlformats.org/drawingml/2006/picture">
+                <pic:pic xmlns:pic="http://schemas.openxmlformats.org/drawingml/2006/picture">
+                  <pic:nvPicPr>
+                    <pic:cNvPr id="0" name="3.JPG"/>
+                    <pic:cNvPicPr/>
+                  </pic:nvPicPr>
+                  <pic:blipFill>
+                    <a:blip r:embed="rId11">
+                      <a:extLst>
+                        <a:ext uri="{28A0092B-C50C-407E-A947-70E740481C1C}">
+                          <a14:useLocalDpi xmlns:a14="http://schemas.microsoft.com/office/drawing/2010/main" val="0"/>
+                        </a:ext>
+                      </a:extLst>
+                    </a:blip>
+                    <a:stretch>
+                      <a:fillRect/>
+                    </a:stretch>
+                  </pic:blipFill>
+                  <pic:spPr>
+                    <a:xfrm>
+                      <a:off x="0" y="0"/>
+                      <a:ext cx="4572000" cy="7680960"/>
+                    </a:xfrm>
+                    <a:prstGeom prst="rect">
+                      <a:avLst/>
+                    </a:prstGeom>
+                  </pic:spPr>
+                </pic:pic>
+              </a:graphicData>
+            </a:graphic>
+          </wp:inline>
+        </w:drawing>
+      </w:r>
+    </w:p>
+    <w:p>
+      <w:pPr>
+        <w:spacing w:after="0" w:line="240" w:lineRule="auto"/>
+        <w:rPr>
+          <w:rFonts w:ascii="Times New Roman" w:hAnsi="Times New Roman" w:cs="Times New Roman"/>
+          <w:sz w:val="24"/>
+          <w:szCs w:val="24"/>
+        </w:rPr>
+      </w:pPr>
+    </w:p>
+    <w:p>
+      <w:pPr>
+        <w:spacing w:after="0" w:line="240" w:lineRule="auto"/>
+        <w:rPr>
+          <w:rFonts w:ascii="Times New Roman" w:hAnsi="Times New Roman" w:cs="Times New Roman"/>
+          <w:sz w:val="24"/>
+          <w:szCs w:val="24"/>
+        </w:rPr>
+      </w:pPr>
+    </w:p>
+    <w:p>
+      <w:pPr>
+        <w:spacing w:after="0" w:line="240" w:lineRule="auto"/>
+        <w:rPr>
+          <w:rFonts w:ascii="Times New Roman" w:hAnsi="Times New Roman" w:cs="Times New Roman"/>
+          <w:sz w:val="24"/>
+          <w:szCs w:val="24"/>
+        </w:rPr>
+      </w:pPr>
+      <w:r>
+        <w:rPr>
+          <w:rFonts w:ascii="Times New Roman" w:hAnsi="Times New Roman" w:cs="Times New Roman"/>
+          <w:sz w:val="24"/>
+          <w:szCs w:val="24"/>
+        </w:rPr>
+        <w:lastRenderedPageBreak/>
         <w:t>Test 4</w:t>
       </w:r>
     </w:p>
     <w:p>
       <w:pPr>
-        <w:rPr>
-          <w:rFonts w:ascii="Times New Roman" w:hAnsi="Times New Roman" w:cs="Times New Roman"/>
-          <w:sz w:val="24"/>
-          <w:szCs w:val="24"/>
-        </w:rPr>
-      </w:pPr>
-    </w:p>
-    <w:p>
-      <w:pPr>
-        <w:spacing w:after="0" w:line="240" w:lineRule="auto"/>
-        <w:rPr>
-          <w:rFonts w:ascii="Times New Roman" w:hAnsi="Times New Roman" w:cs="Times New Roman"/>
-          <w:sz w:val="24"/>
-          <w:szCs w:val="24"/>
-        </w:rPr>
-      </w:pPr>
-      <w:r>
-        <w:rPr>
-          <w:rFonts w:ascii="Times New Roman" w:hAnsi="Times New Roman" w:cs="Times New Roman"/>
-          <w:sz w:val="24"/>
-          <w:szCs w:val="24"/>
-        </w:rPr>
+        <w:spacing w:after="0"/>
+        <w:rPr>
+          <w:rFonts w:ascii="Times New Roman" w:hAnsi="Times New Roman" w:cs="Times New Roman"/>
+          <w:sz w:val="24"/>
+          <w:szCs w:val="24"/>
+        </w:rPr>
+      </w:pPr>
+      <w:r>
+        <w:rPr>
+          <w:rFonts w:ascii="Times New Roman" w:hAnsi="Times New Roman" w:cs="Times New Roman"/>
+          <w:noProof/>
+          <w:sz w:val="24"/>
+          <w:szCs w:val="24"/>
+        </w:rPr>
+        <w:drawing>
+          <wp:inline distT="0" distB="0" distL="0" distR="0" wp14:anchorId="2A861B86" wp14:editId="28D51379">
+            <wp:extent cx="4581144" cy="7680960"/>
+            <wp:effectExtent l="0" t="0" r="0" b="0"/>
+            <wp:docPr id="5" name="Picture 5"/>
+            <wp:cNvGraphicFramePr>
+              <a:graphicFrameLocks xmlns:a="http://schemas.openxmlformats.org/drawingml/2006/main" noChangeAspect="1"/>
+            </wp:cNvGraphicFramePr>
+            <a:graphic xmlns:a="http://schemas.openxmlformats.org/drawingml/2006/main">
+              <a:graphicData uri="http://schemas.openxmlformats.org/drawingml/2006/picture">
+                <pic:pic xmlns:pic="http://schemas.openxmlformats.org/drawingml/2006/picture">
+                  <pic:nvPicPr>
+                    <pic:cNvPr id="0" name="4.JPG"/>
+                    <pic:cNvPicPr/>
+                  </pic:nvPicPr>
+                  <pic:blipFill>
+                    <a:blip r:embed="rId12">
+                      <a:extLst>
+                        <a:ext uri="{28A0092B-C50C-407E-A947-70E740481C1C}">
+                          <a14:useLocalDpi xmlns:a14="http://schemas.microsoft.com/office/drawing/2010/main" val="0"/>
+                        </a:ext>
+                      </a:extLst>
+                    </a:blip>
+                    <a:stretch>
+                      <a:fillRect/>
+                    </a:stretch>
+                  </pic:blipFill>
+                  <pic:spPr>
+                    <a:xfrm>
+                      <a:off x="0" y="0"/>
+                      <a:ext cx="4581144" cy="7680960"/>
+                    </a:xfrm>
+                    <a:prstGeom prst="rect">
+                      <a:avLst/>
+                    </a:prstGeom>
+                  </pic:spPr>
+                </pic:pic>
+              </a:graphicData>
+            </a:graphic>
+          </wp:inline>
+        </w:drawing>
+      </w:r>
+    </w:p>
+    <w:p>
+      <w:pPr>
+        <w:spacing w:after="0" w:line="240" w:lineRule="auto"/>
+        <w:rPr>
+          <w:rFonts w:ascii="Times New Roman" w:hAnsi="Times New Roman" w:cs="Times New Roman"/>
+          <w:sz w:val="24"/>
+          <w:szCs w:val="24"/>
+        </w:rPr>
+      </w:pPr>
+    </w:p>
+    <w:p>
+      <w:pPr>
+        <w:spacing w:after="0" w:line="240" w:lineRule="auto"/>
+        <w:rPr>
+          <w:rFonts w:ascii="Times New Roman" w:hAnsi="Times New Roman" w:cs="Times New Roman"/>
+          <w:sz w:val="24"/>
+          <w:szCs w:val="24"/>
+        </w:rPr>
+      </w:pPr>
+    </w:p>
+    <w:p>
+      <w:pPr>
+        <w:spacing w:after="0" w:line="240" w:lineRule="auto"/>
+        <w:rPr>
+          <w:rFonts w:ascii="Times New Roman" w:hAnsi="Times New Roman" w:cs="Times New Roman"/>
+          <w:sz w:val="24"/>
+          <w:szCs w:val="24"/>
+        </w:rPr>
+      </w:pPr>
+      <w:r>
+        <w:rPr>
+          <w:rFonts w:ascii="Times New Roman" w:hAnsi="Times New Roman" w:cs="Times New Roman"/>
+          <w:sz w:val="24"/>
+          <w:szCs w:val="24"/>
+        </w:rPr>
+        <w:lastRenderedPageBreak/>
         <w:t>Test 5</w:t>
       </w:r>
     </w:p>
@@ -2054,59 +3431,190 @@
           <w:szCs w:val="24"/>
         </w:rPr>
       </w:pPr>
-    </w:p>
-    <w:p>
-      <w:pPr>
-        <w:spacing w:after="0" w:line="240" w:lineRule="auto"/>
-        <w:rPr>
-          <w:rFonts w:ascii="Times New Roman" w:hAnsi="Times New Roman" w:cs="Times New Roman"/>
-          <w:sz w:val="24"/>
-          <w:szCs w:val="24"/>
-        </w:rPr>
-      </w:pPr>
-    </w:p>
-    <w:p>
-      <w:pPr>
-        <w:spacing w:after="0" w:line="240" w:lineRule="auto"/>
-        <w:rPr>
-          <w:rFonts w:ascii="Times New Roman" w:hAnsi="Times New Roman" w:cs="Times New Roman"/>
-          <w:sz w:val="24"/>
-          <w:szCs w:val="24"/>
-        </w:rPr>
-      </w:pPr>
-      <w:r>
-        <w:rPr>
-          <w:rFonts w:ascii="Times New Roman" w:hAnsi="Times New Roman" w:cs="Times New Roman"/>
-          <w:sz w:val="24"/>
-          <w:szCs w:val="24"/>
-        </w:rPr>
+      <w:r>
+        <w:rPr>
+          <w:rFonts w:ascii="Times New Roman" w:hAnsi="Times New Roman" w:cs="Times New Roman"/>
+          <w:noProof/>
+          <w:sz w:val="24"/>
+          <w:szCs w:val="24"/>
+        </w:rPr>
+        <w:drawing>
+          <wp:inline distT="0" distB="0" distL="0" distR="0" wp14:anchorId="2AD1F36A" wp14:editId="4EC60029">
+            <wp:extent cx="4595536" cy="7680960"/>
+            <wp:effectExtent l="0" t="0" r="0" b="0"/>
+            <wp:docPr id="6" name="Picture 6"/>
+            <wp:cNvGraphicFramePr>
+              <a:graphicFrameLocks xmlns:a="http://schemas.openxmlformats.org/drawingml/2006/main" noChangeAspect="1"/>
+            </wp:cNvGraphicFramePr>
+            <a:graphic xmlns:a="http://schemas.openxmlformats.org/drawingml/2006/main">
+              <a:graphicData uri="http://schemas.openxmlformats.org/drawingml/2006/picture">
+                <pic:pic xmlns:pic="http://schemas.openxmlformats.org/drawingml/2006/picture">
+                  <pic:nvPicPr>
+                    <pic:cNvPr id="0" name="5.JPG"/>
+                    <pic:cNvPicPr/>
+                  </pic:nvPicPr>
+                  <pic:blipFill>
+                    <a:blip r:embed="rId13">
+                      <a:extLst>
+                        <a:ext uri="{28A0092B-C50C-407E-A947-70E740481C1C}">
+                          <a14:useLocalDpi xmlns:a14="http://schemas.microsoft.com/office/drawing/2010/main" val="0"/>
+                        </a:ext>
+                      </a:extLst>
+                    </a:blip>
+                    <a:stretch>
+                      <a:fillRect/>
+                    </a:stretch>
+                  </pic:blipFill>
+                  <pic:spPr>
+                    <a:xfrm>
+                      <a:off x="0" y="0"/>
+                      <a:ext cx="4595536" cy="7680960"/>
+                    </a:xfrm>
+                    <a:prstGeom prst="rect">
+                      <a:avLst/>
+                    </a:prstGeom>
+                  </pic:spPr>
+                </pic:pic>
+              </a:graphicData>
+            </a:graphic>
+          </wp:inline>
+        </w:drawing>
+      </w:r>
+    </w:p>
+    <w:p>
+      <w:pPr>
+        <w:spacing w:after="0" w:line="240" w:lineRule="auto"/>
+        <w:rPr>
+          <w:rFonts w:ascii="Times New Roman" w:hAnsi="Times New Roman" w:cs="Times New Roman"/>
+          <w:sz w:val="24"/>
+          <w:szCs w:val="24"/>
+        </w:rPr>
+      </w:pPr>
+    </w:p>
+    <w:p>
+      <w:pPr>
+        <w:spacing w:after="0" w:line="240" w:lineRule="auto"/>
+        <w:rPr>
+          <w:rFonts w:ascii="Times New Roman" w:hAnsi="Times New Roman" w:cs="Times New Roman"/>
+          <w:sz w:val="24"/>
+          <w:szCs w:val="24"/>
+        </w:rPr>
+      </w:pPr>
+    </w:p>
+    <w:p>
+      <w:pPr>
+        <w:spacing w:after="0" w:line="240" w:lineRule="auto"/>
+        <w:rPr>
+          <w:rFonts w:ascii="Times New Roman" w:hAnsi="Times New Roman" w:cs="Times New Roman"/>
+          <w:sz w:val="24"/>
+          <w:szCs w:val="24"/>
+        </w:rPr>
+      </w:pPr>
+      <w:r>
+        <w:rPr>
+          <w:rFonts w:ascii="Times New Roman" w:hAnsi="Times New Roman" w:cs="Times New Roman"/>
+          <w:sz w:val="24"/>
+          <w:szCs w:val="24"/>
+        </w:rPr>
+        <w:lastRenderedPageBreak/>
         <w:t>Test 6</w:t>
       </w:r>
     </w:p>
     <w:p>
       <w:pPr>
-        <w:rPr>
-          <w:rFonts w:ascii="Times New Roman" w:hAnsi="Times New Roman" w:cs="Times New Roman"/>
-          <w:sz w:val="24"/>
-          <w:szCs w:val="24"/>
-        </w:rPr>
-      </w:pPr>
-    </w:p>
-    <w:p>
-      <w:pPr>
-        <w:spacing w:after="0" w:line="240" w:lineRule="auto"/>
-        <w:rPr>
-          <w:rFonts w:ascii="Times New Roman" w:hAnsi="Times New Roman" w:cs="Times New Roman"/>
-          <w:sz w:val="24"/>
-          <w:szCs w:val="24"/>
-        </w:rPr>
-      </w:pPr>
-      <w:r>
-        <w:rPr>
-          <w:rFonts w:ascii="Times New Roman" w:hAnsi="Times New Roman" w:cs="Times New Roman"/>
-          <w:sz w:val="24"/>
-          <w:szCs w:val="24"/>
-        </w:rPr>
+        <w:spacing w:after="0"/>
+        <w:rPr>
+          <w:rFonts w:ascii="Times New Roman" w:hAnsi="Times New Roman" w:cs="Times New Roman"/>
+          <w:sz w:val="24"/>
+          <w:szCs w:val="24"/>
+        </w:rPr>
+      </w:pPr>
+      <w:r>
+        <w:rPr>
+          <w:rFonts w:ascii="Times New Roman" w:hAnsi="Times New Roman" w:cs="Times New Roman"/>
+          <w:noProof/>
+          <w:sz w:val="24"/>
+          <w:szCs w:val="24"/>
+        </w:rPr>
+        <w:drawing>
+          <wp:inline distT="0" distB="0" distL="0" distR="0" wp14:anchorId="48573E75" wp14:editId="28DCAB3A">
+            <wp:extent cx="4590288" cy="7680960"/>
+            <wp:effectExtent l="0" t="0" r="1270" b="0"/>
+            <wp:docPr id="7" name="Picture 7"/>
+            <wp:cNvGraphicFramePr>
+              <a:graphicFrameLocks xmlns:a="http://schemas.openxmlformats.org/drawingml/2006/main" noChangeAspect="1"/>
+            </wp:cNvGraphicFramePr>
+            <a:graphic xmlns:a="http://schemas.openxmlformats.org/drawingml/2006/main">
+              <a:graphicData uri="http://schemas.openxmlformats.org/drawingml/2006/picture">
+                <pic:pic xmlns:pic="http://schemas.openxmlformats.org/drawingml/2006/picture">
+                  <pic:nvPicPr>
+                    <pic:cNvPr id="0" name="6.JPG"/>
+                    <pic:cNvPicPr/>
+                  </pic:nvPicPr>
+                  <pic:blipFill>
+                    <a:blip r:embed="rId14">
+                      <a:extLst>
+                        <a:ext uri="{28A0092B-C50C-407E-A947-70E740481C1C}">
+                          <a14:useLocalDpi xmlns:a14="http://schemas.microsoft.com/office/drawing/2010/main" val="0"/>
+                        </a:ext>
+                      </a:extLst>
+                    </a:blip>
+                    <a:stretch>
+                      <a:fillRect/>
+                    </a:stretch>
+                  </pic:blipFill>
+                  <pic:spPr>
+                    <a:xfrm>
+                      <a:off x="0" y="0"/>
+                      <a:ext cx="4590288" cy="7680960"/>
+                    </a:xfrm>
+                    <a:prstGeom prst="rect">
+                      <a:avLst/>
+                    </a:prstGeom>
+                  </pic:spPr>
+                </pic:pic>
+              </a:graphicData>
+            </a:graphic>
+          </wp:inline>
+        </w:drawing>
+      </w:r>
+    </w:p>
+    <w:p>
+      <w:pPr>
+        <w:spacing w:after="0" w:line="240" w:lineRule="auto"/>
+        <w:rPr>
+          <w:rFonts w:ascii="Times New Roman" w:hAnsi="Times New Roman" w:cs="Times New Roman"/>
+          <w:sz w:val="24"/>
+          <w:szCs w:val="24"/>
+        </w:rPr>
+      </w:pPr>
+    </w:p>
+    <w:p>
+      <w:pPr>
+        <w:spacing w:after="0" w:line="240" w:lineRule="auto"/>
+        <w:rPr>
+          <w:rFonts w:ascii="Times New Roman" w:hAnsi="Times New Roman" w:cs="Times New Roman"/>
+          <w:sz w:val="24"/>
+          <w:szCs w:val="24"/>
+        </w:rPr>
+      </w:pPr>
+    </w:p>
+    <w:p>
+      <w:pPr>
+        <w:spacing w:after="0" w:line="240" w:lineRule="auto"/>
+        <w:rPr>
+          <w:rFonts w:ascii="Times New Roman" w:hAnsi="Times New Roman" w:cs="Times New Roman"/>
+          <w:sz w:val="24"/>
+          <w:szCs w:val="24"/>
+        </w:rPr>
+      </w:pPr>
+      <w:r>
+        <w:rPr>
+          <w:rFonts w:ascii="Times New Roman" w:hAnsi="Times New Roman" w:cs="Times New Roman"/>
+          <w:sz w:val="24"/>
+          <w:szCs w:val="24"/>
+        </w:rPr>
+        <w:lastRenderedPageBreak/>
         <w:t>Test 7</w:t>
       </w:r>
       <w:r>
@@ -2120,13 +3628,62 @@
     </w:p>
     <w:p>
       <w:pPr>
-        <w:spacing w:after="0" w:line="240" w:lineRule="auto"/>
-        <w:rPr>
-          <w:rFonts w:ascii="Times New Roman" w:hAnsi="Times New Roman" w:cs="Times New Roman"/>
-          <w:sz w:val="24"/>
-          <w:szCs w:val="24"/>
-        </w:rPr>
-      </w:pPr>
+        <w:spacing w:after="0"/>
+        <w:rPr>
+          <w:rFonts w:ascii="Times New Roman" w:hAnsi="Times New Roman" w:cs="Times New Roman"/>
+          <w:sz w:val="24"/>
+          <w:szCs w:val="24"/>
+        </w:rPr>
+      </w:pPr>
+      <w:r>
+        <w:rPr>
+          <w:rFonts w:ascii="Times New Roman" w:hAnsi="Times New Roman" w:cs="Times New Roman"/>
+          <w:noProof/>
+          <w:sz w:val="24"/>
+          <w:szCs w:val="24"/>
+        </w:rPr>
+        <w:drawing>
+          <wp:inline distT="0" distB="0" distL="0" distR="0" wp14:anchorId="29FB5724" wp14:editId="0E43BE7D">
+            <wp:extent cx="4581144" cy="7680960"/>
+            <wp:effectExtent l="0" t="0" r="0" b="0"/>
+            <wp:docPr id="8" name="Picture 8"/>
+            <wp:cNvGraphicFramePr>
+              <a:graphicFrameLocks xmlns:a="http://schemas.openxmlformats.org/drawingml/2006/main" noChangeAspect="1"/>
+            </wp:cNvGraphicFramePr>
+            <a:graphic xmlns:a="http://schemas.openxmlformats.org/drawingml/2006/main">
+              <a:graphicData uri="http://schemas.openxmlformats.org/drawingml/2006/picture">
+                <pic:pic xmlns:pic="http://schemas.openxmlformats.org/drawingml/2006/picture">
+                  <pic:nvPicPr>
+                    <pic:cNvPr id="0" name="7.JPG"/>
+                    <pic:cNvPicPr/>
+                  </pic:nvPicPr>
+                  <pic:blipFill>
+                    <a:blip r:embed="rId15">
+                      <a:extLst>
+                        <a:ext uri="{28A0092B-C50C-407E-A947-70E740481C1C}">
+                          <a14:useLocalDpi xmlns:a14="http://schemas.microsoft.com/office/drawing/2010/main" val="0"/>
+                        </a:ext>
+                      </a:extLst>
+                    </a:blip>
+                    <a:stretch>
+                      <a:fillRect/>
+                    </a:stretch>
+                  </pic:blipFill>
+                  <pic:spPr>
+                    <a:xfrm>
+                      <a:off x="0" y="0"/>
+                      <a:ext cx="4581144" cy="7680960"/>
+                    </a:xfrm>
+                    <a:prstGeom prst="rect">
+                      <a:avLst/>
+                    </a:prstGeom>
+                  </pic:spPr>
+                </pic:pic>
+              </a:graphicData>
+            </a:graphic>
+          </wp:inline>
+        </w:drawing>
+      </w:r>
     </w:p>
     <w:p>
       <w:pPr>
@@ -2150,39 +3707,114 @@
           <w:szCs w:val="24"/>
         </w:rPr>
       </w:pPr>
-      <w:r>
-        <w:rPr>
-          <w:rFonts w:ascii="Times New Roman" w:hAnsi="Times New Roman" w:cs="Times New Roman"/>
-          <w:sz w:val="24"/>
-          <w:szCs w:val="24"/>
-        </w:rPr>
+    </w:p>
+    <w:p>
+      <w:pPr>
+        <w:tabs>
+          <w:tab w:val="left" w:pos="1035"/>
+        </w:tabs>
+        <w:spacing w:after="0" w:line="240" w:lineRule="auto"/>
+        <w:rPr>
+          <w:rFonts w:ascii="Times New Roman" w:hAnsi="Times New Roman" w:cs="Times New Roman"/>
+          <w:sz w:val="24"/>
+          <w:szCs w:val="24"/>
+        </w:rPr>
+      </w:pPr>
+      <w:r>
+        <w:rPr>
+          <w:rFonts w:ascii="Times New Roman" w:hAnsi="Times New Roman" w:cs="Times New Roman"/>
+          <w:sz w:val="24"/>
+          <w:szCs w:val="24"/>
+        </w:rPr>
+        <w:lastRenderedPageBreak/>
         <w:t>Test 8</w:t>
       </w:r>
     </w:p>
     <w:p>
       <w:pPr>
-        <w:rPr>
-          <w:rFonts w:ascii="Times New Roman" w:hAnsi="Times New Roman" w:cs="Times New Roman"/>
-          <w:sz w:val="24"/>
-          <w:szCs w:val="24"/>
-        </w:rPr>
-      </w:pPr>
-    </w:p>
-    <w:p>
-      <w:pPr>
-        <w:spacing w:after="0" w:line="240" w:lineRule="auto"/>
-        <w:rPr>
-          <w:rFonts w:ascii="Times New Roman" w:hAnsi="Times New Roman" w:cs="Times New Roman"/>
-          <w:sz w:val="24"/>
-          <w:szCs w:val="24"/>
-        </w:rPr>
-      </w:pPr>
-      <w:r>
-        <w:rPr>
-          <w:rFonts w:ascii="Times New Roman" w:hAnsi="Times New Roman" w:cs="Times New Roman"/>
-          <w:sz w:val="24"/>
-          <w:szCs w:val="24"/>
-        </w:rPr>
+        <w:spacing w:after="0"/>
+        <w:rPr>
+          <w:rFonts w:ascii="Times New Roman" w:hAnsi="Times New Roman" w:cs="Times New Roman"/>
+          <w:sz w:val="24"/>
+          <w:szCs w:val="24"/>
+        </w:rPr>
+      </w:pPr>
+      <w:r>
+        <w:rPr>
+          <w:rFonts w:ascii="Times New Roman" w:hAnsi="Times New Roman" w:cs="Times New Roman"/>
+          <w:noProof/>
+          <w:sz w:val="24"/>
+          <w:szCs w:val="24"/>
+        </w:rPr>
+        <w:drawing>
+          <wp:inline distT="0" distB="0" distL="0" distR="0" wp14:anchorId="47C52694" wp14:editId="3599509B">
+            <wp:extent cx="4562856" cy="7680960"/>
+            <wp:effectExtent l="0" t="0" r="9525" b="0"/>
+            <wp:docPr id="9" name="Picture 9"/>
+            <wp:cNvGraphicFramePr>
+              <a:graphicFrameLocks xmlns:a="http://schemas.openxmlformats.org/drawingml/2006/main" noChangeAspect="1"/>
+            </wp:cNvGraphicFramePr>
+            <a:graphic xmlns:a="http://schemas.openxmlformats.org/drawingml/2006/main">
+              <a:graphicData uri="http://schemas.openxmlformats.org/drawingml/2006/picture">
+                <pic:pic xmlns:pic="http://schemas.openxmlformats.org/drawingml/2006/picture">
+                  <pic:nvPicPr>
+                    <pic:cNvPr id="0" name="8.JPG"/>
+                    <pic:cNvPicPr/>
+                  </pic:nvPicPr>
+                  <pic:blipFill>
+                    <a:blip r:embed="rId16">
+                      <a:extLst>
+                        <a:ext uri="{28A0092B-C50C-407E-A947-70E740481C1C}">
+                          <a14:useLocalDpi xmlns:a14="http://schemas.microsoft.com/office/drawing/2010/main" val="0"/>
+                        </a:ext>
+                      </a:extLst>
+                    </a:blip>
+                    <a:stretch>
+                      <a:fillRect/>
+                    </a:stretch>
+                  </pic:blipFill>
+                  <pic:spPr>
+                    <a:xfrm>
+                      <a:off x="0" y="0"/>
+                      <a:ext cx="4562856" cy="7680960"/>
+                    </a:xfrm>
+                    <a:prstGeom prst="rect">
+                      <a:avLst/>
+                    </a:prstGeom>
+                  </pic:spPr>
+                </pic:pic>
+              </a:graphicData>
+            </a:graphic>
+          </wp:inline>
+        </w:drawing>
+      </w:r>
+    </w:p>
+    <w:p>
+      <w:pPr>
+        <w:spacing w:after="0"/>
+        <w:rPr>
+          <w:rFonts w:ascii="Times New Roman" w:hAnsi="Times New Roman" w:cs="Times New Roman"/>
+          <w:sz w:val="24"/>
+          <w:szCs w:val="24"/>
+        </w:rPr>
+      </w:pPr>
+    </w:p>
+    <w:p>
+      <w:pPr>
+        <w:spacing w:after="0" w:line="240" w:lineRule="auto"/>
+        <w:rPr>
+          <w:rFonts w:ascii="Times New Roman" w:hAnsi="Times New Roman" w:cs="Times New Roman"/>
+          <w:sz w:val="24"/>
+          <w:szCs w:val="24"/>
+        </w:rPr>
+      </w:pPr>
+      <w:r>
+        <w:rPr>
+          <w:rFonts w:ascii="Times New Roman" w:hAnsi="Times New Roman" w:cs="Times New Roman"/>
+          <w:sz w:val="24"/>
+          <w:szCs w:val="24"/>
+        </w:rPr>
+        <w:lastRenderedPageBreak/>
         <w:t>Test 9</w:t>
       </w:r>
     </w:p>
@@ -2195,37 +3827,1152 @@
           <w:szCs w:val="24"/>
         </w:rPr>
       </w:pPr>
-    </w:p>
-    <w:p>
-      <w:pPr>
-        <w:spacing w:after="0" w:line="240" w:lineRule="auto"/>
-        <w:rPr>
-          <w:rFonts w:ascii="Times New Roman" w:hAnsi="Times New Roman" w:cs="Times New Roman"/>
-          <w:sz w:val="24"/>
-          <w:szCs w:val="24"/>
-        </w:rPr>
-      </w:pPr>
-    </w:p>
-    <w:p>
-      <w:pPr>
-        <w:spacing w:after="0" w:line="240" w:lineRule="auto"/>
-        <w:rPr>
-          <w:rFonts w:ascii="Times New Roman" w:hAnsi="Times New Roman" w:cs="Times New Roman"/>
-          <w:sz w:val="24"/>
-          <w:szCs w:val="24"/>
-        </w:rPr>
-      </w:pPr>
-      <w:r>
-        <w:rPr>
-          <w:rFonts w:ascii="Times New Roman" w:hAnsi="Times New Roman" w:cs="Times New Roman"/>
-          <w:sz w:val="24"/>
-          <w:szCs w:val="24"/>
-        </w:rPr>
+      <w:r>
+        <w:rPr>
+          <w:rFonts w:ascii="Times New Roman" w:hAnsi="Times New Roman" w:cs="Times New Roman"/>
+          <w:noProof/>
+          <w:sz w:val="24"/>
+          <w:szCs w:val="24"/>
+        </w:rPr>
+        <w:drawing>
+          <wp:inline distT="0" distB="0" distL="0" distR="0" wp14:anchorId="3169D817" wp14:editId="40C50354">
+            <wp:extent cx="4572000" cy="7680960"/>
+            <wp:effectExtent l="0" t="0" r="0" b="0"/>
+            <wp:docPr id="10" name="Picture 10"/>
+            <wp:cNvGraphicFramePr>
+              <a:graphicFrameLocks xmlns:a="http://schemas.openxmlformats.org/drawingml/2006/main" noChangeAspect="1"/>
+            </wp:cNvGraphicFramePr>
+            <a:graphic xmlns:a="http://schemas.openxmlformats.org/drawingml/2006/main">
+              <a:graphicData uri="http://schemas.openxmlformats.org/drawingml/2006/picture">
+                <pic:pic xmlns:pic="http://schemas.openxmlformats.org/drawingml/2006/picture">
+                  <pic:nvPicPr>
+                    <pic:cNvPr id="0" name="9.JPG"/>
+                    <pic:cNvPicPr/>
+                  </pic:nvPicPr>
+                  <pic:blipFill>
+                    <a:blip r:embed="rId17">
+                      <a:extLst>
+                        <a:ext uri="{28A0092B-C50C-407E-A947-70E740481C1C}">
+                          <a14:useLocalDpi xmlns:a14="http://schemas.microsoft.com/office/drawing/2010/main" val="0"/>
+                        </a:ext>
+                      </a:extLst>
+                    </a:blip>
+                    <a:stretch>
+                      <a:fillRect/>
+                    </a:stretch>
+                  </pic:blipFill>
+                  <pic:spPr>
+                    <a:xfrm>
+                      <a:off x="0" y="0"/>
+                      <a:ext cx="4572000" cy="7680960"/>
+                    </a:xfrm>
+                    <a:prstGeom prst="rect">
+                      <a:avLst/>
+                    </a:prstGeom>
+                  </pic:spPr>
+                </pic:pic>
+              </a:graphicData>
+            </a:graphic>
+          </wp:inline>
+        </w:drawing>
+      </w:r>
+    </w:p>
+    <w:p>
+      <w:pPr>
+        <w:spacing w:after="0" w:line="240" w:lineRule="auto"/>
+        <w:rPr>
+          <w:rFonts w:ascii="Times New Roman" w:hAnsi="Times New Roman" w:cs="Times New Roman"/>
+          <w:sz w:val="24"/>
+          <w:szCs w:val="24"/>
+        </w:rPr>
+      </w:pPr>
+    </w:p>
+    <w:p>
+      <w:pPr>
+        <w:spacing w:after="0" w:line="240" w:lineRule="auto"/>
+        <w:rPr>
+          <w:rFonts w:ascii="Times New Roman" w:hAnsi="Times New Roman" w:cs="Times New Roman"/>
+          <w:sz w:val="24"/>
+          <w:szCs w:val="24"/>
+        </w:rPr>
+      </w:pPr>
+    </w:p>
+    <w:p>
+      <w:pPr>
+        <w:spacing w:after="0" w:line="240" w:lineRule="auto"/>
+        <w:rPr>
+          <w:rFonts w:ascii="Times New Roman" w:hAnsi="Times New Roman" w:cs="Times New Roman"/>
+          <w:sz w:val="24"/>
+          <w:szCs w:val="24"/>
+        </w:rPr>
+      </w:pPr>
+      <w:r>
+        <w:rPr>
+          <w:rFonts w:ascii="Times New Roman" w:hAnsi="Times New Roman" w:cs="Times New Roman"/>
+          <w:sz w:val="24"/>
+          <w:szCs w:val="24"/>
+        </w:rPr>
+        <w:lastRenderedPageBreak/>
         <w:t>Test 10</w:t>
       </w:r>
     </w:p>
     <w:p>
       <w:pPr>
+        <w:spacing w:after="0" w:line="240" w:lineRule="auto"/>
+        <w:rPr>
+          <w:rFonts w:ascii="Times New Roman" w:hAnsi="Times New Roman" w:cs="Times New Roman"/>
+          <w:sz w:val="24"/>
+          <w:szCs w:val="24"/>
+        </w:rPr>
+      </w:pPr>
+      <w:r>
+        <w:rPr>
+          <w:rFonts w:ascii="Times New Roman" w:hAnsi="Times New Roman" w:cs="Times New Roman"/>
+          <w:noProof/>
+          <w:sz w:val="24"/>
+          <w:szCs w:val="24"/>
+        </w:rPr>
+        <w:drawing>
+          <wp:inline distT="0" distB="0" distL="0" distR="0" wp14:anchorId="65F81C10" wp14:editId="1A3A4B78">
+            <wp:extent cx="4572000" cy="7680960"/>
+            <wp:effectExtent l="0" t="0" r="0" b="0"/>
+            <wp:docPr id="11" name="Picture 11"/>
+            <wp:cNvGraphicFramePr>
+              <a:graphicFrameLocks xmlns:a="http://schemas.openxmlformats.org/drawingml/2006/main" noChangeAspect="1"/>
+            </wp:cNvGraphicFramePr>
+            <a:graphic xmlns:a="http://schemas.openxmlformats.org/drawingml/2006/main">
+              <a:graphicData uri="http://schemas.openxmlformats.org/drawingml/2006/picture">
+                <pic:pic xmlns:pic="http://schemas.openxmlformats.org/drawingml/2006/picture">
+                  <pic:nvPicPr>
+                    <pic:cNvPr id="0" name="10.JPG"/>
+                    <pic:cNvPicPr/>
+                  </pic:nvPicPr>
+                  <pic:blipFill>
+                    <a:blip r:embed="rId18">
+                      <a:extLst>
+                        <a:ext uri="{28A0092B-C50C-407E-A947-70E740481C1C}">
+                          <a14:useLocalDpi xmlns:a14="http://schemas.microsoft.com/office/drawing/2010/main" val="0"/>
+                        </a:ext>
+                      </a:extLst>
+                    </a:blip>
+                    <a:stretch>
+                      <a:fillRect/>
+                    </a:stretch>
+                  </pic:blipFill>
+                  <pic:spPr>
+                    <a:xfrm>
+                      <a:off x="0" y="0"/>
+                      <a:ext cx="4572000" cy="7680960"/>
+                    </a:xfrm>
+                    <a:prstGeom prst="rect">
+                      <a:avLst/>
+                    </a:prstGeom>
+                  </pic:spPr>
+                </pic:pic>
+              </a:graphicData>
+            </a:graphic>
+          </wp:inline>
+        </w:drawing>
+      </w:r>
+    </w:p>
+    <w:p>
+      <w:pPr>
+        <w:spacing w:after="0" w:line="240" w:lineRule="auto"/>
+        <w:rPr>
+          <w:rFonts w:ascii="Times New Roman" w:hAnsi="Times New Roman" w:cs="Times New Roman"/>
+          <w:sz w:val="24"/>
+          <w:szCs w:val="24"/>
+        </w:rPr>
+      </w:pPr>
+    </w:p>
+    <w:p>
+      <w:pPr>
+        <w:spacing w:after="0" w:line="240" w:lineRule="auto"/>
+        <w:rPr>
+          <w:rFonts w:ascii="Times New Roman" w:hAnsi="Times New Roman" w:cs="Times New Roman"/>
+          <w:sz w:val="24"/>
+          <w:szCs w:val="24"/>
+        </w:rPr>
+      </w:pPr>
+    </w:p>
+    <w:p>
+      <w:pPr>
+        <w:spacing w:after="0" w:line="240" w:lineRule="auto"/>
+        <w:rPr>
+          <w:rFonts w:ascii="Times New Roman" w:hAnsi="Times New Roman" w:cs="Times New Roman"/>
+          <w:sz w:val="24"/>
+          <w:szCs w:val="24"/>
+        </w:rPr>
+      </w:pPr>
+      <w:r>
+        <w:rPr>
+          <w:rFonts w:ascii="Times New Roman" w:hAnsi="Times New Roman" w:cs="Times New Roman"/>
+          <w:sz w:val="24"/>
+          <w:szCs w:val="24"/>
+        </w:rPr>
+        <w:lastRenderedPageBreak/>
+        <w:t>Test 11</w:t>
+      </w:r>
+    </w:p>
+    <w:p>
+      <w:pPr>
+        <w:spacing w:after="0" w:line="240" w:lineRule="auto"/>
+        <w:rPr>
+          <w:rFonts w:ascii="Times New Roman" w:hAnsi="Times New Roman" w:cs="Times New Roman"/>
+          <w:sz w:val="24"/>
+          <w:szCs w:val="24"/>
+        </w:rPr>
+      </w:pPr>
+      <w:r>
+        <w:rPr>
+          <w:rFonts w:ascii="Times New Roman" w:hAnsi="Times New Roman" w:cs="Times New Roman"/>
+          <w:noProof/>
+          <w:sz w:val="24"/>
+          <w:szCs w:val="24"/>
+        </w:rPr>
+        <w:drawing>
+          <wp:inline distT="0" distB="0" distL="0" distR="0" wp14:anchorId="24D20FFB" wp14:editId="4652986D">
+            <wp:extent cx="4581144" cy="7680960"/>
+            <wp:effectExtent l="0" t="0" r="0" b="0"/>
+            <wp:docPr id="12" name="Picture 12"/>
+            <wp:cNvGraphicFramePr>
+              <a:graphicFrameLocks xmlns:a="http://schemas.openxmlformats.org/drawingml/2006/main" noChangeAspect="1"/>
+            </wp:cNvGraphicFramePr>
+            <a:graphic xmlns:a="http://schemas.openxmlformats.org/drawingml/2006/main">
+              <a:graphicData uri="http://schemas.openxmlformats.org/drawingml/2006/picture">
+                <pic:pic xmlns:pic="http://schemas.openxmlformats.org/drawingml/2006/picture">
+                  <pic:nvPicPr>
+                    <pic:cNvPr id="0" name="11.JPG"/>
+                    <pic:cNvPicPr/>
+                  </pic:nvPicPr>
+                  <pic:blipFill>
+                    <a:blip r:embed="rId19">
+                      <a:extLst>
+                        <a:ext uri="{28A0092B-C50C-407E-A947-70E740481C1C}">
+                          <a14:useLocalDpi xmlns:a14="http://schemas.microsoft.com/office/drawing/2010/main" val="0"/>
+                        </a:ext>
+                      </a:extLst>
+                    </a:blip>
+                    <a:stretch>
+                      <a:fillRect/>
+                    </a:stretch>
+                  </pic:blipFill>
+                  <pic:spPr>
+                    <a:xfrm>
+                      <a:off x="0" y="0"/>
+                      <a:ext cx="4581144" cy="7680960"/>
+                    </a:xfrm>
+                    <a:prstGeom prst="rect">
+                      <a:avLst/>
+                    </a:prstGeom>
+                  </pic:spPr>
+                </pic:pic>
+              </a:graphicData>
+            </a:graphic>
+          </wp:inline>
+        </w:drawing>
+      </w:r>
+    </w:p>
+    <w:p>
+      <w:pPr>
+        <w:spacing w:after="0" w:line="240" w:lineRule="auto"/>
+        <w:rPr>
+          <w:rFonts w:ascii="Times New Roman" w:hAnsi="Times New Roman" w:cs="Times New Roman"/>
+          <w:sz w:val="24"/>
+          <w:szCs w:val="24"/>
+        </w:rPr>
+      </w:pPr>
+    </w:p>
+    <w:p>
+      <w:pPr>
+        <w:spacing w:after="0" w:line="240" w:lineRule="auto"/>
+        <w:rPr>
+          <w:rFonts w:ascii="Times New Roman" w:hAnsi="Times New Roman" w:cs="Times New Roman"/>
+          <w:sz w:val="24"/>
+          <w:szCs w:val="24"/>
+        </w:rPr>
+      </w:pPr>
+    </w:p>
+    <w:p>
+      <w:pPr>
+        <w:spacing w:after="0" w:line="240" w:lineRule="auto"/>
+        <w:rPr>
+          <w:rFonts w:ascii="Times New Roman" w:hAnsi="Times New Roman" w:cs="Times New Roman"/>
+          <w:sz w:val="24"/>
+          <w:szCs w:val="24"/>
+        </w:rPr>
+      </w:pPr>
+      <w:r>
+        <w:rPr>
+          <w:rFonts w:ascii="Times New Roman" w:hAnsi="Times New Roman" w:cs="Times New Roman"/>
+          <w:sz w:val="24"/>
+          <w:szCs w:val="24"/>
+        </w:rPr>
+        <w:lastRenderedPageBreak/>
+        <w:t>Test 12</w:t>
+      </w:r>
+    </w:p>
+    <w:p>
+      <w:pPr>
+        <w:spacing w:after="0" w:line="240" w:lineRule="auto"/>
+        <w:rPr>
+          <w:rFonts w:ascii="Times New Roman" w:hAnsi="Times New Roman" w:cs="Times New Roman"/>
+          <w:sz w:val="24"/>
+          <w:szCs w:val="24"/>
+        </w:rPr>
+      </w:pPr>
+      <w:r>
+        <w:rPr>
+          <w:rFonts w:ascii="Times New Roman" w:hAnsi="Times New Roman" w:cs="Times New Roman"/>
+          <w:noProof/>
+          <w:sz w:val="24"/>
+          <w:szCs w:val="24"/>
+        </w:rPr>
+        <w:drawing>
+          <wp:inline distT="0" distB="0" distL="0" distR="0" wp14:anchorId="18F0287B" wp14:editId="1E7ACB24">
+            <wp:extent cx="4581144" cy="7680960"/>
+            <wp:effectExtent l="0" t="0" r="0" b="0"/>
+            <wp:docPr id="14" name="Picture 14"/>
+            <wp:cNvGraphicFramePr>
+              <a:graphicFrameLocks xmlns:a="http://schemas.openxmlformats.org/drawingml/2006/main" noChangeAspect="1"/>
+            </wp:cNvGraphicFramePr>
+            <a:graphic xmlns:a="http://schemas.openxmlformats.org/drawingml/2006/main">
+              <a:graphicData uri="http://schemas.openxmlformats.org/drawingml/2006/picture">
+                <pic:pic xmlns:pic="http://schemas.openxmlformats.org/drawingml/2006/picture">
+                  <pic:nvPicPr>
+                    <pic:cNvPr id="0" name="12.JPG"/>
+                    <pic:cNvPicPr/>
+                  </pic:nvPicPr>
+                  <pic:blipFill>
+                    <a:blip r:embed="rId20">
+                      <a:extLst>
+                        <a:ext uri="{28A0092B-C50C-407E-A947-70E740481C1C}">
+                          <a14:useLocalDpi xmlns:a14="http://schemas.microsoft.com/office/drawing/2010/main" val="0"/>
+                        </a:ext>
+                      </a:extLst>
+                    </a:blip>
+                    <a:stretch>
+                      <a:fillRect/>
+                    </a:stretch>
+                  </pic:blipFill>
+                  <pic:spPr>
+                    <a:xfrm>
+                      <a:off x="0" y="0"/>
+                      <a:ext cx="4581144" cy="7680960"/>
+                    </a:xfrm>
+                    <a:prstGeom prst="rect">
+                      <a:avLst/>
+                    </a:prstGeom>
+                  </pic:spPr>
+                </pic:pic>
+              </a:graphicData>
+            </a:graphic>
+          </wp:inline>
+        </w:drawing>
+      </w:r>
+    </w:p>
+    <w:p>
+      <w:pPr>
+        <w:spacing w:after="0" w:line="240" w:lineRule="auto"/>
+        <w:rPr>
+          <w:rFonts w:ascii="Times New Roman" w:hAnsi="Times New Roman" w:cs="Times New Roman"/>
+          <w:sz w:val="24"/>
+          <w:szCs w:val="24"/>
+        </w:rPr>
+      </w:pPr>
+    </w:p>
+    <w:p>
+      <w:pPr>
+        <w:spacing w:after="0" w:line="240" w:lineRule="auto"/>
+        <w:rPr>
+          <w:rFonts w:ascii="Times New Roman" w:hAnsi="Times New Roman" w:cs="Times New Roman"/>
+          <w:sz w:val="24"/>
+          <w:szCs w:val="24"/>
+        </w:rPr>
+      </w:pPr>
+    </w:p>
+    <w:p>
+      <w:pPr>
+        <w:spacing w:after="0" w:line="240" w:lineRule="auto"/>
+        <w:rPr>
+          <w:rFonts w:ascii="Times New Roman" w:hAnsi="Times New Roman" w:cs="Times New Roman"/>
+          <w:sz w:val="24"/>
+          <w:szCs w:val="24"/>
+        </w:rPr>
+      </w:pPr>
+      <w:r>
+        <w:rPr>
+          <w:rFonts w:ascii="Times New Roman" w:hAnsi="Times New Roman" w:cs="Times New Roman"/>
+          <w:sz w:val="24"/>
+          <w:szCs w:val="24"/>
+        </w:rPr>
+        <w:lastRenderedPageBreak/>
+        <w:t>Test 13</w:t>
+      </w:r>
+    </w:p>
+    <w:p>
+      <w:pPr>
+        <w:spacing w:after="0" w:line="240" w:lineRule="auto"/>
+        <w:rPr>
+          <w:rFonts w:ascii="Times New Roman" w:hAnsi="Times New Roman" w:cs="Times New Roman"/>
+          <w:sz w:val="24"/>
+          <w:szCs w:val="24"/>
+        </w:rPr>
+      </w:pPr>
+      <w:r>
+        <w:rPr>
+          <w:rFonts w:ascii="Times New Roman" w:hAnsi="Times New Roman" w:cs="Times New Roman"/>
+          <w:noProof/>
+          <w:sz w:val="24"/>
+          <w:szCs w:val="24"/>
+        </w:rPr>
+        <w:drawing>
+          <wp:inline distT="0" distB="0" distL="0" distR="0" wp14:anchorId="3184C323" wp14:editId="371C63B1">
+            <wp:extent cx="4590288" cy="7680960"/>
+            <wp:effectExtent l="0" t="0" r="1270" b="0"/>
+            <wp:docPr id="15" name="Picture 15"/>
+            <wp:cNvGraphicFramePr>
+              <a:graphicFrameLocks xmlns:a="http://schemas.openxmlformats.org/drawingml/2006/main" noChangeAspect="1"/>
+            </wp:cNvGraphicFramePr>
+            <a:graphic xmlns:a="http://schemas.openxmlformats.org/drawingml/2006/main">
+              <a:graphicData uri="http://schemas.openxmlformats.org/drawingml/2006/picture">
+                <pic:pic xmlns:pic="http://schemas.openxmlformats.org/drawingml/2006/picture">
+                  <pic:nvPicPr>
+                    <pic:cNvPr id="0" name="13.JPG"/>
+                    <pic:cNvPicPr/>
+                  </pic:nvPicPr>
+                  <pic:blipFill>
+                    <a:blip r:embed="rId21">
+                      <a:extLst>
+                        <a:ext uri="{28A0092B-C50C-407E-A947-70E740481C1C}">
+                          <a14:useLocalDpi xmlns:a14="http://schemas.microsoft.com/office/drawing/2010/main" val="0"/>
+                        </a:ext>
+                      </a:extLst>
+                    </a:blip>
+                    <a:stretch>
+                      <a:fillRect/>
+                    </a:stretch>
+                  </pic:blipFill>
+                  <pic:spPr>
+                    <a:xfrm>
+                      <a:off x="0" y="0"/>
+                      <a:ext cx="4590288" cy="7680960"/>
+                    </a:xfrm>
+                    <a:prstGeom prst="rect">
+                      <a:avLst/>
+                    </a:prstGeom>
+                  </pic:spPr>
+                </pic:pic>
+              </a:graphicData>
+            </a:graphic>
+          </wp:inline>
+        </w:drawing>
+      </w:r>
+    </w:p>
+    <w:p>
+      <w:pPr>
+        <w:spacing w:after="0" w:line="240" w:lineRule="auto"/>
+        <w:rPr>
+          <w:rFonts w:ascii="Times New Roman" w:hAnsi="Times New Roman" w:cs="Times New Roman"/>
+          <w:sz w:val="24"/>
+          <w:szCs w:val="24"/>
+        </w:rPr>
+      </w:pPr>
+    </w:p>
+    <w:p>
+      <w:pPr>
+        <w:spacing w:after="0" w:line="240" w:lineRule="auto"/>
+        <w:rPr>
+          <w:rFonts w:ascii="Times New Roman" w:hAnsi="Times New Roman" w:cs="Times New Roman"/>
+          <w:sz w:val="24"/>
+          <w:szCs w:val="24"/>
+        </w:rPr>
+      </w:pPr>
+    </w:p>
+    <w:p>
+      <w:pPr>
+        <w:spacing w:after="0" w:line="240" w:lineRule="auto"/>
+        <w:rPr>
+          <w:rFonts w:ascii="Times New Roman" w:hAnsi="Times New Roman" w:cs="Times New Roman"/>
+          <w:sz w:val="24"/>
+          <w:szCs w:val="24"/>
+        </w:rPr>
+      </w:pPr>
+      <w:r>
+        <w:rPr>
+          <w:rFonts w:ascii="Times New Roman" w:hAnsi="Times New Roman" w:cs="Times New Roman"/>
+          <w:sz w:val="24"/>
+          <w:szCs w:val="24"/>
+        </w:rPr>
+        <w:lastRenderedPageBreak/>
+        <w:t>Test 14</w:t>
+      </w:r>
+    </w:p>
+    <w:p>
+      <w:pPr>
+        <w:spacing w:after="0" w:line="240" w:lineRule="auto"/>
+        <w:rPr>
+          <w:rFonts w:ascii="Times New Roman" w:hAnsi="Times New Roman" w:cs="Times New Roman"/>
+          <w:sz w:val="24"/>
+          <w:szCs w:val="24"/>
+        </w:rPr>
+      </w:pPr>
+      <w:r>
+        <w:rPr>
+          <w:rFonts w:ascii="Times New Roman" w:hAnsi="Times New Roman" w:cs="Times New Roman"/>
+          <w:noProof/>
+          <w:sz w:val="24"/>
+          <w:szCs w:val="24"/>
+        </w:rPr>
+        <w:drawing>
+          <wp:inline distT="0" distB="0" distL="0" distR="0" wp14:anchorId="657850DE" wp14:editId="7332BFF7">
+            <wp:extent cx="4562856" cy="7680960"/>
+            <wp:effectExtent l="0" t="0" r="9525" b="0"/>
+            <wp:docPr id="16" name="Picture 16"/>
+            <wp:cNvGraphicFramePr>
+              <a:graphicFrameLocks xmlns:a="http://schemas.openxmlformats.org/drawingml/2006/main" noChangeAspect="1"/>
+            </wp:cNvGraphicFramePr>
+            <a:graphic xmlns:a="http://schemas.openxmlformats.org/drawingml/2006/main">
+              <a:graphicData uri="http://schemas.openxmlformats.org/drawingml/2006/picture">
+                <pic:pic xmlns:pic="http://schemas.openxmlformats.org/drawingml/2006/picture">
+                  <pic:nvPicPr>
+                    <pic:cNvPr id="0" name="14.JPG"/>
+                    <pic:cNvPicPr/>
+                  </pic:nvPicPr>
+                  <pic:blipFill>
+                    <a:blip r:embed="rId22">
+                      <a:extLst>
+                        <a:ext uri="{28A0092B-C50C-407E-A947-70E740481C1C}">
+                          <a14:useLocalDpi xmlns:a14="http://schemas.microsoft.com/office/drawing/2010/main" val="0"/>
+                        </a:ext>
+                      </a:extLst>
+                    </a:blip>
+                    <a:stretch>
+                      <a:fillRect/>
+                    </a:stretch>
+                  </pic:blipFill>
+                  <pic:spPr>
+                    <a:xfrm>
+                      <a:off x="0" y="0"/>
+                      <a:ext cx="4562856" cy="7680960"/>
+                    </a:xfrm>
+                    <a:prstGeom prst="rect">
+                      <a:avLst/>
+                    </a:prstGeom>
+                  </pic:spPr>
+                </pic:pic>
+              </a:graphicData>
+            </a:graphic>
+          </wp:inline>
+        </w:drawing>
+      </w:r>
+    </w:p>
+    <w:p>
+      <w:pPr>
+        <w:spacing w:after="0" w:line="240" w:lineRule="auto"/>
+        <w:rPr>
+          <w:rFonts w:ascii="Times New Roman" w:hAnsi="Times New Roman" w:cs="Times New Roman"/>
+          <w:sz w:val="24"/>
+          <w:szCs w:val="24"/>
+        </w:rPr>
+      </w:pPr>
+    </w:p>
+    <w:p>
+      <w:pPr>
+        <w:spacing w:after="0" w:line="240" w:lineRule="auto"/>
+        <w:rPr>
+          <w:rFonts w:ascii="Times New Roman" w:hAnsi="Times New Roman" w:cs="Times New Roman"/>
+          <w:sz w:val="24"/>
+          <w:szCs w:val="24"/>
+        </w:rPr>
+      </w:pPr>
+    </w:p>
+    <w:p>
+      <w:pPr>
+        <w:spacing w:after="0" w:line="240" w:lineRule="auto"/>
+        <w:rPr>
+          <w:rFonts w:ascii="Times New Roman" w:hAnsi="Times New Roman" w:cs="Times New Roman"/>
+          <w:sz w:val="24"/>
+          <w:szCs w:val="24"/>
+        </w:rPr>
+      </w:pPr>
+      <w:r>
+        <w:rPr>
+          <w:rFonts w:ascii="Times New Roman" w:hAnsi="Times New Roman" w:cs="Times New Roman"/>
+          <w:sz w:val="24"/>
+          <w:szCs w:val="24"/>
+        </w:rPr>
+        <w:lastRenderedPageBreak/>
+        <w:t>Test 15</w:t>
+      </w:r>
+    </w:p>
+    <w:p>
+      <w:pPr>
+        <w:spacing w:after="0" w:line="240" w:lineRule="auto"/>
+        <w:rPr>
+          <w:rFonts w:ascii="Times New Roman" w:hAnsi="Times New Roman" w:cs="Times New Roman"/>
+          <w:sz w:val="24"/>
+          <w:szCs w:val="24"/>
+        </w:rPr>
+      </w:pPr>
+      <w:r>
+        <w:rPr>
+          <w:rFonts w:ascii="Times New Roman" w:hAnsi="Times New Roman" w:cs="Times New Roman"/>
+          <w:noProof/>
+          <w:sz w:val="24"/>
+          <w:szCs w:val="24"/>
+        </w:rPr>
+        <w:drawing>
+          <wp:inline distT="0" distB="0" distL="0" distR="0" wp14:anchorId="4DDE8D8D" wp14:editId="49A6EEEB">
+            <wp:extent cx="4581144" cy="7680960"/>
+            <wp:effectExtent l="0" t="0" r="0" b="0"/>
+            <wp:docPr id="17" name="Picture 17"/>
+            <wp:cNvGraphicFramePr>
+              <a:graphicFrameLocks xmlns:a="http://schemas.openxmlformats.org/drawingml/2006/main" noChangeAspect="1"/>
+            </wp:cNvGraphicFramePr>
+            <a:graphic xmlns:a="http://schemas.openxmlformats.org/drawingml/2006/main">
+              <a:graphicData uri="http://schemas.openxmlformats.org/drawingml/2006/picture">
+                <pic:pic xmlns:pic="http://schemas.openxmlformats.org/drawingml/2006/picture">
+                  <pic:nvPicPr>
+                    <pic:cNvPr id="0" name="15.JPG"/>
+                    <pic:cNvPicPr/>
+                  </pic:nvPicPr>
+                  <pic:blipFill>
+                    <a:blip r:embed="rId23">
+                      <a:extLst>
+                        <a:ext uri="{28A0092B-C50C-407E-A947-70E740481C1C}">
+                          <a14:useLocalDpi xmlns:a14="http://schemas.microsoft.com/office/drawing/2010/main" val="0"/>
+                        </a:ext>
+                      </a:extLst>
+                    </a:blip>
+                    <a:stretch>
+                      <a:fillRect/>
+                    </a:stretch>
+                  </pic:blipFill>
+                  <pic:spPr>
+                    <a:xfrm>
+                      <a:off x="0" y="0"/>
+                      <a:ext cx="4581144" cy="7680960"/>
+                    </a:xfrm>
+                    <a:prstGeom prst="rect">
+                      <a:avLst/>
+                    </a:prstGeom>
+                  </pic:spPr>
+                </pic:pic>
+              </a:graphicData>
+            </a:graphic>
+          </wp:inline>
+        </w:drawing>
+      </w:r>
+    </w:p>
+    <w:p>
+      <w:pPr>
+        <w:spacing w:after="0" w:line="240" w:lineRule="auto"/>
+        <w:rPr>
+          <w:rFonts w:ascii="Times New Roman" w:hAnsi="Times New Roman" w:cs="Times New Roman"/>
+          <w:sz w:val="24"/>
+          <w:szCs w:val="24"/>
+        </w:rPr>
+      </w:pPr>
+    </w:p>
+    <w:p>
+      <w:pPr>
+        <w:spacing w:after="0" w:line="240" w:lineRule="auto"/>
+        <w:rPr>
+          <w:rFonts w:ascii="Times New Roman" w:hAnsi="Times New Roman" w:cs="Times New Roman"/>
+          <w:sz w:val="24"/>
+          <w:szCs w:val="24"/>
+        </w:rPr>
+      </w:pPr>
+    </w:p>
+    <w:p>
+      <w:pPr>
+        <w:spacing w:after="0" w:line="240" w:lineRule="auto"/>
+        <w:rPr>
+          <w:rFonts w:ascii="Times New Roman" w:hAnsi="Times New Roman" w:cs="Times New Roman"/>
+          <w:sz w:val="24"/>
+          <w:szCs w:val="24"/>
+        </w:rPr>
+      </w:pPr>
+      <w:r>
+        <w:rPr>
+          <w:rFonts w:ascii="Times New Roman" w:hAnsi="Times New Roman" w:cs="Times New Roman"/>
+          <w:sz w:val="24"/>
+          <w:szCs w:val="24"/>
+        </w:rPr>
+        <w:lastRenderedPageBreak/>
+        <w:t>Test 16</w:t>
+      </w:r>
+    </w:p>
+    <w:p>
+      <w:pPr>
+        <w:spacing w:after="0" w:line="240" w:lineRule="auto"/>
+        <w:rPr>
+          <w:rFonts w:ascii="Times New Roman" w:hAnsi="Times New Roman" w:cs="Times New Roman"/>
+          <w:sz w:val="24"/>
+          <w:szCs w:val="24"/>
+        </w:rPr>
+      </w:pPr>
+      <w:r>
+        <w:rPr>
+          <w:rFonts w:ascii="Times New Roman" w:hAnsi="Times New Roman" w:cs="Times New Roman"/>
+          <w:noProof/>
+          <w:sz w:val="24"/>
+          <w:szCs w:val="24"/>
+        </w:rPr>
+        <w:drawing>
+          <wp:inline distT="0" distB="0" distL="0" distR="0" wp14:anchorId="061F5BAC" wp14:editId="27A0AACD">
+            <wp:extent cx="4562856" cy="7680960"/>
+            <wp:effectExtent l="0" t="0" r="9525" b="0"/>
+            <wp:docPr id="18" name="Picture 18"/>
+            <wp:cNvGraphicFramePr>
+              <a:graphicFrameLocks xmlns:a="http://schemas.openxmlformats.org/drawingml/2006/main" noChangeAspect="1"/>
+            </wp:cNvGraphicFramePr>
+            <a:graphic xmlns:a="http://schemas.openxmlformats.org/drawingml/2006/main">
+              <a:graphicData uri="http://schemas.openxmlformats.org/drawingml/2006/picture">
+                <pic:pic xmlns:pic="http://schemas.openxmlformats.org/drawingml/2006/picture">
+                  <pic:nvPicPr>
+                    <pic:cNvPr id="0" name="16.JPG"/>
+                    <pic:cNvPicPr/>
+                  </pic:nvPicPr>
+                  <pic:blipFill>
+                    <a:blip r:embed="rId24">
+                      <a:extLst>
+                        <a:ext uri="{28A0092B-C50C-407E-A947-70E740481C1C}">
+                          <a14:useLocalDpi xmlns:a14="http://schemas.microsoft.com/office/drawing/2010/main" val="0"/>
+                        </a:ext>
+                      </a:extLst>
+                    </a:blip>
+                    <a:stretch>
+                      <a:fillRect/>
+                    </a:stretch>
+                  </pic:blipFill>
+                  <pic:spPr>
+                    <a:xfrm>
+                      <a:off x="0" y="0"/>
+                      <a:ext cx="4562856" cy="7680960"/>
+                    </a:xfrm>
+                    <a:prstGeom prst="rect">
+                      <a:avLst/>
+                    </a:prstGeom>
+                  </pic:spPr>
+                </pic:pic>
+              </a:graphicData>
+            </a:graphic>
+          </wp:inline>
+        </w:drawing>
+      </w:r>
+    </w:p>
+    <w:p>
+      <w:pPr>
+        <w:spacing w:after="0" w:line="240" w:lineRule="auto"/>
+        <w:rPr>
+          <w:rFonts w:ascii="Times New Roman" w:hAnsi="Times New Roman" w:cs="Times New Roman"/>
+          <w:sz w:val="24"/>
+          <w:szCs w:val="24"/>
+        </w:rPr>
+      </w:pPr>
+    </w:p>
+    <w:p>
+      <w:pPr>
+        <w:spacing w:after="0" w:line="240" w:lineRule="auto"/>
+        <w:rPr>
+          <w:rFonts w:ascii="Times New Roman" w:hAnsi="Times New Roman" w:cs="Times New Roman"/>
+          <w:sz w:val="24"/>
+          <w:szCs w:val="24"/>
+        </w:rPr>
+      </w:pPr>
+    </w:p>
+    <w:p>
+      <w:pPr>
+        <w:spacing w:after="0" w:line="240" w:lineRule="auto"/>
+        <w:rPr>
+          <w:rFonts w:ascii="Times New Roman" w:hAnsi="Times New Roman" w:cs="Times New Roman"/>
+          <w:sz w:val="24"/>
+          <w:szCs w:val="24"/>
+        </w:rPr>
+      </w:pPr>
+      <w:r>
+        <w:rPr>
+          <w:rFonts w:ascii="Times New Roman" w:hAnsi="Times New Roman" w:cs="Times New Roman"/>
+          <w:sz w:val="24"/>
+          <w:szCs w:val="24"/>
+        </w:rPr>
+        <w:lastRenderedPageBreak/>
+        <w:t>Test 17</w:t>
+      </w:r>
+    </w:p>
+    <w:p>
+      <w:pPr>
+        <w:spacing w:after="0" w:line="240" w:lineRule="auto"/>
+        <w:rPr>
+          <w:rFonts w:ascii="Times New Roman" w:hAnsi="Times New Roman" w:cs="Times New Roman"/>
+          <w:sz w:val="24"/>
+          <w:szCs w:val="24"/>
+        </w:rPr>
+      </w:pPr>
+      <w:r>
+        <w:rPr>
+          <w:rFonts w:ascii="Times New Roman" w:hAnsi="Times New Roman" w:cs="Times New Roman"/>
+          <w:noProof/>
+          <w:sz w:val="24"/>
+          <w:szCs w:val="24"/>
+        </w:rPr>
+        <w:drawing>
+          <wp:inline distT="0" distB="0" distL="0" distR="0" wp14:anchorId="50A9FE53" wp14:editId="43BE2838">
+            <wp:extent cx="4572000" cy="7680960"/>
+            <wp:effectExtent l="0" t="0" r="0" b="0"/>
+            <wp:docPr id="19" name="Picture 19"/>
+            <wp:cNvGraphicFramePr>
+              <a:graphicFrameLocks xmlns:a="http://schemas.openxmlformats.org/drawingml/2006/main" noChangeAspect="1"/>
+            </wp:cNvGraphicFramePr>
+            <a:graphic xmlns:a="http://schemas.openxmlformats.org/drawingml/2006/main">
+              <a:graphicData uri="http://schemas.openxmlformats.org/drawingml/2006/picture">
+                <pic:pic xmlns:pic="http://schemas.openxmlformats.org/drawingml/2006/picture">
+                  <pic:nvPicPr>
+                    <pic:cNvPr id="0" name="17.JPG"/>
+                    <pic:cNvPicPr/>
+                  </pic:nvPicPr>
+                  <pic:blipFill>
+                    <a:blip r:embed="rId25">
+                      <a:extLst>
+                        <a:ext uri="{28A0092B-C50C-407E-A947-70E740481C1C}">
+                          <a14:useLocalDpi xmlns:a14="http://schemas.microsoft.com/office/drawing/2010/main" val="0"/>
+                        </a:ext>
+                      </a:extLst>
+                    </a:blip>
+                    <a:stretch>
+                      <a:fillRect/>
+                    </a:stretch>
+                  </pic:blipFill>
+                  <pic:spPr>
+                    <a:xfrm>
+                      <a:off x="0" y="0"/>
+                      <a:ext cx="4572000" cy="7680960"/>
+                    </a:xfrm>
+                    <a:prstGeom prst="rect">
+                      <a:avLst/>
+                    </a:prstGeom>
+                  </pic:spPr>
+                </pic:pic>
+              </a:graphicData>
+            </a:graphic>
+          </wp:inline>
+        </w:drawing>
+      </w:r>
+    </w:p>
+    <w:p>
+      <w:pPr>
+        <w:spacing w:after="0" w:line="240" w:lineRule="auto"/>
+        <w:rPr>
+          <w:rFonts w:ascii="Times New Roman" w:hAnsi="Times New Roman" w:cs="Times New Roman"/>
+          <w:sz w:val="24"/>
+          <w:szCs w:val="24"/>
+        </w:rPr>
+      </w:pPr>
+    </w:p>
+    <w:p>
+      <w:pPr>
+        <w:spacing w:after="0" w:line="240" w:lineRule="auto"/>
+        <w:rPr>
+          <w:rFonts w:ascii="Times New Roman" w:hAnsi="Times New Roman" w:cs="Times New Roman"/>
+          <w:sz w:val="24"/>
+          <w:szCs w:val="24"/>
+        </w:rPr>
+      </w:pPr>
+    </w:p>
+    <w:p>
+      <w:pPr>
+        <w:spacing w:after="0" w:line="240" w:lineRule="auto"/>
+        <w:rPr>
+          <w:rFonts w:ascii="Times New Roman" w:hAnsi="Times New Roman" w:cs="Times New Roman"/>
+          <w:sz w:val="24"/>
+          <w:szCs w:val="24"/>
+        </w:rPr>
+      </w:pPr>
+      <w:r>
+        <w:rPr>
+          <w:rFonts w:ascii="Times New Roman" w:hAnsi="Times New Roman" w:cs="Times New Roman"/>
+          <w:sz w:val="24"/>
+          <w:szCs w:val="24"/>
+        </w:rPr>
+        <w:lastRenderedPageBreak/>
+        <w:t>Test 18</w:t>
+      </w:r>
+    </w:p>
+    <w:p>
+      <w:pPr>
+        <w:spacing w:after="0" w:line="240" w:lineRule="auto"/>
+        <w:rPr>
+          <w:rFonts w:ascii="Times New Roman" w:hAnsi="Times New Roman" w:cs="Times New Roman"/>
+          <w:sz w:val="24"/>
+          <w:szCs w:val="24"/>
+        </w:rPr>
+      </w:pPr>
+      <w:r>
+        <w:rPr>
+          <w:rFonts w:ascii="Times New Roman" w:hAnsi="Times New Roman" w:cs="Times New Roman"/>
+          <w:noProof/>
+          <w:sz w:val="24"/>
+          <w:szCs w:val="24"/>
+        </w:rPr>
+        <w:drawing>
+          <wp:inline distT="0" distB="0" distL="0" distR="0" wp14:anchorId="5A52B997" wp14:editId="4BF2EABE">
+            <wp:extent cx="4562856" cy="7680960"/>
+            <wp:effectExtent l="0" t="0" r="9525" b="0"/>
+            <wp:docPr id="20" name="Picture 20"/>
+            <wp:cNvGraphicFramePr>
+              <a:graphicFrameLocks xmlns:a="http://schemas.openxmlformats.org/drawingml/2006/main" noChangeAspect="1"/>
+            </wp:cNvGraphicFramePr>
+            <a:graphic xmlns:a="http://schemas.openxmlformats.org/drawingml/2006/main">
+              <a:graphicData uri="http://schemas.openxmlformats.org/drawingml/2006/picture">
+                <pic:pic xmlns:pic="http://schemas.openxmlformats.org/drawingml/2006/picture">
+                  <pic:nvPicPr>
+                    <pic:cNvPr id="0" name="18.JPG"/>
+                    <pic:cNvPicPr/>
+                  </pic:nvPicPr>
+                  <pic:blipFill>
+                    <a:blip r:embed="rId26">
+                      <a:extLst>
+                        <a:ext uri="{28A0092B-C50C-407E-A947-70E740481C1C}">
+                          <a14:useLocalDpi xmlns:a14="http://schemas.microsoft.com/office/drawing/2010/main" val="0"/>
+                        </a:ext>
+                      </a:extLst>
+                    </a:blip>
+                    <a:stretch>
+                      <a:fillRect/>
+                    </a:stretch>
+                  </pic:blipFill>
+                  <pic:spPr>
+                    <a:xfrm>
+                      <a:off x="0" y="0"/>
+                      <a:ext cx="4562856" cy="7680960"/>
+                    </a:xfrm>
+                    <a:prstGeom prst="rect">
+                      <a:avLst/>
+                    </a:prstGeom>
+                  </pic:spPr>
+                </pic:pic>
+              </a:graphicData>
+            </a:graphic>
+          </wp:inline>
+        </w:drawing>
+      </w:r>
+    </w:p>
+    <w:p>
+      <w:pPr>
+        <w:spacing w:after="0" w:line="240" w:lineRule="auto"/>
+        <w:rPr>
+          <w:rFonts w:ascii="Times New Roman" w:hAnsi="Times New Roman" w:cs="Times New Roman"/>
+          <w:sz w:val="24"/>
+          <w:szCs w:val="24"/>
+        </w:rPr>
+      </w:pPr>
+    </w:p>
+    <w:p>
+      <w:pPr>
+        <w:spacing w:after="0" w:line="240" w:lineRule="auto"/>
+        <w:rPr>
+          <w:rFonts w:ascii="Times New Roman" w:hAnsi="Times New Roman" w:cs="Times New Roman"/>
+          <w:sz w:val="24"/>
+          <w:szCs w:val="24"/>
+        </w:rPr>
+      </w:pPr>
+    </w:p>
+    <w:p>
+      <w:pPr>
+        <w:spacing w:after="0" w:line="240" w:lineRule="auto"/>
+        <w:rPr>
+          <w:rFonts w:ascii="Times New Roman" w:hAnsi="Times New Roman" w:cs="Times New Roman"/>
+          <w:sz w:val="24"/>
+          <w:szCs w:val="24"/>
+        </w:rPr>
+      </w:pPr>
+      <w:r>
+        <w:rPr>
+          <w:rFonts w:ascii="Times New Roman" w:hAnsi="Times New Roman" w:cs="Times New Roman"/>
+          <w:sz w:val="24"/>
+          <w:szCs w:val="24"/>
+        </w:rPr>
+        <w:lastRenderedPageBreak/>
+        <w:t>Test 1</w:t>
+      </w:r>
+      <w:r>
+        <w:rPr>
+          <w:rFonts w:ascii="Times New Roman" w:hAnsi="Times New Roman" w:cs="Times New Roman"/>
+          <w:sz w:val="24"/>
+          <w:szCs w:val="24"/>
+        </w:rPr>
+        <w:t>9</w:t>
+      </w:r>
+    </w:p>
+    <w:p>
+      <w:pPr>
+        <w:spacing w:after="0" w:line="240" w:lineRule="auto"/>
+        <w:rPr>
+          <w:rFonts w:ascii="Times New Roman" w:hAnsi="Times New Roman" w:cs="Times New Roman"/>
+          <w:sz w:val="24"/>
+          <w:szCs w:val="24"/>
+        </w:rPr>
+      </w:pPr>
+      <w:r>
+        <w:rPr>
+          <w:rFonts w:ascii="Times New Roman" w:hAnsi="Times New Roman" w:cs="Times New Roman"/>
+          <w:noProof/>
+          <w:sz w:val="24"/>
+          <w:szCs w:val="24"/>
+        </w:rPr>
+        <w:drawing>
+          <wp:inline distT="0" distB="0" distL="0" distR="0" wp14:anchorId="0FC8F5B4" wp14:editId="740980AF">
+            <wp:extent cx="4572000" cy="7680960"/>
+            <wp:effectExtent l="0" t="0" r="0" b="0"/>
+            <wp:docPr id="21" name="Picture 21"/>
+            <wp:cNvGraphicFramePr>
+              <a:graphicFrameLocks xmlns:a="http://schemas.openxmlformats.org/drawingml/2006/main" noChangeAspect="1"/>
+            </wp:cNvGraphicFramePr>
+            <a:graphic xmlns:a="http://schemas.openxmlformats.org/drawingml/2006/main">
+              <a:graphicData uri="http://schemas.openxmlformats.org/drawingml/2006/picture">
+                <pic:pic xmlns:pic="http://schemas.openxmlformats.org/drawingml/2006/picture">
+                  <pic:nvPicPr>
+                    <pic:cNvPr id="0" name="19.JPG"/>
+                    <pic:cNvPicPr/>
+                  </pic:nvPicPr>
+                  <pic:blipFill>
+                    <a:blip r:embed="rId27">
+                      <a:extLst>
+                        <a:ext uri="{28A0092B-C50C-407E-A947-70E740481C1C}">
+                          <a14:useLocalDpi xmlns:a14="http://schemas.microsoft.com/office/drawing/2010/main" val="0"/>
+                        </a:ext>
+                      </a:extLst>
+                    </a:blip>
+                    <a:stretch>
+                      <a:fillRect/>
+                    </a:stretch>
+                  </pic:blipFill>
+                  <pic:spPr>
+                    <a:xfrm>
+                      <a:off x="0" y="0"/>
+                      <a:ext cx="4572000" cy="7680960"/>
+                    </a:xfrm>
+                    <a:prstGeom prst="rect">
+                      <a:avLst/>
+                    </a:prstGeom>
+                  </pic:spPr>
+                </pic:pic>
+              </a:graphicData>
+            </a:graphic>
+          </wp:inline>
+        </w:drawing>
+      </w:r>
+    </w:p>
+    <w:p>
+      <w:pPr>
+        <w:spacing w:after="0" w:line="240" w:lineRule="auto"/>
+        <w:rPr>
+          <w:rFonts w:ascii="Times New Roman" w:hAnsi="Times New Roman" w:cs="Times New Roman"/>
+          <w:sz w:val="24"/>
+          <w:szCs w:val="24"/>
+        </w:rPr>
+      </w:pPr>
+    </w:p>
+    <w:p>
+      <w:pPr>
+        <w:spacing w:after="0" w:line="240" w:lineRule="auto"/>
+        <w:rPr>
+          <w:rFonts w:ascii="Times New Roman" w:hAnsi="Times New Roman" w:cs="Times New Roman"/>
+          <w:sz w:val="24"/>
+          <w:szCs w:val="24"/>
+        </w:rPr>
+      </w:pPr>
+    </w:p>
+    <w:p>
+      <w:pPr>
+        <w:spacing w:after="0" w:line="240" w:lineRule="auto"/>
+        <w:rPr>
+          <w:rFonts w:ascii="Times New Roman" w:hAnsi="Times New Roman" w:cs="Times New Roman"/>
+          <w:sz w:val="24"/>
+          <w:szCs w:val="24"/>
+        </w:rPr>
+      </w:pPr>
+      <w:r>
+        <w:rPr>
+          <w:rFonts w:ascii="Times New Roman" w:hAnsi="Times New Roman" w:cs="Times New Roman"/>
+          <w:sz w:val="24"/>
+          <w:szCs w:val="24"/>
+        </w:rPr>
+        <w:lastRenderedPageBreak/>
+        <w:t>Test 2</w:t>
+      </w:r>
+      <w:r>
+        <w:rPr>
+          <w:rFonts w:ascii="Times New Roman" w:hAnsi="Times New Roman" w:cs="Times New Roman"/>
+          <w:sz w:val="24"/>
+          <w:szCs w:val="24"/>
+        </w:rPr>
+        <w:t>0</w:t>
+      </w:r>
+    </w:p>
+    <w:p>
+      <w:pPr>
+        <w:spacing w:after="0" w:line="240" w:lineRule="auto"/>
+        <w:rPr>
+          <w:rFonts w:ascii="Times New Roman" w:hAnsi="Times New Roman" w:cs="Times New Roman"/>
+          <w:sz w:val="24"/>
+          <w:szCs w:val="24"/>
+        </w:rPr>
+      </w:pPr>
+      <w:r>
+        <w:rPr>
+          <w:rFonts w:ascii="Times New Roman" w:hAnsi="Times New Roman" w:cs="Times New Roman"/>
+          <w:noProof/>
+          <w:sz w:val="24"/>
+          <w:szCs w:val="24"/>
+        </w:rPr>
+        <w:drawing>
+          <wp:inline distT="0" distB="0" distL="0" distR="0" wp14:anchorId="674F5C86" wp14:editId="070426D8">
+            <wp:extent cx="4572000" cy="7680960"/>
+            <wp:effectExtent l="0" t="0" r="0" b="0"/>
+            <wp:docPr id="22" name="Picture 22"/>
+            <wp:cNvGraphicFramePr>
+              <a:graphicFrameLocks xmlns:a="http://schemas.openxmlformats.org/drawingml/2006/main" noChangeAspect="1"/>
+            </wp:cNvGraphicFramePr>
+            <a:graphic xmlns:a="http://schemas.openxmlformats.org/drawingml/2006/main">
+              <a:graphicData uri="http://schemas.openxmlformats.org/drawingml/2006/picture">
+                <pic:pic xmlns:pic="http://schemas.openxmlformats.org/drawingml/2006/picture">
+                  <pic:nvPicPr>
+                    <pic:cNvPr id="0" name="20.JPG"/>
+                    <pic:cNvPicPr/>
+                  </pic:nvPicPr>
+                  <pic:blipFill>
+                    <a:blip r:embed="rId28">
+                      <a:extLst>
+                        <a:ext uri="{28A0092B-C50C-407E-A947-70E740481C1C}">
+                          <a14:useLocalDpi xmlns:a14="http://schemas.microsoft.com/office/drawing/2010/main" val="0"/>
+                        </a:ext>
+                      </a:extLst>
+                    </a:blip>
+                    <a:stretch>
+                      <a:fillRect/>
+                    </a:stretch>
+                  </pic:blipFill>
+                  <pic:spPr>
+                    <a:xfrm>
+                      <a:off x="0" y="0"/>
+                      <a:ext cx="4572000" cy="7680960"/>
+                    </a:xfrm>
+                    <a:prstGeom prst="rect">
+                      <a:avLst/>
+                    </a:prstGeom>
+                  </pic:spPr>
+                </pic:pic>
+              </a:graphicData>
+            </a:graphic>
+          </wp:inline>
+        </w:drawing>
+      </w:r>
+    </w:p>
+    <w:p>
+      <w:pPr>
         <w:spacing w:after="0" w:line="360" w:lineRule="auto"/>
         <w:rPr>
           <w:rFonts w:ascii="Times New Roman" w:hAnsi="Times New Roman" w:cs="Times New Roman"/>
@@ -2235,8 +4982,8 @@
       </w:pPr>
     </w:p>
     <w:sectPr>
-      <w:headerReference w:type="default" r:id="rId9"/>
-      <w:headerReference w:type="first" r:id="rId10"/>
+      <w:headerReference w:type="default" r:id="rId29"/>
+      <w:headerReference w:type="first" r:id="rId30"/>
       <w:pgSz w:w="12240" w:h="15840"/>
       <w:pgMar w:top="1440" w:right="1440" w:bottom="1440" w:left="1440" w:header="720" w:footer="720" w:gutter="0"/>
       <w:cols w:space="720"/>
@@ -2830,6 +5577,7 @@
   <w:style w:type="paragraph" w:default="1" w:styleId="Normal">
     <w:name w:val="Normal"/>
     <w:qFormat/>
+    <w:rsid w:val="00A53638"/>
   </w:style>
   <w:style w:type="character" w:default="1" w:styleId="DefaultParagraphFont">
     <w:name w:val="Default Paragraph Font"/>
@@ -3125,6 +5873,7 @@
   <w:style w:type="paragraph" w:default="1" w:styleId="Normal">
     <w:name w:val="Normal"/>
     <w:qFormat/>
+    <w:rsid w:val="00A53638"/>
   </w:style>
   <w:style w:type="character" w:default="1" w:styleId="DefaultParagraphFont">
     <w:name w:val="Default Paragraph Font"/>
@@ -3550,7 +6299,7 @@
   <a:extraClrSchemeLst/>
   <a:extLst>
     <a:ext uri="{05A4C25C-085E-4340-85A3-A5531E510DB2}">
-      <thm15:themeFamily xmlns:thm15="http://schemas.microsoft.com/office/thememl/2012/main" xmlns="" name="Office Theme" id="{62F939B6-93AF-4DB8-9C6B-D6C7DFDC589F}" vid="{4A3C46E8-61CC-4603-A589-7422A47A8E4A}"/>
+      <thm15:themeFamily xmlns="" xmlns:thm15="http://schemas.microsoft.com/office/thememl/2012/main" name="Office Theme" id="{62F939B6-93AF-4DB8-9C6B-D6C7DFDC589F}" vid="{4A3C46E8-61CC-4603-A589-7422A47A8E4A}"/>
     </a:ext>
   </a:extLst>
 </a:theme>

</xml_diff>

<commit_message>
Modify Project_3: finalize and zip
</commit_message>
<xml_diff>
--- a/Projects/Project_3/writeup.docx
+++ b/Projects/Project_3/writeup.docx
@@ -181,7 +181,7 @@
           <w:sz w:val="24"/>
           <w:szCs w:val="24"/>
         </w:rPr>
-        <w:t xml:space="preserve"> is a generic double-linked list, meaning that there are both a head reference and a tail reference to locate the first and last nodes in the linked list respectively. The class for these node objects is an inner class that stores references to the next and previous node elements in the linked list. Another inner class within </w:t>
+        <w:t xml:space="preserve"> is a generic doubly linked list, meaning that there are both a head reference and a tail reference to locate the first and last nodes in the linked list respectively. The class for these node objects is an inner class that stores references to the next and previous node elements in the linked list. Another inner class within </w:t>
       </w:r>
       <w:proofErr w:type="spellStart"/>
       <w:r>
@@ -317,7 +317,7 @@
           <w:sz w:val="24"/>
           <w:szCs w:val="24"/>
         </w:rPr>
-        <w:t xml:space="preserve"> and is a sorted version of a generic double-linked list. The class uses a provided Comparator to compare data elements for sorting. Unlike </w:t>
+        <w:t xml:space="preserve"> and is a sorted version of a generic doubly linked list. The class uses a provided Comparator to compare data elements for sorting. Unlike </w:t>
       </w:r>
       <w:proofErr w:type="spellStart"/>
       <w:r>
@@ -358,16 +358,240 @@
     </w:p>
     <w:p>
       <w:pPr>
-        <w:spacing w:line="276" w:lineRule="auto"/>
-        <w:rPr>
-          <w:rFonts w:ascii="Times New Roman" w:hAnsi="Times New Roman" w:cs="Times New Roman"/>
-          <w:sz w:val="24"/>
-          <w:szCs w:val="24"/>
-        </w:rPr>
-      </w:pPr>
-    </w:p>
-    <w:p>
-      <w:pPr>
+        <w:spacing w:line="360" w:lineRule="auto"/>
+        <w:rPr>
+          <w:rFonts w:ascii="Times New Roman" w:hAnsi="Times New Roman" w:cs="Times New Roman"/>
+          <w:sz w:val="24"/>
+          <w:szCs w:val="24"/>
+        </w:rPr>
+      </w:pPr>
+      <w:r>
+        <w:rPr>
+          <w:rFonts w:ascii="Times New Roman" w:hAnsi="Times New Roman" w:cs="Times New Roman"/>
+          <w:sz w:val="24"/>
+          <w:szCs w:val="24"/>
+        </w:rPr>
+        <w:t xml:space="preserve">           This assignment deepened my knowledge and programming of linked lists. </w:t>
+      </w:r>
+      <w:proofErr w:type="spellStart"/>
+      <w:r>
+        <w:rPr>
+          <w:rFonts w:ascii="Times New Roman" w:hAnsi="Times New Roman" w:cs="Times New Roman"/>
+          <w:sz w:val="24"/>
+          <w:szCs w:val="24"/>
+        </w:rPr>
+        <w:t>BasicDoubleLinkedList</w:t>
+      </w:r>
+      <w:proofErr w:type="spellEnd"/>
+      <w:r>
+        <w:rPr>
+          <w:rFonts w:ascii="Times New Roman" w:hAnsi="Times New Roman" w:cs="Times New Roman"/>
+          <w:sz w:val="24"/>
+          <w:szCs w:val="24"/>
+        </w:rPr>
+        <w:t xml:space="preserve"> was similar to the generic linked lists that I have developed in this class so far; however, I needed to make it doubly linked and </w:t>
+      </w:r>
+      <w:proofErr w:type="spellStart"/>
+      <w:r>
+        <w:rPr>
+          <w:rFonts w:ascii="Times New Roman" w:hAnsi="Times New Roman" w:cs="Times New Roman"/>
+          <w:sz w:val="24"/>
+          <w:szCs w:val="24"/>
+        </w:rPr>
+        <w:t>iterable</w:t>
+      </w:r>
+      <w:proofErr w:type="spellEnd"/>
+      <w:r>
+        <w:rPr>
+          <w:rFonts w:ascii="Times New Roman" w:hAnsi="Times New Roman" w:cs="Times New Roman"/>
+          <w:sz w:val="24"/>
+          <w:szCs w:val="24"/>
+        </w:rPr>
+        <w:t xml:space="preserve">. I have used iterators with </w:t>
+      </w:r>
+      <w:proofErr w:type="spellStart"/>
+      <w:r>
+        <w:rPr>
+          <w:rFonts w:ascii="Times New Roman" w:hAnsi="Times New Roman" w:cs="Times New Roman"/>
+          <w:sz w:val="24"/>
+          <w:szCs w:val="24"/>
+        </w:rPr>
+        <w:t>java.util</w:t>
+      </w:r>
+      <w:proofErr w:type="spellEnd"/>
+      <w:r>
+        <w:rPr>
+          <w:rFonts w:ascii="Times New Roman" w:hAnsi="Times New Roman" w:cs="Times New Roman"/>
+          <w:sz w:val="24"/>
+          <w:szCs w:val="24"/>
+        </w:rPr>
+        <w:t xml:space="preserve"> data structures such as </w:t>
+      </w:r>
+      <w:proofErr w:type="spellStart"/>
+      <w:r>
+        <w:rPr>
+          <w:rFonts w:ascii="Times New Roman" w:hAnsi="Times New Roman" w:cs="Times New Roman"/>
+          <w:sz w:val="24"/>
+          <w:szCs w:val="24"/>
+        </w:rPr>
+        <w:t>ArrayList</w:t>
+      </w:r>
+      <w:proofErr w:type="spellEnd"/>
+      <w:r>
+        <w:rPr>
+          <w:rFonts w:ascii="Times New Roman" w:hAnsi="Times New Roman" w:cs="Times New Roman"/>
+          <w:sz w:val="24"/>
+          <w:szCs w:val="24"/>
+        </w:rPr>
+        <w:t xml:space="preserve">, so it was helpful to gain experience in allowing data structures I create to be </w:t>
+      </w:r>
+      <w:proofErr w:type="spellStart"/>
+      <w:r>
+        <w:rPr>
+          <w:rFonts w:ascii="Times New Roman" w:hAnsi="Times New Roman" w:cs="Times New Roman"/>
+          <w:sz w:val="24"/>
+          <w:szCs w:val="24"/>
+        </w:rPr>
+        <w:t>iterable</w:t>
+      </w:r>
+      <w:proofErr w:type="spellEnd"/>
+      <w:r>
+        <w:rPr>
+          <w:rFonts w:ascii="Times New Roman" w:hAnsi="Times New Roman" w:cs="Times New Roman"/>
+          <w:sz w:val="24"/>
+          <w:szCs w:val="24"/>
+        </w:rPr>
+        <w:t xml:space="preserve"> as well. One of the aspects of this project I had difficulty with was removing from the linked lists. I am proficient at removing nodes from a singly linked list, but I found it difficult to remove from a doubly linked list. The main reason for my struggle with the </w:t>
+      </w:r>
+      <w:proofErr w:type="gramStart"/>
+      <w:r>
+        <w:rPr>
+          <w:rFonts w:ascii="Times New Roman" w:hAnsi="Times New Roman" w:cs="Times New Roman"/>
+          <w:sz w:val="24"/>
+          <w:szCs w:val="24"/>
+        </w:rPr>
+        <w:t>remove(</w:t>
+      </w:r>
+      <w:proofErr w:type="gramEnd"/>
+      <w:r>
+        <w:rPr>
+          <w:rFonts w:ascii="Times New Roman" w:hAnsi="Times New Roman" w:cs="Times New Roman"/>
+          <w:sz w:val="24"/>
+          <w:szCs w:val="24"/>
+        </w:rPr>
+        <w:t>) method was because of the head and tail attributes of the list and needing to test all scenarios of removal (i.e. the only node in an empty list, the first node in a &gt;1 length list, the last node in a &gt;1 length list, a middle node in a &gt;1 length list, etc.).</w:t>
+      </w:r>
+    </w:p>
+    <w:p>
+      <w:pPr>
+        <w:spacing w:line="360" w:lineRule="auto"/>
+        <w:rPr>
+          <w:rFonts w:ascii="Times New Roman" w:hAnsi="Times New Roman" w:cs="Times New Roman"/>
+          <w:sz w:val="24"/>
+          <w:szCs w:val="24"/>
+        </w:rPr>
+      </w:pPr>
+      <w:r>
+        <w:rPr>
+          <w:rFonts w:ascii="Times New Roman" w:hAnsi="Times New Roman" w:cs="Times New Roman"/>
+          <w:sz w:val="24"/>
+          <w:szCs w:val="24"/>
+        </w:rPr>
+        <w:t xml:space="preserve">           During my work on this project, I made good use of the student test cases I was required to develop. In these test cases, I tried to think of and program as many situations of the </w:t>
+      </w:r>
+      <w:proofErr w:type="gramStart"/>
+      <w:r>
+        <w:rPr>
+          <w:rFonts w:ascii="Times New Roman" w:hAnsi="Times New Roman" w:cs="Times New Roman"/>
+          <w:sz w:val="24"/>
+          <w:szCs w:val="24"/>
+        </w:rPr>
+        <w:t>remove(</w:t>
+      </w:r>
+      <w:proofErr w:type="gramEnd"/>
+      <w:r>
+        <w:rPr>
+          <w:rFonts w:ascii="Times New Roman" w:hAnsi="Times New Roman" w:cs="Times New Roman"/>
+          <w:sz w:val="24"/>
+          <w:szCs w:val="24"/>
+        </w:rPr>
+        <w:t xml:space="preserve">) method as I could. I plan on using JUnit testing heavily in the next project I am assigned. JUnit testing allows me to analyze exactly what is wrong with any code I write. Even though JUnit </w:t>
+      </w:r>
+      <w:r>
+        <w:rPr>
+          <w:rFonts w:ascii="Times New Roman" w:hAnsi="Times New Roman" w:cs="Times New Roman"/>
+          <w:sz w:val="24"/>
+          <w:szCs w:val="24"/>
+        </w:rPr>
+        <w:lastRenderedPageBreak/>
+        <w:t>testing was discussed briefly in the first weeks of this course, I am still learning more effective ways to use it every week.</w:t>
+      </w:r>
+    </w:p>
+    <w:p>
+      <w:pPr>
+        <w:spacing w:line="360" w:lineRule="auto"/>
+        <w:rPr>
+          <w:rFonts w:ascii="Times New Roman" w:hAnsi="Times New Roman" w:cs="Times New Roman"/>
+          <w:sz w:val="24"/>
+          <w:szCs w:val="24"/>
+        </w:rPr>
+      </w:pPr>
+      <w:r>
+        <w:rPr>
+          <w:rFonts w:ascii="Times New Roman" w:hAnsi="Times New Roman" w:cs="Times New Roman"/>
+          <w:sz w:val="24"/>
+          <w:szCs w:val="24"/>
+        </w:rPr>
+        <w:t xml:space="preserve">           </w:t>
+      </w:r>
+      <w:r>
+        <w:rPr>
+          <w:rFonts w:ascii="Times New Roman" w:hAnsi="Times New Roman" w:cs="Times New Roman"/>
+          <w:sz w:val="24"/>
+          <w:szCs w:val="24"/>
+        </w:rPr>
+        <w:t>During this week’s lecture, I enjoyed the opportunity to hear our learning assistant explain techniques that she has found useful when tasked with traversing trees. It was also helpful when our instructor made occasional comments. I would recommend that this style of collaboration between our instructor and learning assistant be used more</w:t>
+      </w:r>
+      <w:r>
+        <w:rPr>
+          <w:rFonts w:ascii="Times New Roman" w:hAnsi="Times New Roman" w:cs="Times New Roman"/>
+          <w:sz w:val="24"/>
+          <w:szCs w:val="24"/>
+        </w:rPr>
+        <w:t xml:space="preserve"> frequently during lectures</w:t>
+      </w:r>
+      <w:r>
+        <w:rPr>
+          <w:rFonts w:ascii="Times New Roman" w:hAnsi="Times New Roman" w:cs="Times New Roman"/>
+          <w:sz w:val="24"/>
+          <w:szCs w:val="24"/>
+        </w:rPr>
+        <w:t xml:space="preserve"> for the remainder of the course.</w:t>
+      </w:r>
+    </w:p>
+    <w:p>
+      <w:pPr>
+        <w:spacing w:line="360" w:lineRule="auto"/>
+        <w:rPr>
+          <w:rFonts w:ascii="Times New Roman" w:hAnsi="Times New Roman" w:cs="Times New Roman"/>
+          <w:sz w:val="24"/>
+          <w:szCs w:val="24"/>
+        </w:rPr>
+      </w:pPr>
+      <w:r>
+        <w:rPr>
+          <w:rFonts w:ascii="Times New Roman" w:hAnsi="Times New Roman" w:cs="Times New Roman"/>
+          <w:sz w:val="24"/>
+          <w:szCs w:val="24"/>
+        </w:rPr>
+        <w:t xml:space="preserve"> </w:t>
+      </w:r>
+      <w:bookmarkStart w:id="0" w:name="_GoBack"/>
+      <w:bookmarkEnd w:id="0"/>
+    </w:p>
+    <w:p>
+      <w:pPr>
+        <w:spacing w:line="360" w:lineRule="auto"/>
         <w:rPr>
           <w:rFonts w:ascii="Times New Roman" w:hAnsi="Times New Roman" w:cs="Times New Roman"/>
           <w:sz w:val="24"/>
@@ -507,13 +731,39 @@
           <w:u w:val="single"/>
         </w:rPr>
       </w:pPr>
-      <w:r>
-        <w:rPr>
-          <w:rFonts w:ascii="Times New Roman" w:hAnsi="Times New Roman" w:cs="Times New Roman"/>
-          <w:sz w:val="24"/>
-          <w:szCs w:val="24"/>
-        </w:rPr>
-        <w:t>…</w:t>
+      <w:proofErr w:type="spellStart"/>
+      <w:r>
+        <w:rPr>
+          <w:rFonts w:ascii="Times New Roman" w:hAnsi="Times New Roman" w:cs="Times New Roman"/>
+          <w:sz w:val="24"/>
+          <w:szCs w:val="24"/>
+        </w:rPr>
+        <w:t>SortedDoubleLinkedList</w:t>
+      </w:r>
+      <w:proofErr w:type="spellEnd"/>
+      <w:r>
+        <w:rPr>
+          <w:rFonts w:ascii="Times New Roman" w:hAnsi="Times New Roman" w:cs="Times New Roman"/>
+          <w:sz w:val="24"/>
+          <w:szCs w:val="24"/>
+        </w:rPr>
+        <w:t xml:space="preserve"> will be sorted as Strings, therefore 2, 3, 22 will be sorted as </w:t>
+      </w:r>
+      <w:r>
+        <w:rPr>
+          <w:rFonts w:ascii="Times New Roman" w:hAnsi="Times New Roman" w:cs="Times New Roman"/>
+          <w:sz w:val="24"/>
+          <w:szCs w:val="24"/>
+        </w:rPr>
+        <w:br/>
+      </w:r>
+      <w:r>
+        <w:rPr>
+          <w:rFonts w:ascii="Times New Roman" w:hAnsi="Times New Roman" w:cs="Times New Roman"/>
+          <w:sz w:val="24"/>
+          <w:szCs w:val="24"/>
+        </w:rPr>
+        <w:t>{2, 22, 3}</w:t>
       </w:r>
       <w:r>
         <w:rPr>
@@ -916,122 +1166,58 @@
                 <w:sz w:val="24"/>
                 <w:szCs w:val="24"/>
               </w:rPr>
-              <w:t>Two</w:t>
-            </w:r>
-            <w:r>
-              <w:rPr>
-                <w:rFonts w:ascii="Times New Roman" w:hAnsi="Times New Roman" w:cs="Times New Roman"/>
-                <w:sz w:val="24"/>
-                <w:szCs w:val="24"/>
-              </w:rPr>
-              <w:t xml:space="preserve"> (add front)</w:t>
-            </w:r>
-          </w:p>
-          <w:p>
-            <w:pPr>
-              <w:rPr>
-                <w:rFonts w:ascii="Times New Roman" w:hAnsi="Times New Roman" w:cs="Times New Roman"/>
-                <w:sz w:val="24"/>
-                <w:szCs w:val="24"/>
-              </w:rPr>
-            </w:pPr>
-            <w:r>
-              <w:rPr>
-                <w:rFonts w:ascii="Times New Roman" w:hAnsi="Times New Roman" w:cs="Times New Roman"/>
-                <w:sz w:val="24"/>
-                <w:szCs w:val="24"/>
-              </w:rPr>
-              <w:t>One</w:t>
-            </w:r>
-            <w:r>
-              <w:rPr>
-                <w:rFonts w:ascii="Times New Roman" w:hAnsi="Times New Roman" w:cs="Times New Roman"/>
-                <w:sz w:val="24"/>
-                <w:szCs w:val="24"/>
-              </w:rPr>
-              <w:t xml:space="preserve"> (add front)</w:t>
-            </w:r>
-          </w:p>
-          <w:p>
-            <w:pPr>
-              <w:rPr>
-                <w:rFonts w:ascii="Times New Roman" w:hAnsi="Times New Roman" w:cs="Times New Roman"/>
-                <w:sz w:val="24"/>
-                <w:szCs w:val="24"/>
-              </w:rPr>
-            </w:pPr>
-            <w:r>
-              <w:rPr>
-                <w:rFonts w:ascii="Times New Roman" w:hAnsi="Times New Roman" w:cs="Times New Roman"/>
-                <w:sz w:val="24"/>
-                <w:szCs w:val="24"/>
-              </w:rPr>
-              <w:t>Four</w:t>
-            </w:r>
-            <w:r>
-              <w:rPr>
-                <w:rFonts w:ascii="Times New Roman" w:hAnsi="Times New Roman" w:cs="Times New Roman"/>
-                <w:sz w:val="24"/>
-                <w:szCs w:val="24"/>
-              </w:rPr>
-              <w:t xml:space="preserve"> (add </w:t>
-            </w:r>
-            <w:r>
-              <w:rPr>
-                <w:rFonts w:ascii="Times New Roman" w:hAnsi="Times New Roman" w:cs="Times New Roman"/>
-                <w:sz w:val="24"/>
-                <w:szCs w:val="24"/>
-              </w:rPr>
-              <w:t>end</w:t>
-            </w:r>
-            <w:r>
-              <w:rPr>
-                <w:rFonts w:ascii="Times New Roman" w:hAnsi="Times New Roman" w:cs="Times New Roman"/>
-                <w:sz w:val="24"/>
-                <w:szCs w:val="24"/>
-              </w:rPr>
-              <w:t>)</w:t>
-            </w:r>
-          </w:p>
-          <w:p>
-            <w:pPr>
-              <w:rPr>
-                <w:rFonts w:ascii="Times New Roman" w:hAnsi="Times New Roman" w:cs="Times New Roman"/>
-                <w:sz w:val="24"/>
-                <w:szCs w:val="24"/>
-              </w:rPr>
-            </w:pPr>
-            <w:r>
-              <w:rPr>
-                <w:rFonts w:ascii="Times New Roman" w:hAnsi="Times New Roman" w:cs="Times New Roman"/>
-                <w:sz w:val="24"/>
-                <w:szCs w:val="24"/>
-              </w:rPr>
-              <w:t>Five</w:t>
-            </w:r>
-            <w:r>
-              <w:rPr>
-                <w:rFonts w:ascii="Times New Roman" w:hAnsi="Times New Roman" w:cs="Times New Roman"/>
-                <w:sz w:val="24"/>
-                <w:szCs w:val="24"/>
-              </w:rPr>
-              <w:t xml:space="preserve"> (add </w:t>
-            </w:r>
-            <w:r>
-              <w:rPr>
-                <w:rFonts w:ascii="Times New Roman" w:hAnsi="Times New Roman" w:cs="Times New Roman"/>
-                <w:sz w:val="24"/>
-                <w:szCs w:val="24"/>
-              </w:rPr>
-              <w:t>end</w:t>
-            </w:r>
-            <w:r>
-              <w:rPr>
-                <w:rFonts w:ascii="Times New Roman" w:hAnsi="Times New Roman" w:cs="Times New Roman"/>
-                <w:sz w:val="24"/>
-                <w:szCs w:val="24"/>
-              </w:rPr>
-              <w:t>)</w:t>
+              <w:t>Two (add front)</w:t>
+            </w:r>
+          </w:p>
+          <w:p>
+            <w:pPr>
+              <w:rPr>
+                <w:rFonts w:ascii="Times New Roman" w:hAnsi="Times New Roman" w:cs="Times New Roman"/>
+                <w:sz w:val="24"/>
+                <w:szCs w:val="24"/>
+              </w:rPr>
+            </w:pPr>
+            <w:r>
+              <w:rPr>
+                <w:rFonts w:ascii="Times New Roman" w:hAnsi="Times New Roman" w:cs="Times New Roman"/>
+                <w:sz w:val="24"/>
+                <w:szCs w:val="24"/>
+              </w:rPr>
+              <w:t>One (add front)</w:t>
+            </w:r>
+          </w:p>
+          <w:p>
+            <w:pPr>
+              <w:rPr>
+                <w:rFonts w:ascii="Times New Roman" w:hAnsi="Times New Roman" w:cs="Times New Roman"/>
+                <w:sz w:val="24"/>
+                <w:szCs w:val="24"/>
+              </w:rPr>
+            </w:pPr>
+            <w:r>
+              <w:rPr>
+                <w:rFonts w:ascii="Times New Roman" w:hAnsi="Times New Roman" w:cs="Times New Roman"/>
+                <w:sz w:val="24"/>
+                <w:szCs w:val="24"/>
+              </w:rPr>
+              <w:t>Four (add end)</w:t>
+            </w:r>
+          </w:p>
+          <w:p>
+            <w:pPr>
+              <w:rPr>
+                <w:rFonts w:ascii="Times New Roman" w:hAnsi="Times New Roman" w:cs="Times New Roman"/>
+                <w:sz w:val="24"/>
+                <w:szCs w:val="24"/>
+              </w:rPr>
+            </w:pPr>
+            <w:r>
+              <w:rPr>
+                <w:rFonts w:ascii="Times New Roman" w:hAnsi="Times New Roman" w:cs="Times New Roman"/>
+                <w:sz w:val="24"/>
+                <w:szCs w:val="24"/>
+              </w:rPr>
+              <w:t>Five (add end)</w:t>
             </w:r>
           </w:p>
         </w:tc>
@@ -1906,23 +2092,7 @@
                 <w:sz w:val="24"/>
                 <w:szCs w:val="24"/>
               </w:rPr>
-              <w:t xml:space="preserve">(retrieve </w:t>
-            </w:r>
-            <w:r>
-              <w:rPr>
-                <w:rFonts w:ascii="Times New Roman" w:hAnsi="Times New Roman" w:cs="Times New Roman"/>
-                <w:sz w:val="24"/>
-                <w:szCs w:val="24"/>
-              </w:rPr>
-              <w:t>last</w:t>
-            </w:r>
-            <w:r>
-              <w:rPr>
-                <w:rFonts w:ascii="Times New Roman" w:hAnsi="Times New Roman" w:cs="Times New Roman"/>
-                <w:sz w:val="24"/>
-                <w:szCs w:val="24"/>
-              </w:rPr>
-              <w:t>)</w:t>
+              <w:t>(retrieve last)</w:t>
             </w:r>
           </w:p>
         </w:tc>
@@ -1950,48 +2120,24 @@
                 <w:sz w:val="24"/>
                 <w:szCs w:val="24"/>
               </w:rPr>
-              <w:t>Five</w:t>
-            </w:r>
-            <w:r>
-              <w:rPr>
-                <w:rFonts w:ascii="Times New Roman" w:hAnsi="Times New Roman" w:cs="Times New Roman"/>
-                <w:sz w:val="24"/>
-                <w:szCs w:val="24"/>
-              </w:rPr>
-              <w:t xml:space="preserve"> </w:t>
-            </w:r>
-          </w:p>
-          <w:p>
-            <w:pPr>
-              <w:rPr>
-                <w:rFonts w:ascii="Times New Roman" w:hAnsi="Times New Roman" w:cs="Times New Roman"/>
-                <w:sz w:val="24"/>
-                <w:szCs w:val="24"/>
-              </w:rPr>
-            </w:pPr>
-            <w:r>
-              <w:rPr>
-                <w:rFonts w:ascii="Times New Roman" w:hAnsi="Times New Roman" w:cs="Times New Roman"/>
-                <w:sz w:val="24"/>
-                <w:szCs w:val="24"/>
-              </w:rPr>
-              <w:t>[Five remove</w:t>
-            </w:r>
-            <w:r>
-              <w:rPr>
-                <w:rFonts w:ascii="Times New Roman" w:hAnsi="Times New Roman" w:cs="Times New Roman"/>
-                <w:sz w:val="24"/>
-                <w:szCs w:val="24"/>
-              </w:rPr>
-              <w:t>d</w:t>
-            </w:r>
-            <w:r>
-              <w:rPr>
-                <w:rFonts w:ascii="Times New Roman" w:hAnsi="Times New Roman" w:cs="Times New Roman"/>
-                <w:sz w:val="24"/>
-                <w:szCs w:val="24"/>
-              </w:rPr>
-              <w:t xml:space="preserve"> from list]</w:t>
+              <w:t xml:space="preserve">Five </w:t>
+            </w:r>
+          </w:p>
+          <w:p>
+            <w:pPr>
+              <w:rPr>
+                <w:rFonts w:ascii="Times New Roman" w:hAnsi="Times New Roman" w:cs="Times New Roman"/>
+                <w:sz w:val="24"/>
+                <w:szCs w:val="24"/>
+              </w:rPr>
+            </w:pPr>
+            <w:r>
+              <w:rPr>
+                <w:rFonts w:ascii="Times New Roman" w:hAnsi="Times New Roman" w:cs="Times New Roman"/>
+                <w:sz w:val="24"/>
+                <w:szCs w:val="24"/>
+              </w:rPr>
+              <w:t>[Five removed from list]</w:t>
             </w:r>
           </w:p>
         </w:tc>
@@ -2019,48 +2165,24 @@
                 <w:sz w:val="24"/>
                 <w:szCs w:val="24"/>
               </w:rPr>
-              <w:t>Five</w:t>
-            </w:r>
-            <w:r>
-              <w:rPr>
-                <w:rFonts w:ascii="Times New Roman" w:hAnsi="Times New Roman" w:cs="Times New Roman"/>
-                <w:sz w:val="24"/>
-                <w:szCs w:val="24"/>
-              </w:rPr>
-              <w:t xml:space="preserve"> </w:t>
-            </w:r>
-          </w:p>
-          <w:p>
-            <w:pPr>
-              <w:rPr>
-                <w:rFonts w:ascii="Times New Roman" w:hAnsi="Times New Roman" w:cs="Times New Roman"/>
-                <w:sz w:val="24"/>
-                <w:szCs w:val="24"/>
-              </w:rPr>
-            </w:pPr>
-            <w:r>
-              <w:rPr>
-                <w:rFonts w:ascii="Times New Roman" w:hAnsi="Times New Roman" w:cs="Times New Roman"/>
-                <w:sz w:val="24"/>
-                <w:szCs w:val="24"/>
-              </w:rPr>
-              <w:t>[Five remove</w:t>
-            </w:r>
-            <w:r>
-              <w:rPr>
-                <w:rFonts w:ascii="Times New Roman" w:hAnsi="Times New Roman" w:cs="Times New Roman"/>
-                <w:sz w:val="24"/>
-                <w:szCs w:val="24"/>
-              </w:rPr>
-              <w:t>d</w:t>
-            </w:r>
-            <w:r>
-              <w:rPr>
-                <w:rFonts w:ascii="Times New Roman" w:hAnsi="Times New Roman" w:cs="Times New Roman"/>
-                <w:sz w:val="24"/>
-                <w:szCs w:val="24"/>
-              </w:rPr>
-              <w:t xml:space="preserve"> from list]</w:t>
+              <w:t xml:space="preserve">Five </w:t>
+            </w:r>
+          </w:p>
+          <w:p>
+            <w:pPr>
+              <w:rPr>
+                <w:rFonts w:ascii="Times New Roman" w:hAnsi="Times New Roman" w:cs="Times New Roman"/>
+                <w:sz w:val="24"/>
+                <w:szCs w:val="24"/>
+              </w:rPr>
+            </w:pPr>
+            <w:r>
+              <w:rPr>
+                <w:rFonts w:ascii="Times New Roman" w:hAnsi="Times New Roman" w:cs="Times New Roman"/>
+                <w:sz w:val="24"/>
+                <w:szCs w:val="24"/>
+              </w:rPr>
+              <w:t>[Five removed from list]</w:t>
             </w:r>
           </w:p>
         </w:tc>
@@ -2154,16 +2276,7 @@
                 <w:sz w:val="24"/>
                 <w:szCs w:val="24"/>
               </w:rPr>
-              <w:t>Sorted</w:t>
-            </w:r>
-            <w:r>
-              <w:rPr>
-                <w:rFonts w:ascii="Times New Roman" w:hAnsi="Times New Roman" w:cs="Times New Roman"/>
-                <w:b/>
-                <w:sz w:val="24"/>
-                <w:szCs w:val="24"/>
-              </w:rPr>
-              <w:t>:</w:t>
+              <w:t>Sorted:</w:t>
             </w:r>
           </w:p>
           <w:p>
@@ -2228,8 +2341,28 @@
                 <w:sz w:val="24"/>
                 <w:szCs w:val="24"/>
               </w:rPr>
-              <w:t>[</w:t>
-            </w:r>
+              <w:t>[Abbie removed from list]</w:t>
+            </w:r>
+          </w:p>
+        </w:tc>
+        <w:tc>
+          <w:tcPr>
+            <w:tcW w:w="2880" w:type="dxa"/>
+            <w:tcBorders>
+              <w:top w:val="single" w:sz="4" w:space="0" w:color="auto"/>
+              <w:left w:val="single" w:sz="4" w:space="0" w:color="auto"/>
+              <w:bottom w:val="single" w:sz="4" w:space="0" w:color="auto"/>
+              <w:right w:val="single" w:sz="4" w:space="0" w:color="auto"/>
+            </w:tcBorders>
+          </w:tcPr>
+          <w:p>
+            <w:pPr>
+              <w:rPr>
+                <w:rFonts w:ascii="Times New Roman" w:hAnsi="Times New Roman" w:cs="Times New Roman"/>
+                <w:sz w:val="24"/>
+                <w:szCs w:val="24"/>
+              </w:rPr>
+            </w:pPr>
             <w:r>
               <w:rPr>
                 <w:rFonts w:ascii="Times New Roman" w:hAnsi="Times New Roman" w:cs="Times New Roman"/>
@@ -2238,74 +2371,22 @@
               </w:rPr>
               <w:t>Abbie</w:t>
             </w:r>
-            <w:r>
-              <w:rPr>
-                <w:rFonts w:ascii="Times New Roman" w:hAnsi="Times New Roman" w:cs="Times New Roman"/>
-                <w:sz w:val="24"/>
-                <w:szCs w:val="24"/>
-              </w:rPr>
-              <w:t xml:space="preserve"> removed from list]</w:t>
-            </w:r>
-          </w:p>
-        </w:tc>
-        <w:tc>
-          <w:tcPr>
-            <w:tcW w:w="2880" w:type="dxa"/>
-            <w:tcBorders>
-              <w:top w:val="single" w:sz="4" w:space="0" w:color="auto"/>
-              <w:left w:val="single" w:sz="4" w:space="0" w:color="auto"/>
-              <w:bottom w:val="single" w:sz="4" w:space="0" w:color="auto"/>
-              <w:right w:val="single" w:sz="4" w:space="0" w:color="auto"/>
-            </w:tcBorders>
-          </w:tcPr>
-          <w:p>
-            <w:pPr>
-              <w:rPr>
-                <w:rFonts w:ascii="Times New Roman" w:hAnsi="Times New Roman" w:cs="Times New Roman"/>
-                <w:sz w:val="24"/>
-                <w:szCs w:val="24"/>
-              </w:rPr>
-            </w:pPr>
-            <w:r>
-              <w:rPr>
-                <w:rFonts w:ascii="Times New Roman" w:hAnsi="Times New Roman" w:cs="Times New Roman"/>
-                <w:sz w:val="24"/>
-                <w:szCs w:val="24"/>
-              </w:rPr>
-              <w:t>Abbie</w:t>
-            </w:r>
-          </w:p>
-          <w:p>
-            <w:pPr>
-              <w:rPr>
-                <w:rFonts w:ascii="Times New Roman" w:hAnsi="Times New Roman" w:cs="Times New Roman"/>
-                <w:sz w:val="24"/>
-                <w:szCs w:val="24"/>
-              </w:rPr>
-            </w:pPr>
-            <w:r>
-              <w:rPr>
-                <w:rFonts w:ascii="Times New Roman" w:hAnsi="Times New Roman" w:cs="Times New Roman"/>
-                <w:sz w:val="24"/>
-                <w:szCs w:val="24"/>
-              </w:rPr>
-              <w:t>[</w:t>
-            </w:r>
-            <w:r>
-              <w:rPr>
-                <w:rFonts w:ascii="Times New Roman" w:hAnsi="Times New Roman" w:cs="Times New Roman"/>
-                <w:sz w:val="24"/>
-                <w:szCs w:val="24"/>
-              </w:rPr>
-              <w:t>Abbie</w:t>
-            </w:r>
-            <w:r>
-              <w:rPr>
-                <w:rFonts w:ascii="Times New Roman" w:hAnsi="Times New Roman" w:cs="Times New Roman"/>
-                <w:sz w:val="24"/>
-                <w:szCs w:val="24"/>
-              </w:rPr>
-              <w:t xml:space="preserve"> removed from list]</w:t>
+          </w:p>
+          <w:p>
+            <w:pPr>
+              <w:rPr>
+                <w:rFonts w:ascii="Times New Roman" w:hAnsi="Times New Roman" w:cs="Times New Roman"/>
+                <w:sz w:val="24"/>
+                <w:szCs w:val="24"/>
+              </w:rPr>
+            </w:pPr>
+            <w:r>
+              <w:rPr>
+                <w:rFonts w:ascii="Times New Roman" w:hAnsi="Times New Roman" w:cs="Times New Roman"/>
+                <w:sz w:val="24"/>
+                <w:szCs w:val="24"/>
+              </w:rPr>
+              <w:t>[Abbie removed from list]</w:t>
             </w:r>
           </w:p>
         </w:tc>
@@ -2416,23 +2497,7 @@
                 <w:sz w:val="24"/>
                 <w:szCs w:val="24"/>
               </w:rPr>
-              <w:t xml:space="preserve">(retrieve </w:t>
-            </w:r>
-            <w:r>
-              <w:rPr>
-                <w:rFonts w:ascii="Times New Roman" w:hAnsi="Times New Roman" w:cs="Times New Roman"/>
-                <w:sz w:val="24"/>
-                <w:szCs w:val="24"/>
-              </w:rPr>
-              <w:t>last</w:t>
-            </w:r>
-            <w:r>
-              <w:rPr>
-                <w:rFonts w:ascii="Times New Roman" w:hAnsi="Times New Roman" w:cs="Times New Roman"/>
-                <w:sz w:val="24"/>
-                <w:szCs w:val="24"/>
-              </w:rPr>
-              <w:t>)</w:t>
+              <w:t>(retrieve last)</w:t>
             </w:r>
           </w:p>
         </w:tc>
@@ -2477,8 +2542,28 @@
                 <w:sz w:val="24"/>
                 <w:szCs w:val="24"/>
               </w:rPr>
-              <w:t>[</w:t>
-            </w:r>
+              <w:t>[Zeke removed from list]</w:t>
+            </w:r>
+          </w:p>
+        </w:tc>
+        <w:tc>
+          <w:tcPr>
+            <w:tcW w:w="2880" w:type="dxa"/>
+            <w:tcBorders>
+              <w:top w:val="single" w:sz="4" w:space="0" w:color="auto"/>
+              <w:left w:val="single" w:sz="4" w:space="0" w:color="auto"/>
+              <w:bottom w:val="single" w:sz="4" w:space="0" w:color="auto"/>
+              <w:right w:val="single" w:sz="4" w:space="0" w:color="auto"/>
+            </w:tcBorders>
+          </w:tcPr>
+          <w:p>
+            <w:pPr>
+              <w:rPr>
+                <w:rFonts w:ascii="Times New Roman" w:hAnsi="Times New Roman" w:cs="Times New Roman"/>
+                <w:sz w:val="24"/>
+                <w:szCs w:val="24"/>
+              </w:rPr>
+            </w:pPr>
             <w:r>
               <w:rPr>
                 <w:rFonts w:ascii="Times New Roman" w:hAnsi="Times New Roman" w:cs="Times New Roman"/>
@@ -2487,106 +2572,22 @@
               </w:rPr>
               <w:t xml:space="preserve">Zeke </w:t>
             </w:r>
-            <w:r>
-              <w:rPr>
-                <w:rFonts w:ascii="Times New Roman" w:hAnsi="Times New Roman" w:cs="Times New Roman"/>
-                <w:sz w:val="24"/>
-                <w:szCs w:val="24"/>
-              </w:rPr>
-              <w:t>remove</w:t>
-            </w:r>
-            <w:r>
-              <w:rPr>
-                <w:rFonts w:ascii="Times New Roman" w:hAnsi="Times New Roman" w:cs="Times New Roman"/>
-                <w:sz w:val="24"/>
-                <w:szCs w:val="24"/>
-              </w:rPr>
-              <w:t>d</w:t>
-            </w:r>
-            <w:r>
-              <w:rPr>
-                <w:rFonts w:ascii="Times New Roman" w:hAnsi="Times New Roman" w:cs="Times New Roman"/>
-                <w:sz w:val="24"/>
-                <w:szCs w:val="24"/>
-              </w:rPr>
-              <w:t xml:space="preserve"> from list]</w:t>
-            </w:r>
-          </w:p>
-        </w:tc>
-        <w:tc>
-          <w:tcPr>
-            <w:tcW w:w="2880" w:type="dxa"/>
-            <w:tcBorders>
-              <w:top w:val="single" w:sz="4" w:space="0" w:color="auto"/>
-              <w:left w:val="single" w:sz="4" w:space="0" w:color="auto"/>
-              <w:bottom w:val="single" w:sz="4" w:space="0" w:color="auto"/>
-              <w:right w:val="single" w:sz="4" w:space="0" w:color="auto"/>
-            </w:tcBorders>
-          </w:tcPr>
-          <w:p>
-            <w:pPr>
-              <w:rPr>
-                <w:rFonts w:ascii="Times New Roman" w:hAnsi="Times New Roman" w:cs="Times New Roman"/>
-                <w:sz w:val="24"/>
-                <w:szCs w:val="24"/>
-              </w:rPr>
-            </w:pPr>
-            <w:r>
-              <w:rPr>
-                <w:rFonts w:ascii="Times New Roman" w:hAnsi="Times New Roman" w:cs="Times New Roman"/>
-                <w:sz w:val="24"/>
-                <w:szCs w:val="24"/>
-              </w:rPr>
-              <w:t xml:space="preserve">Zeke </w:t>
-            </w:r>
-          </w:p>
-          <w:p>
-            <w:pPr>
-              <w:rPr>
-                <w:rFonts w:ascii="Times New Roman" w:hAnsi="Times New Roman" w:cs="Times New Roman"/>
-                <w:sz w:val="24"/>
-                <w:szCs w:val="24"/>
-              </w:rPr>
-            </w:pPr>
-            <w:r>
-              <w:rPr>
-                <w:rFonts w:ascii="Times New Roman" w:hAnsi="Times New Roman" w:cs="Times New Roman"/>
-                <w:sz w:val="24"/>
-                <w:szCs w:val="24"/>
-              </w:rPr>
-              <w:t>[</w:t>
-            </w:r>
-            <w:r>
-              <w:rPr>
-                <w:rFonts w:ascii="Times New Roman" w:hAnsi="Times New Roman" w:cs="Times New Roman"/>
-                <w:sz w:val="24"/>
-                <w:szCs w:val="24"/>
-              </w:rPr>
-              <w:t xml:space="preserve">Zeke </w:t>
-            </w:r>
-            <w:r>
-              <w:rPr>
-                <w:rFonts w:ascii="Times New Roman" w:hAnsi="Times New Roman" w:cs="Times New Roman"/>
-                <w:sz w:val="24"/>
-                <w:szCs w:val="24"/>
-              </w:rPr>
-              <w:t>remove</w:t>
-            </w:r>
-            <w:r>
-              <w:rPr>
-                <w:rFonts w:ascii="Times New Roman" w:hAnsi="Times New Roman" w:cs="Times New Roman"/>
-                <w:sz w:val="24"/>
-                <w:szCs w:val="24"/>
-              </w:rPr>
-              <w:t>d</w:t>
-            </w:r>
-            <w:r>
-              <w:rPr>
-                <w:rFonts w:ascii="Times New Roman" w:hAnsi="Times New Roman" w:cs="Times New Roman"/>
-                <w:sz w:val="24"/>
-                <w:szCs w:val="24"/>
-              </w:rPr>
-              <w:t xml:space="preserve"> from list]</w:t>
+          </w:p>
+          <w:p>
+            <w:pPr>
+              <w:rPr>
+                <w:rFonts w:ascii="Times New Roman" w:hAnsi="Times New Roman" w:cs="Times New Roman"/>
+                <w:sz w:val="24"/>
+                <w:szCs w:val="24"/>
+              </w:rPr>
+            </w:pPr>
+            <w:r>
+              <w:rPr>
+                <w:rFonts w:ascii="Times New Roman" w:hAnsi="Times New Roman" w:cs="Times New Roman"/>
+                <w:sz w:val="24"/>
+                <w:szCs w:val="24"/>
+              </w:rPr>
+              <w:t>[Zeke removed from list]</w:t>
             </w:r>
           </w:p>
         </w:tc>
@@ -2697,15 +2698,7 @@
                 <w:sz w:val="24"/>
                 <w:szCs w:val="24"/>
               </w:rPr>
-              <w:t>(</w:t>
-            </w:r>
-            <w:r>
-              <w:rPr>
-                <w:rFonts w:ascii="Times New Roman" w:hAnsi="Times New Roman" w:cs="Times New Roman"/>
-                <w:sz w:val="24"/>
-                <w:szCs w:val="24"/>
-              </w:rPr>
-              <w:t>get first)</w:t>
+              <w:t>(get first)</w:t>
             </w:r>
           </w:p>
         </w:tc>
@@ -2872,23 +2865,7 @@
                 <w:sz w:val="24"/>
                 <w:szCs w:val="24"/>
               </w:rPr>
-              <w:t xml:space="preserve">(get </w:t>
-            </w:r>
-            <w:r>
-              <w:rPr>
-                <w:rFonts w:ascii="Times New Roman" w:hAnsi="Times New Roman" w:cs="Times New Roman"/>
-                <w:sz w:val="24"/>
-                <w:szCs w:val="24"/>
-              </w:rPr>
-              <w:t>last</w:t>
-            </w:r>
-            <w:r>
-              <w:rPr>
-                <w:rFonts w:ascii="Times New Roman" w:hAnsi="Times New Roman" w:cs="Times New Roman"/>
-                <w:sz w:val="24"/>
-                <w:szCs w:val="24"/>
-              </w:rPr>
-              <w:t>)</w:t>
+              <w:t>(get last)</w:t>
             </w:r>
           </w:p>
         </w:tc>
@@ -3038,41 +3015,24 @@
                 <w:sz w:val="24"/>
                 <w:szCs w:val="24"/>
               </w:rPr>
-              <w:t>Sorted</w:t>
-            </w:r>
-            <w:r>
-              <w:rPr>
-                <w:rFonts w:ascii="Times New Roman" w:hAnsi="Times New Roman" w:cs="Times New Roman"/>
-                <w:b/>
-                <w:sz w:val="24"/>
-                <w:szCs w:val="24"/>
-              </w:rPr>
-              <w:t>:</w:t>
-            </w:r>
-          </w:p>
-          <w:p>
-            <w:pPr>
-              <w:rPr>
-                <w:rFonts w:ascii="Times New Roman" w:hAnsi="Times New Roman" w:cs="Times New Roman"/>
-                <w:sz w:val="24"/>
-                <w:szCs w:val="24"/>
-              </w:rPr>
-            </w:pPr>
-            <w:r>
-              <w:rPr>
-                <w:rFonts w:ascii="Times New Roman" w:hAnsi="Times New Roman" w:cs="Times New Roman"/>
-                <w:sz w:val="24"/>
-                <w:szCs w:val="24"/>
-              </w:rPr>
-              <w:t>(</w:t>
-            </w:r>
-            <w:r>
-              <w:rPr>
-                <w:rFonts w:ascii="Times New Roman" w:hAnsi="Times New Roman" w:cs="Times New Roman"/>
-                <w:sz w:val="24"/>
-                <w:szCs w:val="24"/>
-              </w:rPr>
-              <w:t>get first)</w:t>
+              <w:t>Sorted:</w:t>
+            </w:r>
+          </w:p>
+          <w:p>
+            <w:pPr>
+              <w:rPr>
+                <w:rFonts w:ascii="Times New Roman" w:hAnsi="Times New Roman" w:cs="Times New Roman"/>
+                <w:sz w:val="24"/>
+                <w:szCs w:val="24"/>
+              </w:rPr>
+            </w:pPr>
+            <w:r>
+              <w:rPr>
+                <w:rFonts w:ascii="Times New Roman" w:hAnsi="Times New Roman" w:cs="Times New Roman"/>
+                <w:sz w:val="24"/>
+                <w:szCs w:val="24"/>
+              </w:rPr>
+              <w:t>(get first)</w:t>
             </w:r>
           </w:p>
         </w:tc>
@@ -3239,23 +3199,7 @@
                 <w:sz w:val="24"/>
                 <w:szCs w:val="24"/>
               </w:rPr>
-              <w:t xml:space="preserve">(get </w:t>
-            </w:r>
-            <w:r>
-              <w:rPr>
-                <w:rFonts w:ascii="Times New Roman" w:hAnsi="Times New Roman" w:cs="Times New Roman"/>
-                <w:sz w:val="24"/>
-                <w:szCs w:val="24"/>
-              </w:rPr>
-              <w:t>last</w:t>
-            </w:r>
-            <w:r>
-              <w:rPr>
-                <w:rFonts w:ascii="Times New Roman" w:hAnsi="Times New Roman" w:cs="Times New Roman"/>
-                <w:sz w:val="24"/>
-                <w:szCs w:val="24"/>
-              </w:rPr>
-              <w:t>)</w:t>
+              <w:t>(get last)</w:t>
             </w:r>
           </w:p>
         </w:tc>
@@ -3421,31 +3365,7 @@
                 <w:sz w:val="24"/>
                 <w:szCs w:val="24"/>
               </w:rPr>
-              <w:t xml:space="preserve">Three </w:t>
-            </w:r>
-            <w:r>
-              <w:rPr>
-                <w:rFonts w:ascii="Times New Roman" w:hAnsi="Times New Roman" w:cs="Times New Roman"/>
-                <w:sz w:val="24"/>
-                <w:szCs w:val="24"/>
-              </w:rPr>
-              <w:t>(</w:t>
-            </w:r>
-            <w:r>
-              <w:rPr>
-                <w:rFonts w:ascii="Times New Roman" w:hAnsi="Times New Roman" w:cs="Times New Roman"/>
-                <w:sz w:val="24"/>
-                <w:szCs w:val="24"/>
-              </w:rPr>
-              <w:t>remove</w:t>
-            </w:r>
-            <w:r>
-              <w:rPr>
-                <w:rFonts w:ascii="Times New Roman" w:hAnsi="Times New Roman" w:cs="Times New Roman"/>
-                <w:sz w:val="24"/>
-                <w:szCs w:val="24"/>
-              </w:rPr>
-              <w:t>)</w:t>
+              <w:t>Three (remove)</w:t>
             </w:r>
           </w:p>
         </w:tc>
@@ -3473,23 +3393,7 @@
                 <w:sz w:val="24"/>
                 <w:szCs w:val="24"/>
               </w:rPr>
-              <w:t>[</w:t>
-            </w:r>
-            <w:r>
-              <w:rPr>
-                <w:rFonts w:ascii="Times New Roman" w:hAnsi="Times New Roman" w:cs="Times New Roman"/>
-                <w:sz w:val="24"/>
-                <w:szCs w:val="24"/>
-              </w:rPr>
-              <w:t xml:space="preserve">Three </w:t>
-            </w:r>
-            <w:r>
-              <w:rPr>
-                <w:rFonts w:ascii="Times New Roman" w:hAnsi="Times New Roman" w:cs="Times New Roman"/>
-                <w:sz w:val="24"/>
-                <w:szCs w:val="24"/>
-              </w:rPr>
-              <w:t>removed from list]</w:t>
+              <w:t>[Three removed from list]</w:t>
             </w:r>
           </w:p>
         </w:tc>
@@ -3517,23 +3421,7 @@
                 <w:sz w:val="24"/>
                 <w:szCs w:val="24"/>
               </w:rPr>
-              <w:t>[</w:t>
-            </w:r>
-            <w:r>
-              <w:rPr>
-                <w:rFonts w:ascii="Times New Roman" w:hAnsi="Times New Roman" w:cs="Times New Roman"/>
-                <w:sz w:val="24"/>
-                <w:szCs w:val="24"/>
-              </w:rPr>
-              <w:t xml:space="preserve">Three </w:t>
-            </w:r>
-            <w:r>
-              <w:rPr>
-                <w:rFonts w:ascii="Times New Roman" w:hAnsi="Times New Roman" w:cs="Times New Roman"/>
-                <w:sz w:val="24"/>
-                <w:szCs w:val="24"/>
-              </w:rPr>
-              <w:t>removed from list]</w:t>
+              <w:t>[Three removed from list]</w:t>
             </w:r>
           </w:p>
         </w:tc>
@@ -3626,57 +3514,24 @@
                 <w:sz w:val="24"/>
                 <w:szCs w:val="24"/>
               </w:rPr>
-              <w:t>Sorted</w:t>
-            </w:r>
-            <w:r>
-              <w:rPr>
-                <w:rFonts w:ascii="Times New Roman" w:hAnsi="Times New Roman" w:cs="Times New Roman"/>
-                <w:b/>
-                <w:sz w:val="24"/>
-                <w:szCs w:val="24"/>
-              </w:rPr>
-              <w:t>:</w:t>
-            </w:r>
-          </w:p>
-          <w:p>
-            <w:pPr>
-              <w:rPr>
-                <w:rFonts w:ascii="Times New Roman" w:hAnsi="Times New Roman" w:cs="Times New Roman"/>
-                <w:sz w:val="24"/>
-                <w:szCs w:val="24"/>
-              </w:rPr>
-            </w:pPr>
-            <w:r>
-              <w:rPr>
-                <w:rFonts w:ascii="Times New Roman" w:hAnsi="Times New Roman" w:cs="Times New Roman"/>
-                <w:sz w:val="24"/>
-                <w:szCs w:val="24"/>
-              </w:rPr>
-              <w:t xml:space="preserve">Ray </w:t>
-            </w:r>
-            <w:r>
-              <w:rPr>
-                <w:rFonts w:ascii="Times New Roman" w:hAnsi="Times New Roman" w:cs="Times New Roman"/>
-                <w:sz w:val="24"/>
-                <w:szCs w:val="24"/>
-              </w:rPr>
-              <w:t>(</w:t>
-            </w:r>
-            <w:r>
-              <w:rPr>
-                <w:rFonts w:ascii="Times New Roman" w:hAnsi="Times New Roman" w:cs="Times New Roman"/>
-                <w:sz w:val="24"/>
-                <w:szCs w:val="24"/>
-              </w:rPr>
-              <w:t>remove</w:t>
-            </w:r>
-            <w:r>
-              <w:rPr>
-                <w:rFonts w:ascii="Times New Roman" w:hAnsi="Times New Roman" w:cs="Times New Roman"/>
-                <w:sz w:val="24"/>
-                <w:szCs w:val="24"/>
-              </w:rPr>
-              <w:t>)</w:t>
+              <w:t>Sorted:</w:t>
+            </w:r>
+          </w:p>
+          <w:p>
+            <w:pPr>
+              <w:rPr>
+                <w:rFonts w:ascii="Times New Roman" w:hAnsi="Times New Roman" w:cs="Times New Roman"/>
+                <w:sz w:val="24"/>
+                <w:szCs w:val="24"/>
+              </w:rPr>
+            </w:pPr>
+            <w:r>
+              <w:rPr>
+                <w:rFonts w:ascii="Times New Roman" w:hAnsi="Times New Roman" w:cs="Times New Roman"/>
+                <w:sz w:val="24"/>
+                <w:szCs w:val="24"/>
+              </w:rPr>
+              <w:t>Ray (remove)</w:t>
             </w:r>
           </w:p>
         </w:tc>
@@ -3704,23 +3559,7 @@
                 <w:sz w:val="24"/>
                 <w:szCs w:val="24"/>
               </w:rPr>
-              <w:t>[</w:t>
-            </w:r>
-            <w:r>
-              <w:rPr>
-                <w:rFonts w:ascii="Times New Roman" w:hAnsi="Times New Roman" w:cs="Times New Roman"/>
-                <w:sz w:val="24"/>
-                <w:szCs w:val="24"/>
-              </w:rPr>
-              <w:t xml:space="preserve">Ray </w:t>
-            </w:r>
-            <w:r>
-              <w:rPr>
-                <w:rFonts w:ascii="Times New Roman" w:hAnsi="Times New Roman" w:cs="Times New Roman"/>
-                <w:sz w:val="24"/>
-                <w:szCs w:val="24"/>
-              </w:rPr>
-              <w:t>removed from list]</w:t>
+              <w:t>[Ray removed from list]</w:t>
             </w:r>
           </w:p>
         </w:tc>
@@ -3748,23 +3587,7 @@
                 <w:sz w:val="24"/>
                 <w:szCs w:val="24"/>
               </w:rPr>
-              <w:t>[</w:t>
-            </w:r>
-            <w:r>
-              <w:rPr>
-                <w:rFonts w:ascii="Times New Roman" w:hAnsi="Times New Roman" w:cs="Times New Roman"/>
-                <w:sz w:val="24"/>
-                <w:szCs w:val="24"/>
-              </w:rPr>
-              <w:t xml:space="preserve">Ray </w:t>
-            </w:r>
-            <w:r>
-              <w:rPr>
-                <w:rFonts w:ascii="Times New Roman" w:hAnsi="Times New Roman" w:cs="Times New Roman"/>
-                <w:sz w:val="24"/>
-                <w:szCs w:val="24"/>
-              </w:rPr>
-              <w:t>removed from list]</w:t>
+              <w:t>[Ray removed from list]</w:t>
             </w:r>
           </w:p>
         </w:tc>
@@ -3874,23 +3697,7 @@
                 <w:sz w:val="24"/>
                 <w:szCs w:val="24"/>
               </w:rPr>
-              <w:t>(iterator</w:t>
-            </w:r>
-            <w:r>
-              <w:rPr>
-                <w:rFonts w:ascii="Times New Roman" w:hAnsi="Times New Roman" w:cs="Times New Roman"/>
-                <w:sz w:val="24"/>
-                <w:szCs w:val="24"/>
-              </w:rPr>
-              <w:t>: start</w:t>
-            </w:r>
-            <w:r>
-              <w:rPr>
-                <w:rFonts w:ascii="Times New Roman" w:hAnsi="Times New Roman" w:cs="Times New Roman"/>
-                <w:sz w:val="24"/>
-                <w:szCs w:val="24"/>
-              </w:rPr>
-              <w:t>)</w:t>
+              <w:t>(iterator: start)</w:t>
             </w:r>
           </w:p>
         </w:tc>
@@ -4056,23 +3863,7 @@
                 <w:sz w:val="24"/>
                 <w:szCs w:val="24"/>
               </w:rPr>
-              <w:t>(iterator</w:t>
-            </w:r>
-            <w:r>
-              <w:rPr>
-                <w:rFonts w:ascii="Times New Roman" w:hAnsi="Times New Roman" w:cs="Times New Roman"/>
-                <w:sz w:val="24"/>
-                <w:szCs w:val="24"/>
-              </w:rPr>
-              <w:t>: next</w:t>
-            </w:r>
-            <w:r>
-              <w:rPr>
-                <w:rFonts w:ascii="Times New Roman" w:hAnsi="Times New Roman" w:cs="Times New Roman"/>
-                <w:sz w:val="24"/>
-                <w:szCs w:val="24"/>
-              </w:rPr>
-              <w:t>)</w:t>
+              <w:t>(iterator: next)</w:t>
             </w:r>
           </w:p>
         </w:tc>
@@ -4221,49 +4012,24 @@
                 <w:sz w:val="24"/>
                 <w:szCs w:val="24"/>
               </w:rPr>
-              <w:t>Sorted</w:t>
-            </w:r>
-            <w:r>
-              <w:rPr>
-                <w:rFonts w:ascii="Times New Roman" w:hAnsi="Times New Roman" w:cs="Times New Roman"/>
-                <w:b/>
-                <w:sz w:val="24"/>
-                <w:szCs w:val="24"/>
-              </w:rPr>
-              <w:t>:</w:t>
-            </w:r>
-          </w:p>
-          <w:p>
-            <w:pPr>
-              <w:rPr>
-                <w:rFonts w:ascii="Times New Roman" w:hAnsi="Times New Roman" w:cs="Times New Roman"/>
-                <w:sz w:val="24"/>
-                <w:szCs w:val="24"/>
-              </w:rPr>
-            </w:pPr>
-            <w:r>
-              <w:rPr>
-                <w:rFonts w:ascii="Times New Roman" w:hAnsi="Times New Roman" w:cs="Times New Roman"/>
-                <w:sz w:val="24"/>
-                <w:szCs w:val="24"/>
-              </w:rPr>
-              <w:t>(iterator</w:t>
-            </w:r>
-            <w:r>
-              <w:rPr>
-                <w:rFonts w:ascii="Times New Roman" w:hAnsi="Times New Roman" w:cs="Times New Roman"/>
-                <w:sz w:val="24"/>
-                <w:szCs w:val="24"/>
-              </w:rPr>
-              <w:t>: start</w:t>
-            </w:r>
-            <w:r>
-              <w:rPr>
-                <w:rFonts w:ascii="Times New Roman" w:hAnsi="Times New Roman" w:cs="Times New Roman"/>
-                <w:sz w:val="24"/>
-                <w:szCs w:val="24"/>
-              </w:rPr>
-              <w:t>)</w:t>
+              <w:t>Sorted:</w:t>
+            </w:r>
+          </w:p>
+          <w:p>
+            <w:pPr>
+              <w:rPr>
+                <w:rFonts w:ascii="Times New Roman" w:hAnsi="Times New Roman" w:cs="Times New Roman"/>
+                <w:sz w:val="24"/>
+                <w:szCs w:val="24"/>
+              </w:rPr>
+            </w:pPr>
+            <w:r>
+              <w:rPr>
+                <w:rFonts w:ascii="Times New Roman" w:hAnsi="Times New Roman" w:cs="Times New Roman"/>
+                <w:sz w:val="24"/>
+                <w:szCs w:val="24"/>
+              </w:rPr>
+              <w:t>(iterator: start)</w:t>
             </w:r>
           </w:p>
         </w:tc>
@@ -4412,49 +4178,24 @@
                 <w:sz w:val="24"/>
                 <w:szCs w:val="24"/>
               </w:rPr>
-              <w:t>Sorted</w:t>
-            </w:r>
-            <w:r>
-              <w:rPr>
-                <w:rFonts w:ascii="Times New Roman" w:hAnsi="Times New Roman" w:cs="Times New Roman"/>
-                <w:b/>
-                <w:sz w:val="24"/>
-                <w:szCs w:val="24"/>
-              </w:rPr>
-              <w:t>:</w:t>
-            </w:r>
-          </w:p>
-          <w:p>
-            <w:pPr>
-              <w:rPr>
-                <w:rFonts w:ascii="Times New Roman" w:hAnsi="Times New Roman" w:cs="Times New Roman"/>
-                <w:sz w:val="24"/>
-                <w:szCs w:val="24"/>
-              </w:rPr>
-            </w:pPr>
-            <w:r>
-              <w:rPr>
-                <w:rFonts w:ascii="Times New Roman" w:hAnsi="Times New Roman" w:cs="Times New Roman"/>
-                <w:sz w:val="24"/>
-                <w:szCs w:val="24"/>
-              </w:rPr>
-              <w:t>(iterator</w:t>
-            </w:r>
-            <w:r>
-              <w:rPr>
-                <w:rFonts w:ascii="Times New Roman" w:hAnsi="Times New Roman" w:cs="Times New Roman"/>
-                <w:sz w:val="24"/>
-                <w:szCs w:val="24"/>
-              </w:rPr>
-              <w:t>: next, next, next</w:t>
-            </w:r>
-            <w:r>
-              <w:rPr>
-                <w:rFonts w:ascii="Times New Roman" w:hAnsi="Times New Roman" w:cs="Times New Roman"/>
-                <w:sz w:val="24"/>
-                <w:szCs w:val="24"/>
-              </w:rPr>
-              <w:t>)</w:t>
+              <w:t>Sorted:</w:t>
+            </w:r>
+          </w:p>
+          <w:p>
+            <w:pPr>
+              <w:rPr>
+                <w:rFonts w:ascii="Times New Roman" w:hAnsi="Times New Roman" w:cs="Times New Roman"/>
+                <w:sz w:val="24"/>
+                <w:szCs w:val="24"/>
+              </w:rPr>
+            </w:pPr>
+            <w:r>
+              <w:rPr>
+                <w:rFonts w:ascii="Times New Roman" w:hAnsi="Times New Roman" w:cs="Times New Roman"/>
+                <w:sz w:val="24"/>
+                <w:szCs w:val="24"/>
+              </w:rPr>
+              <w:t>(iterator: next, next, next)</w:t>
             </w:r>
           </w:p>
         </w:tc>
@@ -4596,8 +4337,6 @@
               </w:rPr>
               <w:t>“Next Failure! At end of list” error</w:t>
             </w:r>
-            <w:bookmarkStart w:id="0" w:name="_GoBack"/>
-            <w:bookmarkEnd w:id="0"/>
             <w:r>
               <w:rPr>
                 <w:rFonts w:ascii="Times New Roman" w:hAnsi="Times New Roman" w:cs="Times New Roman"/>
@@ -4714,23 +4453,7 @@
                 <w:sz w:val="24"/>
                 <w:szCs w:val="24"/>
               </w:rPr>
-              <w:t>(iterator</w:t>
-            </w:r>
-            <w:r>
-              <w:rPr>
-                <w:rFonts w:ascii="Times New Roman" w:hAnsi="Times New Roman" w:cs="Times New Roman"/>
-                <w:sz w:val="24"/>
-                <w:szCs w:val="24"/>
-              </w:rPr>
-              <w:t>: has next</w:t>
-            </w:r>
-            <w:r>
-              <w:rPr>
-                <w:rFonts w:ascii="Times New Roman" w:hAnsi="Times New Roman" w:cs="Times New Roman"/>
-                <w:sz w:val="24"/>
-                <w:szCs w:val="24"/>
-              </w:rPr>
-              <w:t>)</w:t>
+              <w:t>(iterator: has next)</w:t>
             </w:r>
           </w:p>
         </w:tc>
@@ -4880,49 +4603,24 @@
                 <w:sz w:val="24"/>
                 <w:szCs w:val="24"/>
               </w:rPr>
-              <w:t>Sorted</w:t>
-            </w:r>
-            <w:r>
-              <w:rPr>
-                <w:rFonts w:ascii="Times New Roman" w:hAnsi="Times New Roman" w:cs="Times New Roman"/>
-                <w:b/>
-                <w:sz w:val="24"/>
-                <w:szCs w:val="24"/>
-              </w:rPr>
-              <w:t>:</w:t>
-            </w:r>
-          </w:p>
-          <w:p>
-            <w:pPr>
-              <w:rPr>
-                <w:rFonts w:ascii="Times New Roman" w:hAnsi="Times New Roman" w:cs="Times New Roman"/>
-                <w:sz w:val="24"/>
-                <w:szCs w:val="24"/>
-              </w:rPr>
-            </w:pPr>
-            <w:r>
-              <w:rPr>
-                <w:rFonts w:ascii="Times New Roman" w:hAnsi="Times New Roman" w:cs="Times New Roman"/>
-                <w:sz w:val="24"/>
-                <w:szCs w:val="24"/>
-              </w:rPr>
-              <w:t>(iterator</w:t>
-            </w:r>
-            <w:r>
-              <w:rPr>
-                <w:rFonts w:ascii="Times New Roman" w:hAnsi="Times New Roman" w:cs="Times New Roman"/>
-                <w:sz w:val="24"/>
-                <w:szCs w:val="24"/>
-              </w:rPr>
-              <w:t>: has next</w:t>
-            </w:r>
-            <w:r>
-              <w:rPr>
-                <w:rFonts w:ascii="Times New Roman" w:hAnsi="Times New Roman" w:cs="Times New Roman"/>
-                <w:sz w:val="24"/>
-                <w:szCs w:val="24"/>
-              </w:rPr>
-              <w:t>)</w:t>
+              <w:t>Sorted:</w:t>
+            </w:r>
+          </w:p>
+          <w:p>
+            <w:pPr>
+              <w:rPr>
+                <w:rFonts w:ascii="Times New Roman" w:hAnsi="Times New Roman" w:cs="Times New Roman"/>
+                <w:sz w:val="24"/>
+                <w:szCs w:val="24"/>
+              </w:rPr>
+            </w:pPr>
+            <w:r>
+              <w:rPr>
+                <w:rFonts w:ascii="Times New Roman" w:hAnsi="Times New Roman" w:cs="Times New Roman"/>
+                <w:sz w:val="24"/>
+                <w:szCs w:val="24"/>
+              </w:rPr>
+              <w:t>(iterator: has next)</w:t>
             </w:r>
           </w:p>
         </w:tc>
@@ -5088,15 +4786,7 @@
                 <w:sz w:val="24"/>
                 <w:szCs w:val="24"/>
               </w:rPr>
-              <w:t>(iterator</w:t>
-            </w:r>
-            <w:r>
-              <w:rPr>
-                <w:rFonts w:ascii="Times New Roman" w:hAnsi="Times New Roman" w:cs="Times New Roman"/>
-                <w:sz w:val="24"/>
-                <w:szCs w:val="24"/>
-              </w:rPr>
-              <w:t xml:space="preserve">: has </w:t>
+              <w:t xml:space="preserve">(iterator: has </w:t>
             </w:r>
             <w:r>
               <w:rPr>
@@ -5261,41 +4951,24 @@
                 <w:sz w:val="24"/>
                 <w:szCs w:val="24"/>
               </w:rPr>
-              <w:t>Sorted</w:t>
-            </w:r>
-            <w:r>
-              <w:rPr>
-                <w:rFonts w:ascii="Times New Roman" w:hAnsi="Times New Roman" w:cs="Times New Roman"/>
-                <w:b/>
-                <w:sz w:val="24"/>
-                <w:szCs w:val="24"/>
-              </w:rPr>
-              <w:t>:</w:t>
-            </w:r>
-          </w:p>
-          <w:p>
-            <w:pPr>
-              <w:rPr>
-                <w:rFonts w:ascii="Times New Roman" w:hAnsi="Times New Roman" w:cs="Times New Roman"/>
-                <w:sz w:val="24"/>
-                <w:szCs w:val="24"/>
-              </w:rPr>
-            </w:pPr>
-            <w:r>
-              <w:rPr>
-                <w:rFonts w:ascii="Times New Roman" w:hAnsi="Times New Roman" w:cs="Times New Roman"/>
-                <w:sz w:val="24"/>
-                <w:szCs w:val="24"/>
-              </w:rPr>
-              <w:t>(iterator</w:t>
-            </w:r>
-            <w:r>
-              <w:rPr>
-                <w:rFonts w:ascii="Times New Roman" w:hAnsi="Times New Roman" w:cs="Times New Roman"/>
-                <w:sz w:val="24"/>
-                <w:szCs w:val="24"/>
-              </w:rPr>
-              <w:t xml:space="preserve">: has </w:t>
+              <w:t>Sorted:</w:t>
+            </w:r>
+          </w:p>
+          <w:p>
+            <w:pPr>
+              <w:rPr>
+                <w:rFonts w:ascii="Times New Roman" w:hAnsi="Times New Roman" w:cs="Times New Roman"/>
+                <w:sz w:val="24"/>
+                <w:szCs w:val="24"/>
+              </w:rPr>
+            </w:pPr>
+            <w:r>
+              <w:rPr>
+                <w:rFonts w:ascii="Times New Roman" w:hAnsi="Times New Roman" w:cs="Times New Roman"/>
+                <w:sz w:val="24"/>
+                <w:szCs w:val="24"/>
+              </w:rPr>
+              <w:t xml:space="preserve">(iterator: has </w:t>
             </w:r>
             <w:r>
               <w:rPr>

</xml_diff>